<commit_message>
Updated weekly progress report
</commit_message>
<xml_diff>
--- a/Documentation/Cybersecurity Explorers Weekly Progress Report.docx
+++ b/Documentation/Cybersecurity Explorers Weekly Progress Report.docx
@@ -33,7 +33,6 @@
           <w:szCs w:val="20"/>
         </w:rPr>
       </w:pPr>
-      <w:proofErr w:type="spellStart"/>
       <w:r>
         <w:rPr>
           <w:rFonts w:ascii="Calibri" w:eastAsia="Calibri" w:hAnsi="Calibri" w:cs="Calibri"/>
@@ -43,7 +42,6 @@
         </w:rPr>
         <w:t>CyberExplorers</w:t>
       </w:r>
-      <w:proofErr w:type="spellEnd"/>
     </w:p>
     <w:p>
       <w:pPr>
@@ -226,27 +224,7 @@
           <w:sz w:val="20"/>
           <w:szCs w:val="20"/>
         </w:rPr>
-        <w:t xml:space="preserve">Julian worked on researching how to implement the quiz game. He found a tutorial on how to create a multiple-choice quiz game. We decided to not use a database to store the questions; instead, we will store them in an array. (1 </w:t>
-      </w:r>
-      <w:proofErr w:type="spellStart"/>
-      <w:r>
-        <w:rPr>
-          <w:rFonts w:ascii="Calibri" w:eastAsia="Calibri" w:hAnsi="Calibri" w:cs="Calibri"/>
-          <w:bCs/>
-          <w:sz w:val="20"/>
-          <w:szCs w:val="20"/>
-        </w:rPr>
-        <w:t>hr</w:t>
-      </w:r>
-      <w:proofErr w:type="spellEnd"/>
-      <w:r>
-        <w:rPr>
-          <w:rFonts w:ascii="Calibri" w:eastAsia="Calibri" w:hAnsi="Calibri" w:cs="Calibri"/>
-          <w:bCs/>
-          <w:sz w:val="20"/>
-          <w:szCs w:val="20"/>
-        </w:rPr>
-        <w:t xml:space="preserve"> 42 min)</w:t>
+        <w:t>Julian worked on researching how to implement the quiz game. He found a tutorial on how to create a multiple-choice quiz game. We decided to not use a database to store the questions; instead, we will store them in an array. (1 hr 42 min)</w:t>
       </w:r>
       <w:r>
         <w:rPr>
@@ -310,27 +288,7 @@
           <w:sz w:val="20"/>
           <w:szCs w:val="20"/>
         </w:rPr>
-        <w:t xml:space="preserve">Brian started to create objects within Unity that the player can interact with. Once completed, these objects will open a text prompt on the screen when the player stands next to it and presses a button on the keyboard. (1 </w:t>
-      </w:r>
-      <w:proofErr w:type="spellStart"/>
-      <w:r>
-        <w:rPr>
-          <w:rFonts w:ascii="Calibri" w:eastAsia="Calibri" w:hAnsi="Calibri" w:cs="Calibri"/>
-          <w:bCs/>
-          <w:sz w:val="20"/>
-          <w:szCs w:val="20"/>
-        </w:rPr>
-        <w:t>hr</w:t>
-      </w:r>
-      <w:proofErr w:type="spellEnd"/>
-      <w:r>
-        <w:rPr>
-          <w:rFonts w:ascii="Calibri" w:eastAsia="Calibri" w:hAnsi="Calibri" w:cs="Calibri"/>
-          <w:bCs/>
-          <w:sz w:val="20"/>
-          <w:szCs w:val="20"/>
-        </w:rPr>
-        <w:t>)</w:t>
+        <w:t>Brian started to create objects within Unity that the player can interact with. Once completed, these objects will open a text prompt on the screen when the player stands next to it and presses a button on the keyboard. (1 hr)</w:t>
       </w:r>
       <w:r>
         <w:rPr>
@@ -659,25 +617,7 @@
           <w:sz w:val="20"/>
           <w:szCs w:val="20"/>
         </w:rPr>
-        <w:t xml:space="preserve">: (1 </w:t>
-      </w:r>
-      <w:proofErr w:type="spellStart"/>
-      <w:r>
-        <w:rPr>
-          <w:rFonts w:ascii="Calibri" w:eastAsia="Calibri" w:hAnsi="Calibri" w:cs="Calibri"/>
-          <w:sz w:val="20"/>
-          <w:szCs w:val="20"/>
-        </w:rPr>
-        <w:t>hr</w:t>
-      </w:r>
-      <w:proofErr w:type="spellEnd"/>
-      <w:r>
-        <w:rPr>
-          <w:rFonts w:ascii="Calibri" w:eastAsia="Calibri" w:hAnsi="Calibri" w:cs="Calibri"/>
-          <w:sz w:val="20"/>
-          <w:szCs w:val="20"/>
-        </w:rPr>
-        <w:t xml:space="preserve"> 42 min),</w:t>
+        <w:t>: (1 hr 42 min),</w:t>
       </w:r>
       <w:r>
         <w:rPr>
@@ -694,25 +634,7 @@
           <w:sz w:val="20"/>
           <w:szCs w:val="20"/>
         </w:rPr>
-        <w:t xml:space="preserve">: (1 </w:t>
-      </w:r>
-      <w:proofErr w:type="spellStart"/>
-      <w:r>
-        <w:rPr>
-          <w:rFonts w:ascii="Calibri" w:eastAsia="Calibri" w:hAnsi="Calibri" w:cs="Calibri"/>
-          <w:sz w:val="20"/>
-          <w:szCs w:val="20"/>
-        </w:rPr>
-        <w:t>hr</w:t>
-      </w:r>
-      <w:proofErr w:type="spellEnd"/>
-      <w:r>
-        <w:rPr>
-          <w:rFonts w:ascii="Calibri" w:eastAsia="Calibri" w:hAnsi="Calibri" w:cs="Calibri"/>
-          <w:sz w:val="20"/>
-          <w:szCs w:val="20"/>
-        </w:rPr>
-        <w:t>) ...</w:t>
+        <w:t>: (1 hr) ...</w:t>
       </w:r>
     </w:p>
     <w:p>
@@ -747,25 +669,7 @@
           <w:sz w:val="20"/>
           <w:szCs w:val="20"/>
         </w:rPr>
-        <w:t xml:space="preserve">2 </w:t>
-      </w:r>
-      <w:proofErr w:type="spellStart"/>
-      <w:r>
-        <w:rPr>
-          <w:rFonts w:ascii="Calibri" w:eastAsia="Calibri" w:hAnsi="Calibri" w:cs="Calibri"/>
-          <w:sz w:val="20"/>
-          <w:szCs w:val="20"/>
-        </w:rPr>
-        <w:t>hr</w:t>
-      </w:r>
-      <w:proofErr w:type="spellEnd"/>
-      <w:r>
-        <w:rPr>
-          <w:rFonts w:ascii="Calibri" w:eastAsia="Calibri" w:hAnsi="Calibri" w:cs="Calibri"/>
-          <w:sz w:val="20"/>
-          <w:szCs w:val="20"/>
-        </w:rPr>
-        <w:t xml:space="preserve"> 42 min</w:t>
+        <w:t>2 hr 42 min</w:t>
       </w:r>
     </w:p>
     <w:sectPr>

</xml_diff>

<commit_message>
Weekly report in progress
</commit_message>
<xml_diff>
--- a/Documentation/Cybersecurity Explorers Weekly Progress Report.docx
+++ b/Documentation/Cybersecurity Explorers Weekly Progress Report.docx
@@ -33,7 +33,6 @@
           <w:szCs w:val="20"/>
         </w:rPr>
       </w:pPr>
-      <w:proofErr w:type="spellStart"/>
       <w:r>
         <w:rPr>
           <w:rFonts w:ascii="Calibri" w:eastAsia="Calibri" w:hAnsi="Calibri" w:cs="Calibri"/>
@@ -43,7 +42,6 @@
         </w:rPr>
         <w:t>CyberExplorers</w:t>
       </w:r>
-      <w:proofErr w:type="spellEnd"/>
     </w:p>
     <w:p>
       <w:pPr>
@@ -109,45 +107,59 @@
     </w:p>
     <w:p>
       <w:pPr>
-        <w:rPr>
-          <w:rFonts w:ascii="Calibri" w:eastAsia="Calibri" w:hAnsi="Calibri" w:cs="Calibri"/>
-          <w:color w:val="FF0000"/>
-          <w:sz w:val="20"/>
-          <w:szCs w:val="20"/>
-        </w:rPr>
-      </w:pPr>
-    </w:p>
-    <w:p>
-      <w:pPr>
-        <w:rPr>
-          <w:rFonts w:ascii="Calibri" w:eastAsia="Calibri" w:hAnsi="Calibri" w:cs="Calibri"/>
-          <w:b/>
-          <w:sz w:val="20"/>
-          <w:szCs w:val="20"/>
-        </w:rPr>
-      </w:pPr>
-      <w:r>
-        <w:rPr>
-          <w:rFonts w:ascii="Calibri" w:eastAsia="Calibri" w:hAnsi="Calibri" w:cs="Calibri"/>
-          <w:b/>
-          <w:sz w:val="20"/>
-          <w:szCs w:val="20"/>
-        </w:rPr>
-        <w:t>WEEK 1 (</w:t>
-      </w:r>
-      <w:r>
-        <w:rPr>
-          <w:rFonts w:ascii="Calibri" w:eastAsia="Calibri" w:hAnsi="Calibri" w:cs="Calibri"/>
-          <w:b/>
-          <w:sz w:val="20"/>
-          <w:szCs w:val="20"/>
-        </w:rPr>
-        <w:t>FEB 13-FEB 20</w:t>
-      </w:r>
-      <w:r>
-        <w:rPr>
-          <w:rFonts w:ascii="Calibri" w:eastAsia="Calibri" w:hAnsi="Calibri" w:cs="Calibri"/>
-          <w:b/>
+        <w:pStyle w:val="NormalWeb"/>
+        <w:spacing w:before="0" w:beforeAutospacing="0" w:after="0" w:afterAutospacing="0"/>
+      </w:pPr>
+      <w:r>
+        <w:rPr>
+          <w:rFonts w:ascii="Calibri" w:hAnsi="Calibri" w:cs="Calibri"/>
+          <w:b/>
+          <w:bCs/>
+          <w:color w:val="000000"/>
+          <w:sz w:val="20"/>
+          <w:szCs w:val="20"/>
+        </w:rPr>
+        <w:t xml:space="preserve">WEEK </w:t>
+      </w:r>
+      <w:r>
+        <w:rPr>
+          <w:rFonts w:ascii="Calibri" w:hAnsi="Calibri" w:cs="Calibri"/>
+          <w:b/>
+          <w:bCs/>
+          <w:color w:val="000000"/>
+          <w:sz w:val="20"/>
+          <w:szCs w:val="20"/>
+        </w:rPr>
+        <w:t>3</w:t>
+      </w:r>
+      <w:r>
+        <w:rPr>
+          <w:rFonts w:ascii="Calibri" w:hAnsi="Calibri" w:cs="Calibri"/>
+          <w:b/>
+          <w:bCs/>
+          <w:color w:val="000000"/>
+          <w:sz w:val="20"/>
+          <w:szCs w:val="20"/>
+        </w:rPr>
+        <w:t xml:space="preserve"> (</w:t>
+      </w:r>
+      <w:r>
+        <w:rPr>
+          <w:rFonts w:ascii="Calibri" w:hAnsi="Calibri" w:cs="Calibri"/>
+          <w:b/>
+          <w:bCs/>
+          <w:color w:val="000000"/>
+          <w:sz w:val="20"/>
+          <w:szCs w:val="20"/>
+        </w:rPr>
+        <w:t>FEB 27-MAR 5</w:t>
+      </w:r>
+      <w:r>
+        <w:rPr>
+          <w:rFonts w:ascii="Calibri" w:hAnsi="Calibri" w:cs="Calibri"/>
+          <w:b/>
+          <w:bCs/>
+          <w:color w:val="000000"/>
           <w:sz w:val="20"/>
           <w:szCs w:val="20"/>
         </w:rPr>
@@ -156,17 +168,15 @@
     </w:p>
     <w:p>
       <w:pPr>
-        <w:rPr>
-          <w:rFonts w:ascii="Calibri" w:eastAsia="Calibri" w:hAnsi="Calibri" w:cs="Calibri"/>
-          <w:b/>
-          <w:sz w:val="20"/>
-          <w:szCs w:val="20"/>
-        </w:rPr>
-      </w:pPr>
-      <w:r>
-        <w:rPr>
-          <w:rFonts w:ascii="Calibri" w:eastAsia="Calibri" w:hAnsi="Calibri" w:cs="Calibri"/>
-          <w:b/>
+        <w:pStyle w:val="NormalWeb"/>
+        <w:spacing w:before="0" w:beforeAutospacing="0" w:after="0" w:afterAutospacing="0"/>
+      </w:pPr>
+      <w:r>
+        <w:rPr>
+          <w:rFonts w:ascii="Calibri" w:hAnsi="Calibri" w:cs="Calibri"/>
+          <w:b/>
+          <w:bCs/>
+          <w:color w:val="000000"/>
           <w:sz w:val="20"/>
           <w:szCs w:val="20"/>
         </w:rPr>
@@ -175,17 +185,13 @@
     </w:p>
     <w:p>
       <w:pPr>
-        <w:spacing w:line="240" w:lineRule="auto"/>
-        <w:rPr>
-          <w:rFonts w:ascii="Calibri" w:eastAsia="Calibri" w:hAnsi="Calibri" w:cs="Calibri"/>
-          <w:b/>
-          <w:sz w:val="20"/>
-          <w:szCs w:val="20"/>
-        </w:rPr>
-      </w:pPr>
-      <w:r>
-        <w:rPr>
-          <w:rFonts w:ascii="Calibri" w:eastAsia="Calibri" w:hAnsi="Calibri" w:cs="Calibri"/>
+        <w:pStyle w:val="NormalWeb"/>
+        <w:spacing w:before="0" w:beforeAutospacing="0" w:after="0" w:afterAutospacing="0"/>
+      </w:pPr>
+      <w:r>
+        <w:rPr>
+          <w:rFonts w:ascii="Calibri" w:hAnsi="Calibri" w:cs="Calibri"/>
+          <w:color w:val="000000"/>
           <w:sz w:val="20"/>
           <w:szCs w:val="20"/>
         </w:rPr>
@@ -194,64 +200,36 @@
     </w:p>
     <w:p>
       <w:pPr>
-        <w:rPr>
-          <w:rFonts w:ascii="Calibri" w:eastAsia="Calibri" w:hAnsi="Calibri" w:cs="Calibri"/>
-          <w:b/>
-          <w:sz w:val="20"/>
-          <w:szCs w:val="20"/>
-        </w:rPr>
-      </w:pPr>
-      <w:r>
-        <w:rPr>
-          <w:rFonts w:ascii="Calibri" w:eastAsia="Calibri" w:hAnsi="Calibri" w:cs="Calibri"/>
-          <w:b/>
-          <w:sz w:val="20"/>
-          <w:szCs w:val="20"/>
-        </w:rPr>
-        <w:t>1)</w:t>
-      </w:r>
-      <w:r>
-        <w:rPr>
-          <w:rFonts w:ascii="Calibri" w:eastAsia="Calibri" w:hAnsi="Calibri" w:cs="Calibri"/>
-          <w:b/>
-          <w:sz w:val="20"/>
-          <w:szCs w:val="20"/>
-        </w:rPr>
-        <w:t xml:space="preserve"> </w:t>
-      </w:r>
-      <w:r>
-        <w:rPr>
-          <w:rFonts w:ascii="Calibri" w:eastAsia="Calibri" w:hAnsi="Calibri" w:cs="Calibri"/>
-          <w:bCs/>
-          <w:sz w:val="20"/>
-          <w:szCs w:val="20"/>
-        </w:rPr>
-        <w:t xml:space="preserve">Julian worked on researching how to implement the quiz game. He found a tutorial on how to create a multiple-choice quiz game. We decided to not use a database to store the questions; instead, we will store them in an array. (1 </w:t>
-      </w:r>
-      <w:proofErr w:type="spellStart"/>
-      <w:r>
-        <w:rPr>
-          <w:rFonts w:ascii="Calibri" w:eastAsia="Calibri" w:hAnsi="Calibri" w:cs="Calibri"/>
-          <w:bCs/>
-          <w:sz w:val="20"/>
-          <w:szCs w:val="20"/>
-        </w:rPr>
-        <w:t>hr</w:t>
-      </w:r>
-      <w:proofErr w:type="spellEnd"/>
-      <w:r>
-        <w:rPr>
-          <w:rFonts w:ascii="Calibri" w:eastAsia="Calibri" w:hAnsi="Calibri" w:cs="Calibri"/>
-          <w:bCs/>
-          <w:sz w:val="20"/>
-          <w:szCs w:val="20"/>
-        </w:rPr>
-        <w:t xml:space="preserve"> 42 min)</w:t>
-      </w:r>
-      <w:r>
-        <w:rPr>
-          <w:rFonts w:ascii="Calibri" w:eastAsia="Calibri" w:hAnsi="Calibri" w:cs="Calibri"/>
-          <w:b/>
+        <w:pStyle w:val="NormalWeb"/>
+        <w:spacing w:before="0" w:beforeAutospacing="0" w:after="0" w:afterAutospacing="0"/>
+      </w:pPr>
+      <w:r>
+        <w:rPr>
+          <w:rFonts w:ascii="Calibri" w:hAnsi="Calibri" w:cs="Calibri"/>
+          <w:b/>
+          <w:bCs/>
+          <w:color w:val="000000"/>
+          <w:sz w:val="20"/>
+          <w:szCs w:val="20"/>
+        </w:rPr>
+        <w:t xml:space="preserve">1) </w:t>
+      </w:r>
+      <w:r>
+        <w:rPr>
+          <w:rFonts w:ascii="Calibri" w:hAnsi="Calibri" w:cs="Calibri"/>
+          <w:color w:val="000000"/>
+          <w:sz w:val="20"/>
+          <w:szCs w:val="20"/>
+        </w:rPr>
+        <w:t xml:space="preserve">Julian fixed the bug in the quiz game where the correct answer was not being recognized correctly. The issue was that the index of the correct answer was not being assigned correctly. </w:t>
+      </w:r>
+      <w:r>
+        <w:rPr>
+          <w:rStyle w:val="apple-tab-span"/>
+          <w:rFonts w:ascii="Calibri" w:hAnsi="Calibri" w:cs="Calibri"/>
+          <w:b/>
+          <w:bCs/>
+          <w:color w:val="000000"/>
           <w:sz w:val="20"/>
           <w:szCs w:val="20"/>
         </w:rPr>
@@ -259,8 +237,11 @@
       </w:r>
       <w:r>
         <w:rPr>
-          <w:rFonts w:ascii="Calibri" w:eastAsia="Calibri" w:hAnsi="Calibri" w:cs="Calibri"/>
-          <w:b/>
+          <w:rStyle w:val="apple-tab-span"/>
+          <w:rFonts w:ascii="Calibri" w:hAnsi="Calibri" w:cs="Calibri"/>
+          <w:b/>
+          <w:bCs/>
+          <w:color w:val="000000"/>
           <w:sz w:val="20"/>
           <w:szCs w:val="20"/>
         </w:rPr>
@@ -268,8 +249,11 @@
       </w:r>
       <w:r>
         <w:rPr>
-          <w:rFonts w:ascii="Calibri" w:eastAsia="Calibri" w:hAnsi="Calibri" w:cs="Calibri"/>
-          <w:b/>
+          <w:rStyle w:val="apple-tab-span"/>
+          <w:rFonts w:ascii="Calibri" w:hAnsi="Calibri" w:cs="Calibri"/>
+          <w:b/>
+          <w:bCs/>
+          <w:color w:val="000000"/>
           <w:sz w:val="20"/>
           <w:szCs w:val="20"/>
         </w:rPr>
@@ -277,8 +261,11 @@
       </w:r>
       <w:r>
         <w:rPr>
-          <w:rFonts w:ascii="Calibri" w:eastAsia="Calibri" w:hAnsi="Calibri" w:cs="Calibri"/>
-          <w:b/>
+          <w:rStyle w:val="apple-tab-span"/>
+          <w:rFonts w:ascii="Calibri" w:hAnsi="Calibri" w:cs="Calibri"/>
+          <w:b/>
+          <w:bCs/>
+          <w:color w:val="000000"/>
           <w:sz w:val="20"/>
           <w:szCs w:val="20"/>
         </w:rPr>
@@ -286,8 +273,11 @@
       </w:r>
       <w:r>
         <w:rPr>
-          <w:rFonts w:ascii="Calibri" w:eastAsia="Calibri" w:hAnsi="Calibri" w:cs="Calibri"/>
-          <w:b/>
+          <w:rStyle w:val="apple-tab-span"/>
+          <w:rFonts w:ascii="Calibri" w:hAnsi="Calibri" w:cs="Calibri"/>
+          <w:b/>
+          <w:bCs/>
+          <w:color w:val="000000"/>
           <w:sz w:val="20"/>
           <w:szCs w:val="20"/>
         </w:rPr>
@@ -295,8 +285,10 @@
       </w:r>
       <w:r>
         <w:rPr>
-          <w:rFonts w:ascii="Calibri" w:eastAsia="Calibri" w:hAnsi="Calibri" w:cs="Calibri"/>
-          <w:b/>
+          <w:rFonts w:ascii="Calibri" w:hAnsi="Calibri" w:cs="Calibri"/>
+          <w:b/>
+          <w:bCs/>
+          <w:color w:val="000000"/>
           <w:sz w:val="20"/>
           <w:szCs w:val="20"/>
         </w:rPr>
@@ -305,41 +297,648 @@
       </w:r>
       <w:r>
         <w:rPr>
-          <w:rFonts w:ascii="Calibri" w:eastAsia="Calibri" w:hAnsi="Calibri" w:cs="Calibri"/>
-          <w:bCs/>
-          <w:sz w:val="20"/>
-          <w:szCs w:val="20"/>
-        </w:rPr>
-        <w:t xml:space="preserve">Brian started to create objects within Unity that the player can interact with. Once completed, these objects will open a text prompt on the screen when the player stands next to it and presses a button on the keyboard. (1 </w:t>
-      </w:r>
-      <w:proofErr w:type="spellStart"/>
-      <w:r>
-        <w:rPr>
-          <w:rFonts w:ascii="Calibri" w:eastAsia="Calibri" w:hAnsi="Calibri" w:cs="Calibri"/>
-          <w:bCs/>
-          <w:sz w:val="20"/>
-          <w:szCs w:val="20"/>
-        </w:rPr>
-        <w:t>hr</w:t>
-      </w:r>
-      <w:proofErr w:type="spellEnd"/>
-      <w:r>
-        <w:rPr>
-          <w:rFonts w:ascii="Calibri" w:eastAsia="Calibri" w:hAnsi="Calibri" w:cs="Calibri"/>
-          <w:bCs/>
+          <w:rFonts w:ascii="Calibri" w:hAnsi="Calibri" w:cs="Calibri"/>
+          <w:color w:val="000000"/>
+          <w:sz w:val="20"/>
+          <w:szCs w:val="20"/>
+        </w:rPr>
+        <w:t>Julian implemented score tracking in the quiz game. A count of the number of questions answered correct and incorrect is visible to the user.</w:t>
+      </w:r>
+      <w:r>
+        <w:rPr>
+          <w:rFonts w:ascii="Calibri" w:hAnsi="Calibri" w:cs="Calibri"/>
+          <w:b/>
+          <w:bCs/>
+          <w:color w:val="000000"/>
+          <w:sz w:val="20"/>
+          <w:szCs w:val="20"/>
+        </w:rPr>
+        <w:br/>
+        <w:t xml:space="preserve">3) </w:t>
+      </w:r>
+      <w:r>
+        <w:rPr>
+          <w:rFonts w:ascii="Calibri" w:hAnsi="Calibri" w:cs="Calibri"/>
+          <w:color w:val="000000"/>
+          <w:sz w:val="20"/>
+          <w:szCs w:val="20"/>
+        </w:rPr>
+        <w:t xml:space="preserve">Julian started to research how to use a database with Unity. He thinks that SQLite might be the most practical database to use for storing the questions for the quiz game. He found some resources on how to integrate SQLite with Unity. </w:t>
+      </w:r>
+      <w:r>
+        <w:rPr>
+          <w:rFonts w:ascii="Calibri" w:hAnsi="Calibri" w:cs="Calibri"/>
+          <w:b/>
+          <w:bCs/>
+          <w:color w:val="000000"/>
+          <w:sz w:val="20"/>
+          <w:szCs w:val="20"/>
+        </w:rPr>
+        <w:br/>
+      </w:r>
+      <w:r>
+        <w:rPr>
+          <w:rFonts w:ascii="Calibri" w:hAnsi="Calibri" w:cs="Calibri"/>
+          <w:b/>
+          <w:bCs/>
+          <w:color w:val="000000"/>
+          <w:sz w:val="20"/>
+          <w:szCs w:val="20"/>
+        </w:rPr>
+        <w:br/>
+      </w:r>
+    </w:p>
+    <w:p>
+      <w:pPr>
+        <w:pStyle w:val="NormalWeb"/>
+        <w:spacing w:before="0" w:beforeAutospacing="0" w:after="0" w:afterAutospacing="0"/>
+      </w:pPr>
+      <w:r>
+        <w:rPr>
+          <w:rFonts w:ascii="Calibri" w:hAnsi="Calibri" w:cs="Calibri"/>
+          <w:b/>
+          <w:bCs/>
+          <w:color w:val="000000"/>
+          <w:sz w:val="20"/>
+          <w:szCs w:val="20"/>
+        </w:rPr>
+        <w:t>B. Problems/Issues</w:t>
+      </w:r>
+      <w:r>
+        <w:rPr>
+          <w:rFonts w:ascii="Calibri" w:hAnsi="Calibri" w:cs="Calibri"/>
+          <w:b/>
+          <w:bCs/>
+          <w:color w:val="000000"/>
+          <w:sz w:val="20"/>
+          <w:szCs w:val="20"/>
+        </w:rPr>
+        <w:br/>
+      </w:r>
+      <w:r>
+        <w:rPr>
+          <w:rFonts w:ascii="Calibri" w:hAnsi="Calibri" w:cs="Calibri"/>
+          <w:color w:val="000000"/>
+          <w:sz w:val="20"/>
+          <w:szCs w:val="20"/>
+        </w:rPr>
+        <w:t>Describe the problem/issue, who is working on it, what the cause is, what has been tried to solve it, expected resolution. Complete sentences, paragraphs, and explanations are required.  Explain how it may affect the project schedule.</w:t>
+      </w:r>
+    </w:p>
+    <w:p>
+      <w:pPr>
+        <w:pStyle w:val="NormalWeb"/>
+        <w:spacing w:before="0" w:beforeAutospacing="0" w:after="0" w:afterAutospacing="0"/>
+      </w:pPr>
+      <w:r>
+        <w:rPr>
+          <w:rFonts w:ascii="Calibri" w:hAnsi="Calibri" w:cs="Calibri"/>
+          <w:b/>
+          <w:bCs/>
+          <w:color w:val="000000"/>
+          <w:sz w:val="20"/>
+          <w:szCs w:val="20"/>
+        </w:rPr>
+        <w:t>1) …</w:t>
+      </w:r>
+      <w:r>
+        <w:rPr>
+          <w:rStyle w:val="apple-tab-span"/>
+          <w:rFonts w:ascii="Calibri" w:hAnsi="Calibri" w:cs="Calibri"/>
+          <w:b/>
+          <w:bCs/>
+          <w:color w:val="000000"/>
+          <w:sz w:val="20"/>
+          <w:szCs w:val="20"/>
+        </w:rPr>
+        <w:tab/>
+      </w:r>
+      <w:r>
+        <w:rPr>
+          <w:rStyle w:val="apple-tab-span"/>
+          <w:rFonts w:ascii="Calibri" w:hAnsi="Calibri" w:cs="Calibri"/>
+          <w:b/>
+          <w:bCs/>
+          <w:color w:val="000000"/>
+          <w:sz w:val="20"/>
+          <w:szCs w:val="20"/>
+        </w:rPr>
+        <w:tab/>
+      </w:r>
+      <w:r>
+        <w:rPr>
+          <w:rStyle w:val="apple-tab-span"/>
+          <w:rFonts w:ascii="Calibri" w:hAnsi="Calibri" w:cs="Calibri"/>
+          <w:b/>
+          <w:bCs/>
+          <w:color w:val="000000"/>
+          <w:sz w:val="20"/>
+          <w:szCs w:val="20"/>
+        </w:rPr>
+        <w:tab/>
+      </w:r>
+      <w:r>
+        <w:rPr>
+          <w:rStyle w:val="apple-tab-span"/>
+          <w:rFonts w:ascii="Calibri" w:hAnsi="Calibri" w:cs="Calibri"/>
+          <w:b/>
+          <w:bCs/>
+          <w:color w:val="000000"/>
+          <w:sz w:val="20"/>
+          <w:szCs w:val="20"/>
+        </w:rPr>
+        <w:tab/>
+      </w:r>
+      <w:r>
+        <w:rPr>
+          <w:rStyle w:val="apple-tab-span"/>
+          <w:rFonts w:ascii="Calibri" w:hAnsi="Calibri" w:cs="Calibri"/>
+          <w:b/>
+          <w:bCs/>
+          <w:color w:val="000000"/>
+          <w:sz w:val="20"/>
+          <w:szCs w:val="20"/>
+        </w:rPr>
+        <w:tab/>
+      </w:r>
+    </w:p>
+    <w:p>
+      <w:pPr>
+        <w:pStyle w:val="NormalWeb"/>
+        <w:spacing w:before="0" w:beforeAutospacing="0" w:after="0" w:afterAutospacing="0"/>
+      </w:pPr>
+      <w:r>
+        <w:rPr>
+          <w:rFonts w:ascii="Calibri" w:hAnsi="Calibri" w:cs="Calibri"/>
+          <w:b/>
+          <w:bCs/>
+          <w:color w:val="000000"/>
+          <w:sz w:val="20"/>
+          <w:szCs w:val="20"/>
+        </w:rPr>
+        <w:t>2) …</w:t>
+      </w:r>
+      <w:r>
+        <w:rPr>
+          <w:rFonts w:ascii="Calibri" w:hAnsi="Calibri" w:cs="Calibri"/>
+          <w:b/>
+          <w:bCs/>
+          <w:color w:val="000000"/>
+          <w:sz w:val="20"/>
+          <w:szCs w:val="20"/>
+        </w:rPr>
+        <w:br/>
+        <w:t>3) ...</w:t>
+      </w:r>
+      <w:r>
+        <w:rPr>
+          <w:rFonts w:ascii="Calibri" w:hAnsi="Calibri" w:cs="Calibri"/>
+          <w:b/>
+          <w:bCs/>
+          <w:color w:val="000000"/>
+          <w:sz w:val="20"/>
+          <w:szCs w:val="20"/>
+        </w:rPr>
+        <w:br/>
+      </w:r>
+      <w:r>
+        <w:rPr>
+          <w:rFonts w:ascii="Calibri" w:hAnsi="Calibri" w:cs="Calibri"/>
+          <w:b/>
+          <w:bCs/>
+          <w:color w:val="000000"/>
+          <w:sz w:val="20"/>
+          <w:szCs w:val="20"/>
+        </w:rPr>
+        <w:br/>
+      </w:r>
+    </w:p>
+    <w:p>
+      <w:pPr>
+        <w:pStyle w:val="NormalWeb"/>
+        <w:spacing w:before="0" w:beforeAutospacing="0" w:after="0" w:afterAutospacing="0"/>
+      </w:pPr>
+      <w:r>
+        <w:rPr>
+          <w:rFonts w:ascii="Calibri" w:hAnsi="Calibri" w:cs="Calibri"/>
+          <w:b/>
+          <w:bCs/>
+          <w:color w:val="000000"/>
+          <w:sz w:val="20"/>
+          <w:szCs w:val="20"/>
+        </w:rPr>
+        <w:t>C. Next week’s planned work</w:t>
+      </w:r>
+    </w:p>
+    <w:p>
+      <w:pPr>
+        <w:pStyle w:val="NormalWeb"/>
+        <w:spacing w:before="0" w:beforeAutospacing="0" w:after="0" w:afterAutospacing="0"/>
+      </w:pPr>
+      <w:r>
+        <w:rPr>
+          <w:rFonts w:ascii="Calibri" w:hAnsi="Calibri" w:cs="Calibri"/>
+          <w:color w:val="000000"/>
+          <w:sz w:val="20"/>
+          <w:szCs w:val="20"/>
+        </w:rPr>
+        <w:t>What do you plan to work on next week? Complete sentences, paragraphs, and explanations are required. If you have pending issues from section B, how will they affect next week’s plan?</w:t>
+      </w:r>
+      <w:r>
+        <w:rPr>
+          <w:rFonts w:ascii="Calibri" w:hAnsi="Calibri" w:cs="Calibri"/>
+          <w:color w:val="000000"/>
+          <w:sz w:val="20"/>
+          <w:szCs w:val="20"/>
+        </w:rPr>
+        <w:br/>
+      </w:r>
+      <w:r>
+        <w:rPr>
+          <w:rFonts w:ascii="Calibri" w:hAnsi="Calibri" w:cs="Calibri"/>
+          <w:b/>
+          <w:bCs/>
+          <w:color w:val="000000"/>
+          <w:sz w:val="20"/>
+          <w:szCs w:val="20"/>
+        </w:rPr>
+        <w:t>1) …</w:t>
+      </w:r>
+      <w:r>
+        <w:rPr>
+          <w:rFonts w:ascii="Calibri" w:hAnsi="Calibri" w:cs="Calibri"/>
+          <w:b/>
+          <w:bCs/>
+          <w:color w:val="000000"/>
+          <w:sz w:val="20"/>
+          <w:szCs w:val="20"/>
+        </w:rPr>
+        <w:br/>
+        <w:t>2) …</w:t>
+      </w:r>
+      <w:r>
+        <w:rPr>
+          <w:rFonts w:ascii="Calibri" w:hAnsi="Calibri" w:cs="Calibri"/>
+          <w:b/>
+          <w:bCs/>
+          <w:color w:val="000000"/>
+          <w:sz w:val="20"/>
+          <w:szCs w:val="20"/>
+        </w:rPr>
+        <w:br/>
+        <w:t>3) …</w:t>
+      </w:r>
+      <w:r>
+        <w:rPr>
+          <w:rFonts w:ascii="Calibri" w:hAnsi="Calibri" w:cs="Calibri"/>
+          <w:b/>
+          <w:bCs/>
+          <w:color w:val="000000"/>
+          <w:sz w:val="20"/>
+          <w:szCs w:val="20"/>
+        </w:rPr>
+        <w:br/>
+      </w:r>
+      <w:r>
+        <w:rPr>
+          <w:rFonts w:ascii="Calibri" w:hAnsi="Calibri" w:cs="Calibri"/>
+          <w:b/>
+          <w:bCs/>
+          <w:color w:val="000000"/>
+          <w:sz w:val="20"/>
+          <w:szCs w:val="20"/>
+        </w:rPr>
+        <w:br/>
+      </w:r>
+    </w:p>
+    <w:p>
+      <w:pPr>
+        <w:pStyle w:val="NormalWeb"/>
+        <w:spacing w:before="0" w:beforeAutospacing="0" w:after="0" w:afterAutospacing="0"/>
+      </w:pPr>
+      <w:r>
+        <w:rPr>
+          <w:rFonts w:ascii="Calibri" w:hAnsi="Calibri" w:cs="Calibri"/>
+          <w:b/>
+          <w:bCs/>
+          <w:color w:val="000000"/>
+          <w:sz w:val="20"/>
+          <w:szCs w:val="20"/>
+        </w:rPr>
+        <w:t>D. Time log</w:t>
+      </w:r>
+    </w:p>
+    <w:p>
+      <w:pPr>
+        <w:pStyle w:val="NormalWeb"/>
+        <w:spacing w:before="0" w:beforeAutospacing="0" w:after="0" w:afterAutospacing="0"/>
+      </w:pPr>
+      <w:r>
+        <w:rPr>
+          <w:rFonts w:ascii="Calibri" w:hAnsi="Calibri" w:cs="Calibri"/>
+          <w:color w:val="000000"/>
+          <w:sz w:val="20"/>
+          <w:szCs w:val="20"/>
+        </w:rPr>
+        <w:t>Total Number of Hours worked on the project this week per team member. </w:t>
+      </w:r>
+    </w:p>
+    <w:p>
+      <w:pPr>
+        <w:pStyle w:val="NormalWeb"/>
+        <w:spacing w:before="0" w:beforeAutospacing="0" w:after="0" w:afterAutospacing="0"/>
+      </w:pPr>
+      <w:r>
+        <w:rPr>
+          <w:rFonts w:ascii="Calibri" w:hAnsi="Calibri" w:cs="Calibri"/>
+          <w:b/>
+          <w:bCs/>
+          <w:color w:val="000000"/>
+          <w:sz w:val="20"/>
+          <w:szCs w:val="20"/>
+        </w:rPr>
+        <w:t>Urban</w:t>
+      </w:r>
+      <w:r>
+        <w:rPr>
+          <w:rFonts w:ascii="Calibri" w:hAnsi="Calibri" w:cs="Calibri"/>
+          <w:color w:val="000000"/>
+          <w:sz w:val="20"/>
+          <w:szCs w:val="20"/>
+        </w:rPr>
+        <w:t>: (</w:t>
+      </w:r>
+      <w:r>
+        <w:rPr>
+          <w:rFonts w:ascii="Calibri" w:hAnsi="Calibri" w:cs="Calibri"/>
+          <w:color w:val="000000"/>
+          <w:sz w:val="20"/>
+          <w:szCs w:val="20"/>
+        </w:rPr>
+        <w:t>1 hr 45 min</w:t>
+      </w:r>
+      <w:r>
+        <w:rPr>
+          <w:rFonts w:ascii="Calibri" w:hAnsi="Calibri" w:cs="Calibri"/>
+          <w:color w:val="000000"/>
+          <w:sz w:val="20"/>
+          <w:szCs w:val="20"/>
+        </w:rPr>
+        <w:t>),</w:t>
+      </w:r>
+      <w:r>
+        <w:rPr>
+          <w:rFonts w:ascii="Calibri" w:hAnsi="Calibri" w:cs="Calibri"/>
+          <w:b/>
+          <w:bCs/>
+          <w:color w:val="000000"/>
+          <w:sz w:val="20"/>
+          <w:szCs w:val="20"/>
+        </w:rPr>
+        <w:t xml:space="preserve"> </w:t>
+      </w:r>
+      <w:r>
+        <w:rPr>
+          <w:rFonts w:ascii="Calibri" w:hAnsi="Calibri" w:cs="Calibri"/>
+          <w:b/>
+          <w:bCs/>
+          <w:color w:val="000000"/>
+          <w:sz w:val="20"/>
+          <w:szCs w:val="20"/>
+        </w:rPr>
+        <w:t>Hitchcock</w:t>
+      </w:r>
+      <w:r>
+        <w:rPr>
+          <w:rFonts w:ascii="Calibri" w:hAnsi="Calibri" w:cs="Calibri"/>
+          <w:color w:val="000000"/>
+          <w:sz w:val="20"/>
+          <w:szCs w:val="20"/>
+        </w:rPr>
+        <w:t>: (x hrs) ...</w:t>
+      </w:r>
+    </w:p>
+    <w:p>
+      <w:pPr>
+        <w:pStyle w:val="NormalWeb"/>
+        <w:spacing w:before="0" w:beforeAutospacing="0" w:after="0" w:afterAutospacing="0"/>
+      </w:pPr>
+      <w:r>
+        <w:rPr>
+          <w:rFonts w:ascii="Calibri" w:hAnsi="Calibri" w:cs="Calibri"/>
+          <w:b/>
+          <w:bCs/>
+          <w:color w:val="000000"/>
+          <w:sz w:val="20"/>
+          <w:szCs w:val="20"/>
+        </w:rPr>
+        <w:t>Total Weekly Team effort</w:t>
+      </w:r>
+      <w:r>
+        <w:rPr>
+          <w:rFonts w:ascii="Calibri" w:hAnsi="Calibri" w:cs="Calibri"/>
+          <w:color w:val="000000"/>
+          <w:sz w:val="20"/>
+          <w:szCs w:val="20"/>
+        </w:rPr>
+        <w:t>: x hours</w:t>
+      </w:r>
+    </w:p>
+    <w:p>
+      <w:pPr>
+        <w:rPr>
+          <w:rFonts w:ascii="Calibri" w:eastAsia="Calibri" w:hAnsi="Calibri" w:cs="Calibri"/>
+          <w:color w:val="FF0000"/>
+          <w:sz w:val="20"/>
+          <w:szCs w:val="20"/>
+          <w:lang w:val="en-US"/>
+        </w:rPr>
+      </w:pPr>
+    </w:p>
+    <w:p>
+      <w:pPr>
+        <w:rPr>
+          <w:rFonts w:ascii="Calibri" w:eastAsia="Calibri" w:hAnsi="Calibri" w:cs="Calibri"/>
+          <w:b/>
+          <w:sz w:val="20"/>
+          <w:szCs w:val="20"/>
+        </w:rPr>
+      </w:pPr>
+    </w:p>
+    <w:p>
+      <w:pPr>
+        <w:rPr>
+          <w:rFonts w:ascii="Calibri" w:eastAsia="Calibri" w:hAnsi="Calibri" w:cs="Calibri"/>
+          <w:b/>
+          <w:sz w:val="20"/>
+          <w:szCs w:val="20"/>
+        </w:rPr>
+      </w:pPr>
+    </w:p>
+    <w:p>
+      <w:pPr>
+        <w:rPr>
+          <w:rFonts w:ascii="Calibri" w:eastAsia="Calibri" w:hAnsi="Calibri" w:cs="Calibri"/>
+          <w:b/>
+          <w:sz w:val="20"/>
+          <w:szCs w:val="20"/>
+        </w:rPr>
+      </w:pPr>
+    </w:p>
+    <w:p>
+      <w:pPr>
+        <w:rPr>
+          <w:rFonts w:ascii="Calibri" w:eastAsia="Calibri" w:hAnsi="Calibri" w:cs="Calibri"/>
+          <w:b/>
+          <w:sz w:val="20"/>
+          <w:szCs w:val="20"/>
+        </w:rPr>
+      </w:pPr>
+    </w:p>
+    <w:p>
+      <w:pPr>
+        <w:rPr>
+          <w:rFonts w:ascii="Calibri" w:eastAsia="Calibri" w:hAnsi="Calibri" w:cs="Calibri"/>
+          <w:b/>
+          <w:sz w:val="20"/>
+          <w:szCs w:val="20"/>
+        </w:rPr>
+      </w:pPr>
+    </w:p>
+    <w:p>
+      <w:pPr>
+        <w:rPr>
+          <w:rFonts w:ascii="Calibri" w:eastAsia="Calibri" w:hAnsi="Calibri" w:cs="Calibri"/>
+          <w:b/>
+          <w:sz w:val="20"/>
+          <w:szCs w:val="20"/>
+        </w:rPr>
+      </w:pPr>
+    </w:p>
+    <w:p>
+      <w:pPr>
+        <w:rPr>
+          <w:rFonts w:ascii="Calibri" w:eastAsia="Calibri" w:hAnsi="Calibri" w:cs="Calibri"/>
+          <w:b/>
+          <w:sz w:val="20"/>
+          <w:szCs w:val="20"/>
+        </w:rPr>
+      </w:pPr>
+    </w:p>
+    <w:p>
+      <w:pPr>
+        <w:rPr>
+          <w:rFonts w:ascii="Calibri" w:eastAsia="Calibri" w:hAnsi="Calibri" w:cs="Calibri"/>
+          <w:b/>
+          <w:sz w:val="20"/>
+          <w:szCs w:val="20"/>
+        </w:rPr>
+      </w:pPr>
+    </w:p>
+    <w:p>
+      <w:pPr>
+        <w:rPr>
+          <w:rFonts w:ascii="Calibri" w:eastAsia="Calibri" w:hAnsi="Calibri" w:cs="Calibri"/>
+          <w:b/>
+          <w:sz w:val="20"/>
+          <w:szCs w:val="20"/>
+        </w:rPr>
+      </w:pPr>
+    </w:p>
+    <w:p>
+      <w:pPr>
+        <w:rPr>
+          <w:rFonts w:ascii="Calibri" w:eastAsia="Calibri" w:hAnsi="Calibri" w:cs="Calibri"/>
+          <w:b/>
+          <w:sz w:val="20"/>
+          <w:szCs w:val="20"/>
+        </w:rPr>
+      </w:pPr>
+    </w:p>
+    <w:p>
+      <w:pPr>
+        <w:rPr>
+          <w:rFonts w:ascii="Calibri" w:eastAsia="Calibri" w:hAnsi="Calibri" w:cs="Calibri"/>
+          <w:b/>
+          <w:sz w:val="20"/>
+          <w:szCs w:val="20"/>
+        </w:rPr>
+      </w:pPr>
+    </w:p>
+    <w:p>
+      <w:pPr>
+        <w:rPr>
+          <w:rFonts w:ascii="Calibri" w:eastAsia="Calibri" w:hAnsi="Calibri" w:cs="Calibri"/>
+          <w:b/>
+          <w:sz w:val="20"/>
+          <w:szCs w:val="20"/>
+        </w:rPr>
+      </w:pPr>
+    </w:p>
+    <w:p>
+      <w:pPr>
+        <w:rPr>
+          <w:rFonts w:ascii="Calibri" w:eastAsia="Calibri" w:hAnsi="Calibri" w:cs="Calibri"/>
+          <w:b/>
+          <w:sz w:val="20"/>
+          <w:szCs w:val="20"/>
+        </w:rPr>
+      </w:pPr>
+    </w:p>
+    <w:p>
+      <w:pPr>
+        <w:rPr>
+          <w:rFonts w:ascii="Calibri" w:eastAsia="Calibri" w:hAnsi="Calibri" w:cs="Calibri"/>
+          <w:b/>
+          <w:sz w:val="20"/>
+          <w:szCs w:val="20"/>
+        </w:rPr>
+      </w:pPr>
+      <w:r>
+        <w:rPr>
+          <w:rFonts w:ascii="Calibri" w:eastAsia="Calibri" w:hAnsi="Calibri" w:cs="Calibri"/>
+          <w:b/>
+          <w:sz w:val="20"/>
+          <w:szCs w:val="20"/>
+        </w:rPr>
+        <w:t>WEEK 1 (</w:t>
+      </w:r>
+      <w:r>
+        <w:rPr>
+          <w:rFonts w:ascii="Calibri" w:eastAsia="Calibri" w:hAnsi="Calibri" w:cs="Calibri"/>
+          <w:b/>
+          <w:sz w:val="20"/>
+          <w:szCs w:val="20"/>
+        </w:rPr>
+        <w:t>FEB 13-FEB 20</w:t>
+      </w:r>
+      <w:r>
+        <w:rPr>
+          <w:rFonts w:ascii="Calibri" w:eastAsia="Calibri" w:hAnsi="Calibri" w:cs="Calibri"/>
+          <w:b/>
           <w:sz w:val="20"/>
           <w:szCs w:val="20"/>
         </w:rPr>
         <w:t>)</w:t>
       </w:r>
-      <w:r>
-        <w:rPr>
-          <w:rFonts w:ascii="Calibri" w:eastAsia="Calibri" w:hAnsi="Calibri" w:cs="Calibri"/>
-          <w:b/>
-          <w:sz w:val="20"/>
-          <w:szCs w:val="20"/>
-        </w:rPr>
-        <w:br/>
+    </w:p>
+    <w:p>
+      <w:pPr>
+        <w:rPr>
+          <w:rFonts w:ascii="Calibri" w:eastAsia="Calibri" w:hAnsi="Calibri" w:cs="Calibri"/>
+          <w:b/>
+          <w:sz w:val="20"/>
+          <w:szCs w:val="20"/>
+        </w:rPr>
+      </w:pPr>
+      <w:r>
+        <w:rPr>
+          <w:rFonts w:ascii="Calibri" w:eastAsia="Calibri" w:hAnsi="Calibri" w:cs="Calibri"/>
+          <w:b/>
+          <w:sz w:val="20"/>
+          <w:szCs w:val="20"/>
+        </w:rPr>
+        <w:t>A. Weekly Accomplishments</w:t>
       </w:r>
     </w:p>
     <w:p>
@@ -347,35 +946,18 @@
         <w:spacing w:line="240" w:lineRule="auto"/>
         <w:rPr>
           <w:rFonts w:ascii="Calibri" w:eastAsia="Calibri" w:hAnsi="Calibri" w:cs="Calibri"/>
-          <w:sz w:val="20"/>
-          <w:szCs w:val="20"/>
-        </w:rPr>
-      </w:pPr>
-      <w:r>
-        <w:rPr>
-          <w:rFonts w:ascii="Calibri" w:eastAsia="Calibri" w:hAnsi="Calibri" w:cs="Calibri"/>
-          <w:b/>
-          <w:sz w:val="20"/>
-          <w:szCs w:val="20"/>
-        </w:rPr>
-        <w:t>B. Problems/Issues</w:t>
-      </w:r>
-      <w:r>
-        <w:rPr>
-          <w:rFonts w:ascii="Calibri" w:eastAsia="Calibri" w:hAnsi="Calibri" w:cs="Calibri"/>
-          <w:b/>
-          <w:sz w:val="20"/>
-          <w:szCs w:val="20"/>
-        </w:rPr>
-        <w:br/>
-      </w:r>
-      <w:r>
-        <w:rPr>
-          <w:rFonts w:ascii="Calibri" w:eastAsia="Calibri" w:hAnsi="Calibri" w:cs="Calibri"/>
-          <w:sz w:val="20"/>
-          <w:szCs w:val="20"/>
-        </w:rPr>
-        <w:t>Describe the problem/issue, who is working on it, what the cause is, what has been tried to solve it, expected resolution. Complete sentences, paragraphs, and explanations are required.  Explain how it may affect the project schedule.</w:t>
+          <w:b/>
+          <w:sz w:val="20"/>
+          <w:szCs w:val="20"/>
+        </w:rPr>
+      </w:pPr>
+      <w:r>
+        <w:rPr>
+          <w:rFonts w:ascii="Calibri" w:eastAsia="Calibri" w:hAnsi="Calibri" w:cs="Calibri"/>
+          <w:sz w:val="20"/>
+          <w:szCs w:val="20"/>
+        </w:rPr>
+        <w:t>Describe what task was completed and by whom. Complete sentences, paragraphs, and explanations are required. In parenthesis, provide the number of hours the team member worked on the specific task.</w:t>
       </w:r>
     </w:p>
     <w:p>
@@ -412,7 +994,7 @@
           <w:sz w:val="20"/>
           <w:szCs w:val="20"/>
         </w:rPr>
-        <w:t xml:space="preserve">The implementation of the objects in the game currently does not have collision checking and does not cause a text prompt to appear. Brian is working on this problem. Brian has been looking at tutorials online to figure out how to solve these issues. This issue should not cause any deviation from the project schedule. </w:t>
+        <w:t>Julian worked on researching how to implement the quiz game. He found a tutorial on how to create a multiple-choice quiz game. We decided to not use a database to store the questions; instead, we will store them in an array. (1 hr 42 min)</w:t>
       </w:r>
       <w:r>
         <w:rPr>
@@ -450,69 +1032,14 @@
         </w:rPr>
         <w:tab/>
       </w:r>
-    </w:p>
-    <w:p>
-      <w:pPr>
-        <w:rPr>
-          <w:rFonts w:ascii="Calibri" w:eastAsia="Calibri" w:hAnsi="Calibri" w:cs="Calibri"/>
-          <w:b/>
-          <w:sz w:val="20"/>
-          <w:szCs w:val="20"/>
-        </w:rPr>
-      </w:pPr>
-      <w:r>
-        <w:rPr>
-          <w:rFonts w:ascii="Calibri" w:eastAsia="Calibri" w:hAnsi="Calibri" w:cs="Calibri"/>
-          <w:b/>
-          <w:sz w:val="20"/>
-          <w:szCs w:val="20"/>
-        </w:rPr>
-        <w:t>C. Next week’s planned work</w:t>
-      </w:r>
-    </w:p>
-    <w:p>
-      <w:pPr>
-        <w:spacing w:line="240" w:lineRule="auto"/>
-        <w:rPr>
-          <w:rFonts w:ascii="Calibri" w:eastAsia="Calibri" w:hAnsi="Calibri" w:cs="Calibri"/>
-          <w:b/>
-          <w:sz w:val="20"/>
-          <w:szCs w:val="20"/>
-        </w:rPr>
-      </w:pPr>
-      <w:r>
-        <w:rPr>
-          <w:rFonts w:ascii="Calibri" w:eastAsia="Calibri" w:hAnsi="Calibri" w:cs="Calibri"/>
-          <w:sz w:val="20"/>
-          <w:szCs w:val="20"/>
-        </w:rPr>
-        <w:t>What do you plan to work on next week? Complete sentences, paragraphs, and explanations are required. If you have pending issues from section B, how will they affect next week’s plan?</w:t>
-      </w:r>
-      <w:r>
-        <w:rPr>
-          <w:rFonts w:ascii="Calibri" w:eastAsia="Calibri" w:hAnsi="Calibri" w:cs="Calibri"/>
-          <w:sz w:val="20"/>
-          <w:szCs w:val="20"/>
-        </w:rPr>
-        <w:br/>
-      </w:r>
-      <w:r>
-        <w:rPr>
-          <w:rFonts w:ascii="Calibri" w:eastAsia="Calibri" w:hAnsi="Calibri" w:cs="Calibri"/>
-          <w:b/>
-          <w:sz w:val="20"/>
-          <w:szCs w:val="20"/>
-        </w:rPr>
-        <w:t xml:space="preserve">1) </w:t>
-      </w:r>
-      <w:r>
-        <w:rPr>
-          <w:rFonts w:ascii="Calibri" w:eastAsia="Calibri" w:hAnsi="Calibri" w:cs="Calibri"/>
-          <w:bCs/>
-          <w:sz w:val="20"/>
-          <w:szCs w:val="20"/>
-        </w:rPr>
-        <w:t xml:space="preserve">Brian plans to solve the object implementation issue mentioned in part B. He plans to implement the text box that will appear when the user presses a certain key on their keyboard when standing near the object. </w:t>
+      <w:r>
+        <w:rPr>
+          <w:rFonts w:ascii="Calibri" w:eastAsia="Calibri" w:hAnsi="Calibri" w:cs="Calibri"/>
+          <w:b/>
+          <w:sz w:val="20"/>
+          <w:szCs w:val="20"/>
+        </w:rPr>
+        <w:tab/>
       </w:r>
       <w:r>
         <w:rPr>
@@ -531,6 +1058,207 @@
           <w:sz w:val="20"/>
           <w:szCs w:val="20"/>
         </w:rPr>
+        <w:t>Brian started to create objects within Unity that the player can interact with. Once completed, these objects will open a text prompt on the screen when the player stands next to it and presses a button on the keyboard. (1 hr)</w:t>
+      </w:r>
+      <w:r>
+        <w:rPr>
+          <w:rFonts w:ascii="Calibri" w:eastAsia="Calibri" w:hAnsi="Calibri" w:cs="Calibri"/>
+          <w:b/>
+          <w:sz w:val="20"/>
+          <w:szCs w:val="20"/>
+        </w:rPr>
+        <w:br/>
+      </w:r>
+    </w:p>
+    <w:p>
+      <w:pPr>
+        <w:spacing w:line="240" w:lineRule="auto"/>
+        <w:rPr>
+          <w:rFonts w:ascii="Calibri" w:eastAsia="Calibri" w:hAnsi="Calibri" w:cs="Calibri"/>
+          <w:sz w:val="20"/>
+          <w:szCs w:val="20"/>
+        </w:rPr>
+      </w:pPr>
+      <w:r>
+        <w:rPr>
+          <w:rFonts w:ascii="Calibri" w:eastAsia="Calibri" w:hAnsi="Calibri" w:cs="Calibri"/>
+          <w:b/>
+          <w:sz w:val="20"/>
+          <w:szCs w:val="20"/>
+        </w:rPr>
+        <w:t>B. Problems/Issues</w:t>
+      </w:r>
+      <w:r>
+        <w:rPr>
+          <w:rFonts w:ascii="Calibri" w:eastAsia="Calibri" w:hAnsi="Calibri" w:cs="Calibri"/>
+          <w:b/>
+          <w:sz w:val="20"/>
+          <w:szCs w:val="20"/>
+        </w:rPr>
+        <w:br/>
+      </w:r>
+      <w:r>
+        <w:rPr>
+          <w:rFonts w:ascii="Calibri" w:eastAsia="Calibri" w:hAnsi="Calibri" w:cs="Calibri"/>
+          <w:sz w:val="20"/>
+          <w:szCs w:val="20"/>
+        </w:rPr>
+        <w:t>Describe the problem/issue, who is working on it, what the cause is, what has been tried to solve it, expected resolution. Complete sentences, paragraphs, and explanations are required.  Explain how it may affect the project schedule.</w:t>
+      </w:r>
+    </w:p>
+    <w:p>
+      <w:pPr>
+        <w:rPr>
+          <w:rFonts w:ascii="Calibri" w:eastAsia="Calibri" w:hAnsi="Calibri" w:cs="Calibri"/>
+          <w:b/>
+          <w:sz w:val="20"/>
+          <w:szCs w:val="20"/>
+        </w:rPr>
+      </w:pPr>
+      <w:r>
+        <w:rPr>
+          <w:rFonts w:ascii="Calibri" w:eastAsia="Calibri" w:hAnsi="Calibri" w:cs="Calibri"/>
+          <w:b/>
+          <w:sz w:val="20"/>
+          <w:szCs w:val="20"/>
+        </w:rPr>
+        <w:t>1)</w:t>
+      </w:r>
+      <w:r>
+        <w:rPr>
+          <w:rFonts w:ascii="Calibri" w:eastAsia="Calibri" w:hAnsi="Calibri" w:cs="Calibri"/>
+          <w:b/>
+          <w:sz w:val="20"/>
+          <w:szCs w:val="20"/>
+        </w:rPr>
+        <w:t xml:space="preserve"> </w:t>
+      </w:r>
+      <w:r>
+        <w:rPr>
+          <w:rFonts w:ascii="Calibri" w:eastAsia="Calibri" w:hAnsi="Calibri" w:cs="Calibri"/>
+          <w:bCs/>
+          <w:sz w:val="20"/>
+          <w:szCs w:val="20"/>
+        </w:rPr>
+        <w:t xml:space="preserve">The implementation of the objects in the game currently does not have collision checking and does not cause a text prompt to appear. Brian is working on this problem. Brian has been looking at tutorials online to figure out how to solve these issues. This issue should not cause any deviation from the project schedule. </w:t>
+      </w:r>
+      <w:r>
+        <w:rPr>
+          <w:rFonts w:ascii="Calibri" w:eastAsia="Calibri" w:hAnsi="Calibri" w:cs="Calibri"/>
+          <w:b/>
+          <w:sz w:val="20"/>
+          <w:szCs w:val="20"/>
+        </w:rPr>
+        <w:tab/>
+      </w:r>
+      <w:r>
+        <w:rPr>
+          <w:rFonts w:ascii="Calibri" w:eastAsia="Calibri" w:hAnsi="Calibri" w:cs="Calibri"/>
+          <w:b/>
+          <w:sz w:val="20"/>
+          <w:szCs w:val="20"/>
+        </w:rPr>
+        <w:tab/>
+      </w:r>
+      <w:r>
+        <w:rPr>
+          <w:rFonts w:ascii="Calibri" w:eastAsia="Calibri" w:hAnsi="Calibri" w:cs="Calibri"/>
+          <w:b/>
+          <w:sz w:val="20"/>
+          <w:szCs w:val="20"/>
+        </w:rPr>
+        <w:tab/>
+      </w:r>
+      <w:r>
+        <w:rPr>
+          <w:rFonts w:ascii="Calibri" w:eastAsia="Calibri" w:hAnsi="Calibri" w:cs="Calibri"/>
+          <w:b/>
+          <w:sz w:val="20"/>
+          <w:szCs w:val="20"/>
+        </w:rPr>
+        <w:tab/>
+      </w:r>
+    </w:p>
+    <w:p>
+      <w:pPr>
+        <w:rPr>
+          <w:rFonts w:ascii="Calibri" w:eastAsia="Calibri" w:hAnsi="Calibri" w:cs="Calibri"/>
+          <w:b/>
+          <w:sz w:val="20"/>
+          <w:szCs w:val="20"/>
+        </w:rPr>
+      </w:pPr>
+      <w:r>
+        <w:rPr>
+          <w:rFonts w:ascii="Calibri" w:eastAsia="Calibri" w:hAnsi="Calibri" w:cs="Calibri"/>
+          <w:b/>
+          <w:sz w:val="20"/>
+          <w:szCs w:val="20"/>
+        </w:rPr>
+        <w:t>C. Next week’s planned work</w:t>
+      </w:r>
+    </w:p>
+    <w:p>
+      <w:pPr>
+        <w:spacing w:line="240" w:lineRule="auto"/>
+        <w:rPr>
+          <w:rFonts w:ascii="Calibri" w:eastAsia="Calibri" w:hAnsi="Calibri" w:cs="Calibri"/>
+          <w:b/>
+          <w:sz w:val="20"/>
+          <w:szCs w:val="20"/>
+        </w:rPr>
+      </w:pPr>
+      <w:r>
+        <w:rPr>
+          <w:rFonts w:ascii="Calibri" w:eastAsia="Calibri" w:hAnsi="Calibri" w:cs="Calibri"/>
+          <w:sz w:val="20"/>
+          <w:szCs w:val="20"/>
+        </w:rPr>
+        <w:t>What do you plan to work on next week? Complete sentences, paragraphs, and explanations are required. If you have pending issues from section B, how will they affect next week’s plan?</w:t>
+      </w:r>
+      <w:r>
+        <w:rPr>
+          <w:rFonts w:ascii="Calibri" w:eastAsia="Calibri" w:hAnsi="Calibri" w:cs="Calibri"/>
+          <w:sz w:val="20"/>
+          <w:szCs w:val="20"/>
+        </w:rPr>
+        <w:br/>
+      </w:r>
+      <w:r>
+        <w:rPr>
+          <w:rFonts w:ascii="Calibri" w:eastAsia="Calibri" w:hAnsi="Calibri" w:cs="Calibri"/>
+          <w:b/>
+          <w:sz w:val="20"/>
+          <w:szCs w:val="20"/>
+        </w:rPr>
+        <w:t xml:space="preserve">1) </w:t>
+      </w:r>
+      <w:r>
+        <w:rPr>
+          <w:rFonts w:ascii="Calibri" w:eastAsia="Calibri" w:hAnsi="Calibri" w:cs="Calibri"/>
+          <w:bCs/>
+          <w:sz w:val="20"/>
+          <w:szCs w:val="20"/>
+        </w:rPr>
+        <w:t xml:space="preserve">Brian plans to solve the object implementation issue mentioned in part B. He plans to implement the text box that will appear when the user presses a certain key on their keyboard when standing near the object. </w:t>
+      </w:r>
+      <w:r>
+        <w:rPr>
+          <w:rFonts w:ascii="Calibri" w:eastAsia="Calibri" w:hAnsi="Calibri" w:cs="Calibri"/>
+          <w:b/>
+          <w:sz w:val="20"/>
+          <w:szCs w:val="20"/>
+        </w:rPr>
+        <w:br/>
+        <w:t xml:space="preserve">2) </w:t>
+      </w:r>
+      <w:r>
+        <w:rPr>
+          <w:rFonts w:ascii="Calibri" w:eastAsia="Calibri" w:hAnsi="Calibri" w:cs="Calibri"/>
+          <w:bCs/>
+          <w:sz w:val="20"/>
+          <w:szCs w:val="20"/>
+        </w:rPr>
         <w:t>Brian will work on implementing the menu UI. A menu will be created that will have buttons for the major features of the game. This menu will appear when a certain key is pressed. The buttons in the menu will not be operational at this point as the features they link to have not been implemented yet.</w:t>
       </w:r>
       <w:r>
@@ -659,25 +1387,7 @@
           <w:sz w:val="20"/>
           <w:szCs w:val="20"/>
         </w:rPr>
-        <w:t xml:space="preserve">: (1 </w:t>
-      </w:r>
-      <w:proofErr w:type="spellStart"/>
-      <w:r>
-        <w:rPr>
-          <w:rFonts w:ascii="Calibri" w:eastAsia="Calibri" w:hAnsi="Calibri" w:cs="Calibri"/>
-          <w:sz w:val="20"/>
-          <w:szCs w:val="20"/>
-        </w:rPr>
-        <w:t>hr</w:t>
-      </w:r>
-      <w:proofErr w:type="spellEnd"/>
-      <w:r>
-        <w:rPr>
-          <w:rFonts w:ascii="Calibri" w:eastAsia="Calibri" w:hAnsi="Calibri" w:cs="Calibri"/>
-          <w:sz w:val="20"/>
-          <w:szCs w:val="20"/>
-        </w:rPr>
-        <w:t xml:space="preserve"> 42 min),</w:t>
+        <w:t>: (1 hr 42 min),</w:t>
       </w:r>
       <w:r>
         <w:rPr>
@@ -694,25 +1404,7 @@
           <w:sz w:val="20"/>
           <w:szCs w:val="20"/>
         </w:rPr>
-        <w:t xml:space="preserve">: (1 </w:t>
-      </w:r>
-      <w:proofErr w:type="spellStart"/>
-      <w:r>
-        <w:rPr>
-          <w:rFonts w:ascii="Calibri" w:eastAsia="Calibri" w:hAnsi="Calibri" w:cs="Calibri"/>
-          <w:sz w:val="20"/>
-          <w:szCs w:val="20"/>
-        </w:rPr>
-        <w:t>hr</w:t>
-      </w:r>
-      <w:proofErr w:type="spellEnd"/>
-      <w:r>
-        <w:rPr>
-          <w:rFonts w:ascii="Calibri" w:eastAsia="Calibri" w:hAnsi="Calibri" w:cs="Calibri"/>
-          <w:sz w:val="20"/>
-          <w:szCs w:val="20"/>
-        </w:rPr>
-        <w:t>) ...</w:t>
+        <w:t>: (1 hr) ...</w:t>
       </w:r>
     </w:p>
     <w:p>
@@ -747,25 +1439,7 @@
           <w:sz w:val="20"/>
           <w:szCs w:val="20"/>
         </w:rPr>
-        <w:t xml:space="preserve">2 </w:t>
-      </w:r>
-      <w:proofErr w:type="spellStart"/>
-      <w:r>
-        <w:rPr>
-          <w:rFonts w:ascii="Calibri" w:eastAsia="Calibri" w:hAnsi="Calibri" w:cs="Calibri"/>
-          <w:sz w:val="20"/>
-          <w:szCs w:val="20"/>
-        </w:rPr>
-        <w:t>hr</w:t>
-      </w:r>
-      <w:proofErr w:type="spellEnd"/>
-      <w:r>
-        <w:rPr>
-          <w:rFonts w:ascii="Calibri" w:eastAsia="Calibri" w:hAnsi="Calibri" w:cs="Calibri"/>
-          <w:sz w:val="20"/>
-          <w:szCs w:val="20"/>
-        </w:rPr>
-        <w:t xml:space="preserve"> 42 min</w:t>
+        <w:t>2 hr 42 min</w:t>
       </w:r>
     </w:p>
     <w:sectPr>
@@ -1608,6 +2282,28 @@
       <w:shd w:val="clear" w:color="auto" w:fill="E1DFDD"/>
     </w:rPr>
   </w:style>
+  <w:style w:type="paragraph" w:styleId="NormalWeb">
+    <w:name w:val="Normal (Web)"/>
+    <w:basedOn w:val="Normal"/>
+    <w:uiPriority w:val="99"/>
+    <w:semiHidden/>
+    <w:unhideWhenUsed/>
+    <w:rsid w:val="00842458"/>
+    <w:pPr>
+      <w:spacing w:before="100" w:beforeAutospacing="1" w:after="100" w:afterAutospacing="1" w:line="240" w:lineRule="auto"/>
+    </w:pPr>
+    <w:rPr>
+      <w:rFonts w:ascii="Times New Roman" w:eastAsia="Times New Roman" w:hAnsi="Times New Roman" w:cs="Times New Roman"/>
+      <w:sz w:val="24"/>
+      <w:szCs w:val="24"/>
+      <w:lang w:val="en-US"/>
+    </w:rPr>
+  </w:style>
+  <w:style w:type="character" w:customStyle="1" w:styleId="apple-tab-span">
+    <w:name w:val="apple-tab-span"/>
+    <w:basedOn w:val="DefaultParagraphFont"/>
+    <w:rsid w:val="00842458"/>
+  </w:style>
 </w:styles>
 </file>
 

</xml_diff>

<commit_message>
Created a pathway to the quiz game Created an object that when interacted with by pressing the E key launches the quiz game.
</commit_message>
<xml_diff>
--- a/Documentation/Cybersecurity Explorers Weekly Progress Report.docx
+++ b/Documentation/Cybersecurity Explorers Weekly Progress Report.docx
@@ -109,6 +109,20 @@
       <w:pPr>
         <w:pStyle w:val="NormalWeb"/>
         <w:spacing w:before="0" w:beforeAutospacing="0" w:after="0" w:afterAutospacing="0"/>
+        <w:rPr>
+          <w:rFonts w:ascii="Calibri" w:hAnsi="Calibri" w:cs="Calibri"/>
+          <w:b/>
+          <w:bCs/>
+          <w:color w:val="000000"/>
+          <w:sz w:val="20"/>
+          <w:szCs w:val="20"/>
+        </w:rPr>
+      </w:pPr>
+    </w:p>
+    <w:p>
+      <w:pPr>
+        <w:pStyle w:val="NormalWeb"/>
+        <w:spacing w:before="0" w:beforeAutospacing="0" w:after="0" w:afterAutospacing="0"/>
       </w:pPr>
       <w:r>
         <w:rPr>
@@ -130,7 +144,7 @@
           <w:sz w:val="20"/>
           <w:szCs w:val="20"/>
         </w:rPr>
-        <w:t>3</w:t>
+        <w:t>4</w:t>
       </w:r>
       <w:r>
         <w:rPr>
@@ -152,7 +166,7 @@
           <w:sz w:val="20"/>
           <w:szCs w:val="20"/>
         </w:rPr>
-        <w:t>FEB 27-MAR 5</w:t>
+        <w:t>MAR 20-MAR 26</w:t>
       </w:r>
       <w:r>
         <w:rPr>
@@ -202,6 +216,12 @@
       <w:pPr>
         <w:pStyle w:val="NormalWeb"/>
         <w:spacing w:before="0" w:beforeAutospacing="0" w:after="0" w:afterAutospacing="0"/>
+        <w:rPr>
+          <w:rFonts w:ascii="Calibri" w:hAnsi="Calibri" w:cs="Calibri"/>
+          <w:color w:val="000000"/>
+          <w:sz w:val="20"/>
+          <w:szCs w:val="20"/>
+        </w:rPr>
       </w:pPr>
       <w:r>
         <w:rPr>
@@ -221,7 +241,7 @@
           <w:sz w:val="20"/>
           <w:szCs w:val="20"/>
         </w:rPr>
-        <w:t xml:space="preserve">Julian fixed the bug in the quiz game where the correct answer was not being recognized correctly. The issue was that the index of the correct answer was not being assigned correctly. </w:t>
+        <w:t>Julian created a confirmation dialog that will appear whenever a question in the quiz game is answered. This dialog box will tell the user if they answered the question correctly or incorrectly and has a button the user can click to go to the next question. (1 hr 12 min)</w:t>
       </w:r>
       <w:r>
         <w:rPr>
@@ -302,7 +322,7 @@
           <w:sz w:val="20"/>
           <w:szCs w:val="20"/>
         </w:rPr>
-        <w:t>Julian implemented score tracking in the quiz game. A count of the number of questions answered correct and incorrect is visible to the user.</w:t>
+        <w:t>Julian implemented object interactions. When the player gets near an object that is interactable, the user can press the E key to trigger a text box. (1 hr 2 min)</w:t>
       </w:r>
       <w:r>
         <w:rPr>
@@ -323,7 +343,74 @@
           <w:sz w:val="20"/>
           <w:szCs w:val="20"/>
         </w:rPr>
-        <w:t xml:space="preserve">Julian started to research how to use a database with Unity. He thinks that SQLite might be the most practical database to use for storing the questions for the quiz game. He found some resources on how to integrate SQLite with Unity. </w:t>
+        <w:t xml:space="preserve">Julian merged Brian’s code with Julian’s code. This process ended up taking longer than expected due to difficulties with Git. A lot of files, such as temporary files and cached assets, were being tracked with Git and should not have been. This was causing a lot of merge conflicts when attempting to merge Brian’s code with Julian’s code. Julian resolved the issue by creating a .gitignore file in all branches and resetting the git indexes to only have the necessary files. </w:t>
+      </w:r>
+      <w:r>
+        <w:rPr>
+          <w:rFonts w:ascii="Calibri" w:hAnsi="Calibri" w:cs="Calibri"/>
+          <w:color w:val="000000"/>
+          <w:sz w:val="20"/>
+          <w:szCs w:val="20"/>
+        </w:rPr>
+        <w:t>(3 hr 36 min)</w:t>
+      </w:r>
+    </w:p>
+    <w:p>
+      <w:pPr>
+        <w:pStyle w:val="NormalWeb"/>
+        <w:spacing w:before="0" w:beforeAutospacing="0" w:after="0" w:afterAutospacing="0"/>
+        <w:rPr>
+          <w:rFonts w:ascii="Calibri" w:hAnsi="Calibri" w:cs="Calibri"/>
+          <w:color w:val="000000"/>
+          <w:sz w:val="20"/>
+          <w:szCs w:val="20"/>
+        </w:rPr>
+      </w:pPr>
+      <w:r>
+        <w:rPr>
+          <w:rFonts w:ascii="Calibri" w:hAnsi="Calibri" w:cs="Calibri"/>
+          <w:b/>
+          <w:bCs/>
+          <w:color w:val="000000"/>
+          <w:sz w:val="20"/>
+          <w:szCs w:val="20"/>
+        </w:rPr>
+        <w:t xml:space="preserve">4) </w:t>
+      </w:r>
+      <w:r>
+        <w:rPr>
+          <w:rFonts w:ascii="Calibri" w:hAnsi="Calibri" w:cs="Calibri"/>
+          <w:color w:val="000000"/>
+          <w:sz w:val="20"/>
+          <w:szCs w:val="20"/>
+        </w:rPr>
+        <w:t>Brian connected pathways to allow scene transitions between the main menu and the game. He also created a pathway to the main menu inside of the pause menu. He also enabled the functionality to quit the game. (30 min)</w:t>
+      </w:r>
+    </w:p>
+    <w:p>
+      <w:pPr>
+        <w:pStyle w:val="NormalWeb"/>
+        <w:spacing w:before="0" w:beforeAutospacing="0" w:after="0" w:afterAutospacing="0"/>
+      </w:pPr>
+      <w:r>
+        <w:rPr>
+          <w:rFonts w:ascii="Calibri" w:hAnsi="Calibri" w:cs="Calibri"/>
+          <w:b/>
+          <w:bCs/>
+          <w:color w:val="000000"/>
+          <w:sz w:val="20"/>
+          <w:szCs w:val="20"/>
+        </w:rPr>
+        <w:t xml:space="preserve">5) </w:t>
+      </w:r>
+      <w:r>
+        <w:rPr>
+          <w:rFonts w:ascii="Calibri" w:hAnsi="Calibri" w:cs="Calibri"/>
+          <w:color w:val="000000"/>
+          <w:sz w:val="20"/>
+          <w:szCs w:val="20"/>
+        </w:rPr>
+        <w:t>Julian created an object that when interacted with by pressing the E key launches the quiz game. (1 hr)</w:t>
       </w:r>
       <w:r>
         <w:rPr>
@@ -399,7 +486,25 @@
           <w:sz w:val="20"/>
           <w:szCs w:val="20"/>
         </w:rPr>
-        <w:t>1) …</w:t>
+        <w:t xml:space="preserve">1) </w:t>
+      </w:r>
+      <w:r>
+        <w:rPr>
+          <w:rFonts w:ascii="Calibri" w:hAnsi="Calibri" w:cs="Calibri"/>
+          <w:color w:val="000000"/>
+          <w:sz w:val="20"/>
+          <w:szCs w:val="20"/>
+        </w:rPr>
+        <w:t xml:space="preserve">Collision checking on the player object is no longer working. The player object can pass through the interactable bird object. This started to happen after the interaction feature was implemented. Julian verified this by rolling back to a version of the project before the interaction feature was implemented. Nothing has been attempted to fix this issue because there are other steps that need to be taken to prepare for the midterm presentation. </w:t>
+      </w:r>
+      <w:r>
+        <w:rPr>
+          <w:rFonts w:ascii="Calibri" w:hAnsi="Calibri" w:cs="Calibri"/>
+          <w:color w:val="000000"/>
+          <w:sz w:val="20"/>
+          <w:szCs w:val="20"/>
+        </w:rPr>
+        <w:t xml:space="preserve">Brian will attempt to fix this issue. This issue should not have a major impact on the project schedule. </w:t>
       </w:r>
       <w:r>
         <w:rPr>
@@ -562,489 +667,23 @@
           <w:sz w:val="20"/>
           <w:szCs w:val="20"/>
         </w:rPr>
-        <w:t>1) …</w:t>
-      </w:r>
-      <w:r>
-        <w:rPr>
-          <w:rFonts w:ascii="Calibri" w:hAnsi="Calibri" w:cs="Calibri"/>
-          <w:b/>
-          <w:bCs/>
-          <w:color w:val="000000"/>
-          <w:sz w:val="20"/>
-          <w:szCs w:val="20"/>
-        </w:rPr>
-        <w:br/>
-        <w:t>2) …</w:t>
-      </w:r>
-      <w:r>
-        <w:rPr>
-          <w:rFonts w:ascii="Calibri" w:hAnsi="Calibri" w:cs="Calibri"/>
-          <w:b/>
-          <w:bCs/>
-          <w:color w:val="000000"/>
-          <w:sz w:val="20"/>
-          <w:szCs w:val="20"/>
-        </w:rPr>
-        <w:br/>
-        <w:t>3) …</w:t>
-      </w:r>
-      <w:r>
-        <w:rPr>
-          <w:rFonts w:ascii="Calibri" w:hAnsi="Calibri" w:cs="Calibri"/>
-          <w:b/>
-          <w:bCs/>
-          <w:color w:val="000000"/>
-          <w:sz w:val="20"/>
-          <w:szCs w:val="20"/>
-        </w:rPr>
-        <w:br/>
-      </w:r>
-      <w:r>
-        <w:rPr>
-          <w:rFonts w:ascii="Calibri" w:hAnsi="Calibri" w:cs="Calibri"/>
-          <w:b/>
-          <w:bCs/>
-          <w:color w:val="000000"/>
-          <w:sz w:val="20"/>
-          <w:szCs w:val="20"/>
-        </w:rPr>
-        <w:br/>
-      </w:r>
-    </w:p>
-    <w:p>
-      <w:pPr>
-        <w:pStyle w:val="NormalWeb"/>
-        <w:spacing w:before="0" w:beforeAutospacing="0" w:after="0" w:afterAutospacing="0"/>
-      </w:pPr>
-      <w:r>
-        <w:rPr>
-          <w:rFonts w:ascii="Calibri" w:hAnsi="Calibri" w:cs="Calibri"/>
-          <w:b/>
-          <w:bCs/>
-          <w:color w:val="000000"/>
-          <w:sz w:val="20"/>
-          <w:szCs w:val="20"/>
-        </w:rPr>
-        <w:t>D. Time log</w:t>
-      </w:r>
-    </w:p>
-    <w:p>
-      <w:pPr>
-        <w:pStyle w:val="NormalWeb"/>
-        <w:spacing w:before="0" w:beforeAutospacing="0" w:after="0" w:afterAutospacing="0"/>
-      </w:pPr>
-      <w:r>
-        <w:rPr>
-          <w:rFonts w:ascii="Calibri" w:hAnsi="Calibri" w:cs="Calibri"/>
-          <w:color w:val="000000"/>
-          <w:sz w:val="20"/>
-          <w:szCs w:val="20"/>
-        </w:rPr>
-        <w:t>Total Number of Hours worked on the project this week per team member. </w:t>
-      </w:r>
-    </w:p>
-    <w:p>
-      <w:pPr>
-        <w:pStyle w:val="NormalWeb"/>
-        <w:spacing w:before="0" w:beforeAutospacing="0" w:after="0" w:afterAutospacing="0"/>
-      </w:pPr>
-      <w:r>
-        <w:rPr>
-          <w:rFonts w:ascii="Calibri" w:hAnsi="Calibri" w:cs="Calibri"/>
-          <w:b/>
-          <w:bCs/>
-          <w:color w:val="000000"/>
-          <w:sz w:val="20"/>
-          <w:szCs w:val="20"/>
-        </w:rPr>
-        <w:t>Urban</w:t>
-      </w:r>
-      <w:r>
-        <w:rPr>
-          <w:rFonts w:ascii="Calibri" w:hAnsi="Calibri" w:cs="Calibri"/>
-          <w:color w:val="000000"/>
-          <w:sz w:val="20"/>
-          <w:szCs w:val="20"/>
-        </w:rPr>
-        <w:t>: (</w:t>
-      </w:r>
-      <w:r>
-        <w:rPr>
-          <w:rFonts w:ascii="Calibri" w:hAnsi="Calibri" w:cs="Calibri"/>
-          <w:color w:val="000000"/>
-          <w:sz w:val="20"/>
-          <w:szCs w:val="20"/>
-        </w:rPr>
-        <w:t>1 hr 45 min</w:t>
-      </w:r>
-      <w:r>
-        <w:rPr>
-          <w:rFonts w:ascii="Calibri" w:hAnsi="Calibri" w:cs="Calibri"/>
-          <w:color w:val="000000"/>
-          <w:sz w:val="20"/>
-          <w:szCs w:val="20"/>
-        </w:rPr>
-        <w:t>),</w:t>
-      </w:r>
-      <w:r>
-        <w:rPr>
-          <w:rFonts w:ascii="Calibri" w:hAnsi="Calibri" w:cs="Calibri"/>
-          <w:b/>
-          <w:bCs/>
-          <w:color w:val="000000"/>
-          <w:sz w:val="20"/>
-          <w:szCs w:val="20"/>
-        </w:rPr>
-        <w:t xml:space="preserve"> </w:t>
-      </w:r>
-      <w:r>
-        <w:rPr>
-          <w:rFonts w:ascii="Calibri" w:hAnsi="Calibri" w:cs="Calibri"/>
-          <w:b/>
-          <w:bCs/>
-          <w:color w:val="000000"/>
-          <w:sz w:val="20"/>
-          <w:szCs w:val="20"/>
-        </w:rPr>
-        <w:t>Hitchcock</w:t>
-      </w:r>
-      <w:r>
-        <w:rPr>
-          <w:rFonts w:ascii="Calibri" w:hAnsi="Calibri" w:cs="Calibri"/>
-          <w:color w:val="000000"/>
-          <w:sz w:val="20"/>
-          <w:szCs w:val="20"/>
-        </w:rPr>
-        <w:t>: (x hrs) ...</w:t>
-      </w:r>
-    </w:p>
-    <w:p>
-      <w:pPr>
-        <w:pStyle w:val="NormalWeb"/>
-        <w:spacing w:before="0" w:beforeAutospacing="0" w:after="0" w:afterAutospacing="0"/>
-      </w:pPr>
-      <w:r>
-        <w:rPr>
-          <w:rFonts w:ascii="Calibri" w:hAnsi="Calibri" w:cs="Calibri"/>
-          <w:b/>
-          <w:bCs/>
-          <w:color w:val="000000"/>
-          <w:sz w:val="20"/>
-          <w:szCs w:val="20"/>
-        </w:rPr>
-        <w:t>Total Weekly Team effort</w:t>
-      </w:r>
-      <w:r>
-        <w:rPr>
-          <w:rFonts w:ascii="Calibri" w:hAnsi="Calibri" w:cs="Calibri"/>
-          <w:color w:val="000000"/>
-          <w:sz w:val="20"/>
-          <w:szCs w:val="20"/>
-        </w:rPr>
-        <w:t>: x hours</w:t>
-      </w:r>
-    </w:p>
-    <w:p>
-      <w:pPr>
-        <w:rPr>
-          <w:rFonts w:ascii="Calibri" w:eastAsia="Calibri" w:hAnsi="Calibri" w:cs="Calibri"/>
-          <w:color w:val="FF0000"/>
-          <w:sz w:val="20"/>
-          <w:szCs w:val="20"/>
-          <w:lang w:val="en-US"/>
-        </w:rPr>
-      </w:pPr>
-    </w:p>
-    <w:p>
-      <w:pPr>
-        <w:rPr>
-          <w:rFonts w:ascii="Calibri" w:eastAsia="Calibri" w:hAnsi="Calibri" w:cs="Calibri"/>
-          <w:b/>
-          <w:sz w:val="20"/>
-          <w:szCs w:val="20"/>
-        </w:rPr>
-      </w:pPr>
-    </w:p>
-    <w:p>
-      <w:pPr>
-        <w:rPr>
-          <w:rFonts w:ascii="Calibri" w:eastAsia="Calibri" w:hAnsi="Calibri" w:cs="Calibri"/>
-          <w:b/>
-          <w:sz w:val="20"/>
-          <w:szCs w:val="20"/>
-        </w:rPr>
-      </w:pPr>
-    </w:p>
-    <w:p>
-      <w:pPr>
-        <w:rPr>
-          <w:rFonts w:ascii="Calibri" w:eastAsia="Calibri" w:hAnsi="Calibri" w:cs="Calibri"/>
-          <w:b/>
-          <w:sz w:val="20"/>
-          <w:szCs w:val="20"/>
-        </w:rPr>
-      </w:pPr>
-    </w:p>
-    <w:p>
-      <w:pPr>
-        <w:rPr>
-          <w:rFonts w:ascii="Calibri" w:eastAsia="Calibri" w:hAnsi="Calibri" w:cs="Calibri"/>
-          <w:b/>
-          <w:sz w:val="20"/>
-          <w:szCs w:val="20"/>
-        </w:rPr>
-      </w:pPr>
-    </w:p>
-    <w:p>
-      <w:pPr>
-        <w:rPr>
-          <w:rFonts w:ascii="Calibri" w:eastAsia="Calibri" w:hAnsi="Calibri" w:cs="Calibri"/>
-          <w:b/>
-          <w:sz w:val="20"/>
-          <w:szCs w:val="20"/>
-        </w:rPr>
-      </w:pPr>
-    </w:p>
-    <w:p>
-      <w:pPr>
-        <w:rPr>
-          <w:rFonts w:ascii="Calibri" w:eastAsia="Calibri" w:hAnsi="Calibri" w:cs="Calibri"/>
-          <w:b/>
-          <w:sz w:val="20"/>
-          <w:szCs w:val="20"/>
-        </w:rPr>
-      </w:pPr>
-    </w:p>
-    <w:p>
-      <w:pPr>
-        <w:rPr>
-          <w:rFonts w:ascii="Calibri" w:eastAsia="Calibri" w:hAnsi="Calibri" w:cs="Calibri"/>
-          <w:b/>
-          <w:sz w:val="20"/>
-          <w:szCs w:val="20"/>
-        </w:rPr>
-      </w:pPr>
-    </w:p>
-    <w:p>
-      <w:pPr>
-        <w:rPr>
-          <w:rFonts w:ascii="Calibri" w:eastAsia="Calibri" w:hAnsi="Calibri" w:cs="Calibri"/>
-          <w:b/>
-          <w:sz w:val="20"/>
-          <w:szCs w:val="20"/>
-        </w:rPr>
-      </w:pPr>
-    </w:p>
-    <w:p>
-      <w:pPr>
-        <w:rPr>
-          <w:rFonts w:ascii="Calibri" w:eastAsia="Calibri" w:hAnsi="Calibri" w:cs="Calibri"/>
-          <w:b/>
-          <w:sz w:val="20"/>
-          <w:szCs w:val="20"/>
-        </w:rPr>
-      </w:pPr>
-    </w:p>
-    <w:p>
-      <w:pPr>
-        <w:rPr>
-          <w:rFonts w:ascii="Calibri" w:eastAsia="Calibri" w:hAnsi="Calibri" w:cs="Calibri"/>
-          <w:b/>
-          <w:sz w:val="20"/>
-          <w:szCs w:val="20"/>
-        </w:rPr>
-      </w:pPr>
-    </w:p>
-    <w:p>
-      <w:pPr>
-        <w:rPr>
-          <w:rFonts w:ascii="Calibri" w:eastAsia="Calibri" w:hAnsi="Calibri" w:cs="Calibri"/>
-          <w:b/>
-          <w:sz w:val="20"/>
-          <w:szCs w:val="20"/>
-        </w:rPr>
-      </w:pPr>
-    </w:p>
-    <w:p>
-      <w:pPr>
-        <w:rPr>
-          <w:rFonts w:ascii="Calibri" w:eastAsia="Calibri" w:hAnsi="Calibri" w:cs="Calibri"/>
-          <w:b/>
-          <w:sz w:val="20"/>
-          <w:szCs w:val="20"/>
-        </w:rPr>
-      </w:pPr>
-    </w:p>
-    <w:p>
-      <w:pPr>
-        <w:rPr>
-          <w:rFonts w:ascii="Calibri" w:eastAsia="Calibri" w:hAnsi="Calibri" w:cs="Calibri"/>
-          <w:b/>
-          <w:sz w:val="20"/>
-          <w:szCs w:val="20"/>
-        </w:rPr>
-      </w:pPr>
-    </w:p>
-    <w:p>
-      <w:pPr>
-        <w:rPr>
-          <w:rFonts w:ascii="Calibri" w:eastAsia="Calibri" w:hAnsi="Calibri" w:cs="Calibri"/>
-          <w:b/>
-          <w:sz w:val="20"/>
-          <w:szCs w:val="20"/>
-        </w:rPr>
-      </w:pPr>
-      <w:r>
-        <w:rPr>
-          <w:rFonts w:ascii="Calibri" w:eastAsia="Calibri" w:hAnsi="Calibri" w:cs="Calibri"/>
-          <w:b/>
-          <w:sz w:val="20"/>
-          <w:szCs w:val="20"/>
-        </w:rPr>
-        <w:t>WEEK 1 (</w:t>
-      </w:r>
-      <w:r>
-        <w:rPr>
-          <w:rFonts w:ascii="Calibri" w:eastAsia="Calibri" w:hAnsi="Calibri" w:cs="Calibri"/>
-          <w:b/>
-          <w:sz w:val="20"/>
-          <w:szCs w:val="20"/>
-        </w:rPr>
-        <w:t>FEB 13-FEB 20</w:t>
-      </w:r>
-      <w:r>
-        <w:rPr>
-          <w:rFonts w:ascii="Calibri" w:eastAsia="Calibri" w:hAnsi="Calibri" w:cs="Calibri"/>
-          <w:b/>
-          <w:sz w:val="20"/>
-          <w:szCs w:val="20"/>
-        </w:rPr>
-        <w:t>)</w:t>
-      </w:r>
-    </w:p>
-    <w:p>
-      <w:pPr>
-        <w:rPr>
-          <w:rFonts w:ascii="Calibri" w:eastAsia="Calibri" w:hAnsi="Calibri" w:cs="Calibri"/>
-          <w:b/>
-          <w:sz w:val="20"/>
-          <w:szCs w:val="20"/>
-        </w:rPr>
-      </w:pPr>
-      <w:r>
-        <w:rPr>
-          <w:rFonts w:ascii="Calibri" w:eastAsia="Calibri" w:hAnsi="Calibri" w:cs="Calibri"/>
-          <w:b/>
-          <w:sz w:val="20"/>
-          <w:szCs w:val="20"/>
-        </w:rPr>
-        <w:t>A. Weekly Accomplishments</w:t>
-      </w:r>
-    </w:p>
-    <w:p>
-      <w:pPr>
-        <w:spacing w:line="240" w:lineRule="auto"/>
-        <w:rPr>
-          <w:rFonts w:ascii="Calibri" w:eastAsia="Calibri" w:hAnsi="Calibri" w:cs="Calibri"/>
-          <w:b/>
-          <w:sz w:val="20"/>
-          <w:szCs w:val="20"/>
-        </w:rPr>
-      </w:pPr>
-      <w:r>
-        <w:rPr>
-          <w:rFonts w:ascii="Calibri" w:eastAsia="Calibri" w:hAnsi="Calibri" w:cs="Calibri"/>
-          <w:sz w:val="20"/>
-          <w:szCs w:val="20"/>
-        </w:rPr>
-        <w:t>Describe what task was completed and by whom. Complete sentences, paragraphs, and explanations are required. In parenthesis, provide the number of hours the team member worked on the specific task.</w:t>
-      </w:r>
-    </w:p>
-    <w:p>
-      <w:pPr>
-        <w:rPr>
-          <w:rFonts w:ascii="Calibri" w:eastAsia="Calibri" w:hAnsi="Calibri" w:cs="Calibri"/>
-          <w:b/>
-          <w:sz w:val="20"/>
-          <w:szCs w:val="20"/>
-        </w:rPr>
-      </w:pPr>
-      <w:r>
-        <w:rPr>
-          <w:rFonts w:ascii="Calibri" w:eastAsia="Calibri" w:hAnsi="Calibri" w:cs="Calibri"/>
-          <w:b/>
-          <w:sz w:val="20"/>
-          <w:szCs w:val="20"/>
-        </w:rPr>
-        <w:t>1)</w:t>
-      </w:r>
-      <w:r>
-        <w:rPr>
-          <w:rFonts w:ascii="Calibri" w:eastAsia="Calibri" w:hAnsi="Calibri" w:cs="Calibri"/>
-          <w:b/>
-          <w:sz w:val="20"/>
-          <w:szCs w:val="20"/>
-        </w:rPr>
-        <w:t xml:space="preserve"> </w:t>
-      </w:r>
-      <w:r>
-        <w:rPr>
-          <w:rFonts w:ascii="Calibri" w:eastAsia="Calibri" w:hAnsi="Calibri" w:cs="Calibri"/>
-          <w:bCs/>
-          <w:sz w:val="20"/>
-          <w:szCs w:val="20"/>
-        </w:rPr>
-        <w:t>Julian worked on researching how to implement the quiz game. He found a tutorial on how to create a multiple-choice quiz game. We decided to not use a database to store the questions; instead, we will store them in an array. (1 hr 42 min)</w:t>
-      </w:r>
-      <w:r>
-        <w:rPr>
-          <w:rFonts w:ascii="Calibri" w:eastAsia="Calibri" w:hAnsi="Calibri" w:cs="Calibri"/>
-          <w:b/>
-          <w:sz w:val="20"/>
-          <w:szCs w:val="20"/>
-        </w:rPr>
-        <w:tab/>
-      </w:r>
-      <w:r>
-        <w:rPr>
-          <w:rFonts w:ascii="Calibri" w:eastAsia="Calibri" w:hAnsi="Calibri" w:cs="Calibri"/>
-          <w:b/>
-          <w:sz w:val="20"/>
-          <w:szCs w:val="20"/>
-        </w:rPr>
-        <w:tab/>
-      </w:r>
-      <w:r>
-        <w:rPr>
-          <w:rFonts w:ascii="Calibri" w:eastAsia="Calibri" w:hAnsi="Calibri" w:cs="Calibri"/>
-          <w:b/>
-          <w:sz w:val="20"/>
-          <w:szCs w:val="20"/>
-        </w:rPr>
-        <w:tab/>
-      </w:r>
-      <w:r>
-        <w:rPr>
-          <w:rFonts w:ascii="Calibri" w:eastAsia="Calibri" w:hAnsi="Calibri" w:cs="Calibri"/>
-          <w:b/>
-          <w:sz w:val="20"/>
-          <w:szCs w:val="20"/>
-        </w:rPr>
-        <w:tab/>
-      </w:r>
-      <w:r>
-        <w:rPr>
-          <w:rFonts w:ascii="Calibri" w:eastAsia="Calibri" w:hAnsi="Calibri" w:cs="Calibri"/>
-          <w:b/>
-          <w:sz w:val="20"/>
-          <w:szCs w:val="20"/>
-        </w:rPr>
-        <w:tab/>
-      </w:r>
-      <w:r>
-        <w:rPr>
-          <w:rFonts w:ascii="Calibri" w:eastAsia="Calibri" w:hAnsi="Calibri" w:cs="Calibri"/>
-          <w:b/>
+        <w:t xml:space="preserve">1) </w:t>
+      </w:r>
+      <w:r>
+        <w:rPr>
+          <w:rFonts w:ascii="Calibri" w:hAnsi="Calibri" w:cs="Calibri"/>
+          <w:color w:val="000000"/>
+          <w:sz w:val="20"/>
+          <w:szCs w:val="20"/>
+        </w:rPr>
+        <w:t xml:space="preserve">Brian will start working on the journal entry feature. </w:t>
+      </w:r>
+      <w:r>
+        <w:rPr>
+          <w:rFonts w:ascii="Calibri" w:hAnsi="Calibri" w:cs="Calibri"/>
+          <w:b/>
+          <w:bCs/>
+          <w:color w:val="000000"/>
           <w:sz w:val="20"/>
           <w:szCs w:val="20"/>
         </w:rPr>
@@ -1053,6 +692,1358 @@
       </w:r>
       <w:r>
         <w:rPr>
+          <w:rFonts w:ascii="Calibri" w:hAnsi="Calibri" w:cs="Calibri"/>
+          <w:color w:val="000000"/>
+          <w:sz w:val="20"/>
+          <w:szCs w:val="20"/>
+        </w:rPr>
+        <w:t>Julian will work on figuring out how to store the questions for the quiz game in an SQLite database.</w:t>
+      </w:r>
+      <w:r>
+        <w:rPr>
+          <w:rFonts w:ascii="Calibri" w:hAnsi="Calibri" w:cs="Calibri"/>
+          <w:b/>
+          <w:bCs/>
+          <w:color w:val="000000"/>
+          <w:sz w:val="20"/>
+          <w:szCs w:val="20"/>
+        </w:rPr>
+        <w:br/>
+      </w:r>
+      <w:r>
+        <w:rPr>
+          <w:rFonts w:ascii="Calibri" w:hAnsi="Calibri" w:cs="Calibri"/>
+          <w:b/>
+          <w:bCs/>
+          <w:color w:val="000000"/>
+          <w:sz w:val="20"/>
+          <w:szCs w:val="20"/>
+        </w:rPr>
+        <w:br/>
+      </w:r>
+    </w:p>
+    <w:p>
+      <w:pPr>
+        <w:pStyle w:val="NormalWeb"/>
+        <w:spacing w:before="0" w:beforeAutospacing="0" w:after="0" w:afterAutospacing="0"/>
+      </w:pPr>
+      <w:r>
+        <w:rPr>
+          <w:rFonts w:ascii="Calibri" w:hAnsi="Calibri" w:cs="Calibri"/>
+          <w:b/>
+          <w:bCs/>
+          <w:color w:val="000000"/>
+          <w:sz w:val="20"/>
+          <w:szCs w:val="20"/>
+        </w:rPr>
+        <w:t>D. Time log</w:t>
+      </w:r>
+    </w:p>
+    <w:p>
+      <w:pPr>
+        <w:pStyle w:val="NormalWeb"/>
+        <w:spacing w:before="0" w:beforeAutospacing="0" w:after="0" w:afterAutospacing="0"/>
+      </w:pPr>
+      <w:r>
+        <w:rPr>
+          <w:rFonts w:ascii="Calibri" w:hAnsi="Calibri" w:cs="Calibri"/>
+          <w:color w:val="000000"/>
+          <w:sz w:val="20"/>
+          <w:szCs w:val="20"/>
+        </w:rPr>
+        <w:t>Total Number of Hours worked on the project this week per team member. </w:t>
+      </w:r>
+    </w:p>
+    <w:p>
+      <w:pPr>
+        <w:pStyle w:val="NormalWeb"/>
+        <w:spacing w:before="0" w:beforeAutospacing="0" w:after="0" w:afterAutospacing="0"/>
+      </w:pPr>
+      <w:r>
+        <w:rPr>
+          <w:rFonts w:ascii="Calibri" w:hAnsi="Calibri" w:cs="Calibri"/>
+          <w:b/>
+          <w:bCs/>
+          <w:color w:val="000000"/>
+          <w:sz w:val="20"/>
+          <w:szCs w:val="20"/>
+        </w:rPr>
+        <w:t>Urban</w:t>
+      </w:r>
+      <w:r>
+        <w:rPr>
+          <w:rFonts w:ascii="Calibri" w:hAnsi="Calibri" w:cs="Calibri"/>
+          <w:color w:val="000000"/>
+          <w:sz w:val="20"/>
+          <w:szCs w:val="20"/>
+        </w:rPr>
+        <w:t>: (x hrs),</w:t>
+      </w:r>
+      <w:r>
+        <w:rPr>
+          <w:rFonts w:ascii="Calibri" w:hAnsi="Calibri" w:cs="Calibri"/>
+          <w:b/>
+          <w:bCs/>
+          <w:color w:val="000000"/>
+          <w:sz w:val="20"/>
+          <w:szCs w:val="20"/>
+        </w:rPr>
+        <w:t xml:space="preserve"> </w:t>
+      </w:r>
+      <w:r>
+        <w:rPr>
+          <w:rFonts w:ascii="Calibri" w:hAnsi="Calibri" w:cs="Calibri"/>
+          <w:b/>
+          <w:bCs/>
+          <w:color w:val="000000"/>
+          <w:sz w:val="20"/>
+          <w:szCs w:val="20"/>
+        </w:rPr>
+        <w:t>Hitchcock</w:t>
+      </w:r>
+      <w:r>
+        <w:rPr>
+          <w:rFonts w:ascii="Calibri" w:hAnsi="Calibri" w:cs="Calibri"/>
+          <w:color w:val="000000"/>
+          <w:sz w:val="20"/>
+          <w:szCs w:val="20"/>
+        </w:rPr>
+        <w:t>: (</w:t>
+      </w:r>
+      <w:r>
+        <w:rPr>
+          <w:rFonts w:ascii="Calibri" w:hAnsi="Calibri" w:cs="Calibri"/>
+          <w:color w:val="000000"/>
+          <w:sz w:val="20"/>
+          <w:szCs w:val="20"/>
+        </w:rPr>
+        <w:t>30 min</w:t>
+      </w:r>
+      <w:r>
+        <w:rPr>
+          <w:rFonts w:ascii="Calibri" w:hAnsi="Calibri" w:cs="Calibri"/>
+          <w:color w:val="000000"/>
+          <w:sz w:val="20"/>
+          <w:szCs w:val="20"/>
+        </w:rPr>
+        <w:t>) ...</w:t>
+      </w:r>
+    </w:p>
+    <w:p>
+      <w:pPr>
+        <w:pStyle w:val="NormalWeb"/>
+        <w:spacing w:before="0" w:beforeAutospacing="0" w:after="0" w:afterAutospacing="0"/>
+      </w:pPr>
+      <w:r>
+        <w:rPr>
+          <w:rFonts w:ascii="Calibri" w:hAnsi="Calibri" w:cs="Calibri"/>
+          <w:b/>
+          <w:bCs/>
+          <w:color w:val="000000"/>
+          <w:sz w:val="20"/>
+          <w:szCs w:val="20"/>
+        </w:rPr>
+        <w:t>Total Weekly Team effort</w:t>
+      </w:r>
+      <w:r>
+        <w:rPr>
+          <w:rFonts w:ascii="Calibri" w:hAnsi="Calibri" w:cs="Calibri"/>
+          <w:color w:val="000000"/>
+          <w:sz w:val="20"/>
+          <w:szCs w:val="20"/>
+        </w:rPr>
+        <w:t>: x hours</w:t>
+      </w:r>
+    </w:p>
+    <w:p>
+      <w:pPr>
+        <w:pStyle w:val="NormalWeb"/>
+        <w:spacing w:before="0" w:beforeAutospacing="0" w:after="0" w:afterAutospacing="0"/>
+        <w:rPr>
+          <w:rFonts w:ascii="Calibri" w:hAnsi="Calibri" w:cs="Calibri"/>
+          <w:b/>
+          <w:bCs/>
+          <w:color w:val="000000"/>
+          <w:sz w:val="20"/>
+          <w:szCs w:val="20"/>
+        </w:rPr>
+      </w:pPr>
+    </w:p>
+    <w:p>
+      <w:pPr>
+        <w:pStyle w:val="NormalWeb"/>
+        <w:spacing w:before="0" w:beforeAutospacing="0" w:after="0" w:afterAutospacing="0"/>
+        <w:rPr>
+          <w:rFonts w:ascii="Calibri" w:hAnsi="Calibri" w:cs="Calibri"/>
+          <w:b/>
+          <w:bCs/>
+          <w:color w:val="000000"/>
+          <w:sz w:val="20"/>
+          <w:szCs w:val="20"/>
+        </w:rPr>
+      </w:pPr>
+    </w:p>
+    <w:p>
+      <w:pPr>
+        <w:pStyle w:val="NormalWeb"/>
+        <w:spacing w:before="0" w:beforeAutospacing="0" w:after="0" w:afterAutospacing="0"/>
+        <w:rPr>
+          <w:rFonts w:ascii="Calibri" w:hAnsi="Calibri" w:cs="Calibri"/>
+          <w:b/>
+          <w:bCs/>
+          <w:color w:val="000000"/>
+          <w:sz w:val="20"/>
+          <w:szCs w:val="20"/>
+        </w:rPr>
+      </w:pPr>
+    </w:p>
+    <w:p>
+      <w:pPr>
+        <w:pStyle w:val="NormalWeb"/>
+        <w:spacing w:before="0" w:beforeAutospacing="0" w:after="0" w:afterAutospacing="0"/>
+        <w:rPr>
+          <w:rFonts w:ascii="Calibri" w:hAnsi="Calibri" w:cs="Calibri"/>
+          <w:b/>
+          <w:bCs/>
+          <w:color w:val="000000"/>
+          <w:sz w:val="20"/>
+          <w:szCs w:val="20"/>
+        </w:rPr>
+      </w:pPr>
+    </w:p>
+    <w:p>
+      <w:pPr>
+        <w:pStyle w:val="NormalWeb"/>
+        <w:spacing w:before="0" w:beforeAutospacing="0" w:after="0" w:afterAutospacing="0"/>
+        <w:rPr>
+          <w:rFonts w:ascii="Calibri" w:hAnsi="Calibri" w:cs="Calibri"/>
+          <w:b/>
+          <w:bCs/>
+          <w:color w:val="000000"/>
+          <w:sz w:val="20"/>
+          <w:szCs w:val="20"/>
+        </w:rPr>
+      </w:pPr>
+    </w:p>
+    <w:p>
+      <w:pPr>
+        <w:pStyle w:val="NormalWeb"/>
+        <w:spacing w:before="0" w:beforeAutospacing="0" w:after="0" w:afterAutospacing="0"/>
+        <w:rPr>
+          <w:rFonts w:ascii="Calibri" w:hAnsi="Calibri" w:cs="Calibri"/>
+          <w:b/>
+          <w:bCs/>
+          <w:color w:val="000000"/>
+          <w:sz w:val="20"/>
+          <w:szCs w:val="20"/>
+        </w:rPr>
+      </w:pPr>
+    </w:p>
+    <w:p>
+      <w:pPr>
+        <w:pStyle w:val="NormalWeb"/>
+        <w:spacing w:before="0" w:beforeAutospacing="0" w:after="0" w:afterAutospacing="0"/>
+        <w:rPr>
+          <w:rFonts w:ascii="Calibri" w:hAnsi="Calibri" w:cs="Calibri"/>
+          <w:b/>
+          <w:bCs/>
+          <w:color w:val="000000"/>
+          <w:sz w:val="20"/>
+          <w:szCs w:val="20"/>
+        </w:rPr>
+      </w:pPr>
+    </w:p>
+    <w:p>
+      <w:pPr>
+        <w:pStyle w:val="NormalWeb"/>
+        <w:spacing w:before="0" w:beforeAutospacing="0" w:after="0" w:afterAutospacing="0"/>
+        <w:rPr>
+          <w:rFonts w:ascii="Calibri" w:hAnsi="Calibri" w:cs="Calibri"/>
+          <w:b/>
+          <w:bCs/>
+          <w:color w:val="000000"/>
+          <w:sz w:val="20"/>
+          <w:szCs w:val="20"/>
+        </w:rPr>
+      </w:pPr>
+    </w:p>
+    <w:p>
+      <w:pPr>
+        <w:pStyle w:val="NormalWeb"/>
+        <w:spacing w:before="0" w:beforeAutospacing="0" w:after="0" w:afterAutospacing="0"/>
+        <w:rPr>
+          <w:rFonts w:ascii="Calibri" w:hAnsi="Calibri" w:cs="Calibri"/>
+          <w:b/>
+          <w:bCs/>
+          <w:color w:val="000000"/>
+          <w:sz w:val="20"/>
+          <w:szCs w:val="20"/>
+        </w:rPr>
+      </w:pPr>
+    </w:p>
+    <w:p>
+      <w:pPr>
+        <w:pStyle w:val="NormalWeb"/>
+        <w:spacing w:before="0" w:beforeAutospacing="0" w:after="0" w:afterAutospacing="0"/>
+        <w:rPr>
+          <w:rFonts w:ascii="Calibri" w:hAnsi="Calibri" w:cs="Calibri"/>
+          <w:b/>
+          <w:bCs/>
+          <w:color w:val="000000"/>
+          <w:sz w:val="20"/>
+          <w:szCs w:val="20"/>
+        </w:rPr>
+      </w:pPr>
+    </w:p>
+    <w:p>
+      <w:pPr>
+        <w:pStyle w:val="NormalWeb"/>
+        <w:spacing w:before="0" w:beforeAutospacing="0" w:after="0" w:afterAutospacing="0"/>
+        <w:rPr>
+          <w:rFonts w:ascii="Calibri" w:hAnsi="Calibri" w:cs="Calibri"/>
+          <w:b/>
+          <w:bCs/>
+          <w:color w:val="000000"/>
+          <w:sz w:val="20"/>
+          <w:szCs w:val="20"/>
+        </w:rPr>
+      </w:pPr>
+    </w:p>
+    <w:p>
+      <w:pPr>
+        <w:pStyle w:val="NormalWeb"/>
+        <w:spacing w:before="0" w:beforeAutospacing="0" w:after="0" w:afterAutospacing="0"/>
+        <w:rPr>
+          <w:rFonts w:ascii="Calibri" w:hAnsi="Calibri" w:cs="Calibri"/>
+          <w:b/>
+          <w:bCs/>
+          <w:color w:val="000000"/>
+          <w:sz w:val="20"/>
+          <w:szCs w:val="20"/>
+        </w:rPr>
+      </w:pPr>
+    </w:p>
+    <w:p>
+      <w:pPr>
+        <w:pStyle w:val="NormalWeb"/>
+        <w:spacing w:before="0" w:beforeAutospacing="0" w:after="0" w:afterAutospacing="0"/>
+        <w:rPr>
+          <w:rFonts w:ascii="Calibri" w:hAnsi="Calibri" w:cs="Calibri"/>
+          <w:b/>
+          <w:bCs/>
+          <w:color w:val="000000"/>
+          <w:sz w:val="20"/>
+          <w:szCs w:val="20"/>
+        </w:rPr>
+      </w:pPr>
+    </w:p>
+    <w:p>
+      <w:pPr>
+        <w:pStyle w:val="NormalWeb"/>
+        <w:spacing w:before="0" w:beforeAutospacing="0" w:after="0" w:afterAutospacing="0"/>
+        <w:rPr>
+          <w:rFonts w:ascii="Calibri" w:hAnsi="Calibri" w:cs="Calibri"/>
+          <w:b/>
+          <w:bCs/>
+          <w:color w:val="000000"/>
+          <w:sz w:val="20"/>
+          <w:szCs w:val="20"/>
+        </w:rPr>
+      </w:pPr>
+    </w:p>
+    <w:p>
+      <w:pPr>
+        <w:pStyle w:val="NormalWeb"/>
+        <w:spacing w:before="0" w:beforeAutospacing="0" w:after="0" w:afterAutospacing="0"/>
+        <w:rPr>
+          <w:rFonts w:ascii="Calibri" w:hAnsi="Calibri" w:cs="Calibri"/>
+          <w:b/>
+          <w:bCs/>
+          <w:color w:val="000000"/>
+          <w:sz w:val="20"/>
+          <w:szCs w:val="20"/>
+        </w:rPr>
+      </w:pPr>
+    </w:p>
+    <w:p>
+      <w:pPr>
+        <w:pStyle w:val="NormalWeb"/>
+        <w:spacing w:before="0" w:beforeAutospacing="0" w:after="0" w:afterAutospacing="0"/>
+        <w:rPr>
+          <w:rFonts w:ascii="Calibri" w:hAnsi="Calibri" w:cs="Calibri"/>
+          <w:b/>
+          <w:bCs/>
+          <w:color w:val="000000"/>
+          <w:sz w:val="20"/>
+          <w:szCs w:val="20"/>
+        </w:rPr>
+      </w:pPr>
+    </w:p>
+    <w:p>
+      <w:pPr>
+        <w:pStyle w:val="NormalWeb"/>
+        <w:spacing w:before="0" w:beforeAutospacing="0" w:after="0" w:afterAutospacing="0"/>
+        <w:rPr>
+          <w:rFonts w:ascii="Calibri" w:hAnsi="Calibri" w:cs="Calibri"/>
+          <w:b/>
+          <w:bCs/>
+          <w:color w:val="000000"/>
+          <w:sz w:val="20"/>
+          <w:szCs w:val="20"/>
+        </w:rPr>
+      </w:pPr>
+    </w:p>
+    <w:p>
+      <w:pPr>
+        <w:pStyle w:val="NormalWeb"/>
+        <w:spacing w:before="0" w:beforeAutospacing="0" w:after="0" w:afterAutospacing="0"/>
+        <w:rPr>
+          <w:rFonts w:ascii="Calibri" w:hAnsi="Calibri" w:cs="Calibri"/>
+          <w:b/>
+          <w:bCs/>
+          <w:color w:val="000000"/>
+          <w:sz w:val="20"/>
+          <w:szCs w:val="20"/>
+        </w:rPr>
+      </w:pPr>
+    </w:p>
+    <w:p>
+      <w:pPr>
+        <w:pStyle w:val="NormalWeb"/>
+        <w:spacing w:before="0" w:beforeAutospacing="0" w:after="0" w:afterAutospacing="0"/>
+        <w:rPr>
+          <w:rFonts w:ascii="Calibri" w:hAnsi="Calibri" w:cs="Calibri"/>
+          <w:b/>
+          <w:bCs/>
+          <w:color w:val="000000"/>
+          <w:sz w:val="20"/>
+          <w:szCs w:val="20"/>
+        </w:rPr>
+      </w:pPr>
+    </w:p>
+    <w:p>
+      <w:pPr>
+        <w:pStyle w:val="NormalWeb"/>
+        <w:spacing w:before="0" w:beforeAutospacing="0" w:after="0" w:afterAutospacing="0"/>
+        <w:rPr>
+          <w:rFonts w:ascii="Calibri" w:hAnsi="Calibri" w:cs="Calibri"/>
+          <w:b/>
+          <w:bCs/>
+          <w:color w:val="000000"/>
+          <w:sz w:val="20"/>
+          <w:szCs w:val="20"/>
+        </w:rPr>
+      </w:pPr>
+    </w:p>
+    <w:p>
+      <w:pPr>
+        <w:pStyle w:val="NormalWeb"/>
+        <w:spacing w:before="0" w:beforeAutospacing="0" w:after="0" w:afterAutospacing="0"/>
+        <w:rPr>
+          <w:rFonts w:ascii="Calibri" w:hAnsi="Calibri" w:cs="Calibri"/>
+          <w:b/>
+          <w:bCs/>
+          <w:color w:val="000000"/>
+          <w:sz w:val="20"/>
+          <w:szCs w:val="20"/>
+        </w:rPr>
+      </w:pPr>
+    </w:p>
+    <w:p>
+      <w:pPr>
+        <w:pStyle w:val="NormalWeb"/>
+        <w:spacing w:before="0" w:beforeAutospacing="0" w:after="0" w:afterAutospacing="0"/>
+        <w:rPr>
+          <w:rFonts w:ascii="Calibri" w:hAnsi="Calibri" w:cs="Calibri"/>
+          <w:b/>
+          <w:bCs/>
+          <w:color w:val="000000"/>
+          <w:sz w:val="20"/>
+          <w:szCs w:val="20"/>
+        </w:rPr>
+      </w:pPr>
+    </w:p>
+    <w:p>
+      <w:pPr>
+        <w:pStyle w:val="NormalWeb"/>
+        <w:spacing w:before="0" w:beforeAutospacing="0" w:after="0" w:afterAutospacing="0"/>
+      </w:pPr>
+      <w:r>
+        <w:rPr>
+          <w:rFonts w:ascii="Calibri" w:hAnsi="Calibri" w:cs="Calibri"/>
+          <w:b/>
+          <w:bCs/>
+          <w:color w:val="000000"/>
+          <w:sz w:val="20"/>
+          <w:szCs w:val="20"/>
+        </w:rPr>
+        <w:t>WEEK 3 (FEB 27-MAR 5)</w:t>
+      </w:r>
+    </w:p>
+    <w:p>
+      <w:pPr>
+        <w:pStyle w:val="NormalWeb"/>
+        <w:spacing w:before="0" w:beforeAutospacing="0" w:after="0" w:afterAutospacing="0"/>
+      </w:pPr>
+      <w:r>
+        <w:rPr>
+          <w:rFonts w:ascii="Calibri" w:hAnsi="Calibri" w:cs="Calibri"/>
+          <w:b/>
+          <w:bCs/>
+          <w:color w:val="000000"/>
+          <w:sz w:val="20"/>
+          <w:szCs w:val="20"/>
+        </w:rPr>
+        <w:t>A. Weekly Accomplishments</w:t>
+      </w:r>
+    </w:p>
+    <w:p>
+      <w:pPr>
+        <w:pStyle w:val="NormalWeb"/>
+        <w:spacing w:before="0" w:beforeAutospacing="0" w:after="0" w:afterAutospacing="0"/>
+      </w:pPr>
+      <w:r>
+        <w:rPr>
+          <w:rFonts w:ascii="Calibri" w:hAnsi="Calibri" w:cs="Calibri"/>
+          <w:color w:val="000000"/>
+          <w:sz w:val="20"/>
+          <w:szCs w:val="20"/>
+        </w:rPr>
+        <w:t>Describe what task was completed and by whom. Complete sentences, paragraphs, and explanations are required. In parenthesis, provide the number of hours the team member worked on the specific task.</w:t>
+      </w:r>
+    </w:p>
+    <w:p>
+      <w:pPr>
+        <w:pStyle w:val="NormalWeb"/>
+        <w:spacing w:before="0" w:beforeAutospacing="0" w:after="0" w:afterAutospacing="0"/>
+        <w:rPr>
+          <w:rFonts w:ascii="Calibri" w:hAnsi="Calibri" w:cs="Calibri"/>
+          <w:color w:val="000000"/>
+          <w:sz w:val="20"/>
+          <w:szCs w:val="20"/>
+        </w:rPr>
+      </w:pPr>
+      <w:r>
+        <w:rPr>
+          <w:rFonts w:ascii="Calibri" w:hAnsi="Calibri" w:cs="Calibri"/>
+          <w:b/>
+          <w:bCs/>
+          <w:color w:val="000000"/>
+          <w:sz w:val="20"/>
+          <w:szCs w:val="20"/>
+        </w:rPr>
+        <w:t xml:space="preserve">1) </w:t>
+      </w:r>
+      <w:r>
+        <w:rPr>
+          <w:rFonts w:ascii="Calibri" w:hAnsi="Calibri" w:cs="Calibri"/>
+          <w:color w:val="000000"/>
+          <w:sz w:val="20"/>
+          <w:szCs w:val="20"/>
+        </w:rPr>
+        <w:t xml:space="preserve">Julian fixed the bug in the quiz game where the correct answer was not being recognized correctly. The issue was that the index of the correct answer was not being assigned correctly. </w:t>
+      </w:r>
+      <w:r>
+        <w:rPr>
+          <w:rStyle w:val="apple-tab-span"/>
+          <w:rFonts w:ascii="Calibri" w:hAnsi="Calibri" w:cs="Calibri"/>
+          <w:b/>
+          <w:bCs/>
+          <w:color w:val="000000"/>
+          <w:sz w:val="20"/>
+          <w:szCs w:val="20"/>
+        </w:rPr>
+        <w:tab/>
+      </w:r>
+      <w:r>
+        <w:rPr>
+          <w:rStyle w:val="apple-tab-span"/>
+          <w:rFonts w:ascii="Calibri" w:hAnsi="Calibri" w:cs="Calibri"/>
+          <w:b/>
+          <w:bCs/>
+          <w:color w:val="000000"/>
+          <w:sz w:val="20"/>
+          <w:szCs w:val="20"/>
+        </w:rPr>
+        <w:tab/>
+      </w:r>
+      <w:r>
+        <w:rPr>
+          <w:rStyle w:val="apple-tab-span"/>
+          <w:rFonts w:ascii="Calibri" w:hAnsi="Calibri" w:cs="Calibri"/>
+          <w:b/>
+          <w:bCs/>
+          <w:color w:val="000000"/>
+          <w:sz w:val="20"/>
+          <w:szCs w:val="20"/>
+        </w:rPr>
+        <w:tab/>
+      </w:r>
+      <w:r>
+        <w:rPr>
+          <w:rStyle w:val="apple-tab-span"/>
+          <w:rFonts w:ascii="Calibri" w:hAnsi="Calibri" w:cs="Calibri"/>
+          <w:b/>
+          <w:bCs/>
+          <w:color w:val="000000"/>
+          <w:sz w:val="20"/>
+          <w:szCs w:val="20"/>
+        </w:rPr>
+        <w:tab/>
+      </w:r>
+      <w:r>
+        <w:rPr>
+          <w:rStyle w:val="apple-tab-span"/>
+          <w:rFonts w:ascii="Calibri" w:hAnsi="Calibri" w:cs="Calibri"/>
+          <w:b/>
+          <w:bCs/>
+          <w:color w:val="000000"/>
+          <w:sz w:val="20"/>
+          <w:szCs w:val="20"/>
+        </w:rPr>
+        <w:tab/>
+      </w:r>
+      <w:r>
+        <w:rPr>
+          <w:rFonts w:ascii="Calibri" w:hAnsi="Calibri" w:cs="Calibri"/>
+          <w:b/>
+          <w:bCs/>
+          <w:color w:val="000000"/>
+          <w:sz w:val="20"/>
+          <w:szCs w:val="20"/>
+        </w:rPr>
+        <w:br/>
+        <w:t xml:space="preserve">2) </w:t>
+      </w:r>
+      <w:r>
+        <w:rPr>
+          <w:rFonts w:ascii="Calibri" w:hAnsi="Calibri" w:cs="Calibri"/>
+          <w:color w:val="000000"/>
+          <w:sz w:val="20"/>
+          <w:szCs w:val="20"/>
+        </w:rPr>
+        <w:t>Julian implemented score tracking in the quiz game. A count of the number of questions answered correct and incorrect is visible to the user.</w:t>
+      </w:r>
+      <w:r>
+        <w:rPr>
+          <w:rFonts w:ascii="Calibri" w:hAnsi="Calibri" w:cs="Calibri"/>
+          <w:b/>
+          <w:bCs/>
+          <w:color w:val="000000"/>
+          <w:sz w:val="20"/>
+          <w:szCs w:val="20"/>
+        </w:rPr>
+        <w:br/>
+        <w:t xml:space="preserve">3) </w:t>
+      </w:r>
+      <w:r>
+        <w:rPr>
+          <w:rFonts w:ascii="Calibri" w:hAnsi="Calibri" w:cs="Calibri"/>
+          <w:color w:val="000000"/>
+          <w:sz w:val="20"/>
+          <w:szCs w:val="20"/>
+        </w:rPr>
+        <w:t>Julian started to research how to use a database with Unity. He thinks that SQLite might be the most practical database to use for storing the questions for the quiz game. He found some resources on how to integrate SQLite with Unity.</w:t>
+      </w:r>
+    </w:p>
+    <w:p>
+      <w:pPr>
+        <w:pStyle w:val="NormalWeb"/>
+        <w:spacing w:before="0" w:beforeAutospacing="0" w:after="0" w:afterAutospacing="0"/>
+        <w:rPr>
+          <w:rFonts w:ascii="Calibri" w:hAnsi="Calibri" w:cs="Calibri"/>
+          <w:color w:val="000000"/>
+          <w:sz w:val="20"/>
+          <w:szCs w:val="20"/>
+        </w:rPr>
+      </w:pPr>
+      <w:r>
+        <w:rPr>
+          <w:rFonts w:ascii="Calibri" w:hAnsi="Calibri" w:cs="Calibri"/>
+          <w:color w:val="000000"/>
+          <w:sz w:val="20"/>
+          <w:szCs w:val="20"/>
+        </w:rPr>
+        <w:t>4) Brian began to make a flexible template in order to insert text prompts and dialogue into the game. It is currently unfinished at the time of creating this document but so far, there is a way to store the text data, proceed along the text prompts with a click of the space bar, and the ability to select options on the text prompt with a click.</w:t>
+      </w:r>
+    </w:p>
+    <w:p>
+      <w:pPr>
+        <w:pStyle w:val="NormalWeb"/>
+        <w:spacing w:before="0" w:beforeAutospacing="0" w:after="0" w:afterAutospacing="0"/>
+        <w:rPr>
+          <w:rFonts w:ascii="Calibri" w:hAnsi="Calibri" w:cs="Calibri"/>
+          <w:color w:val="000000"/>
+          <w:sz w:val="20"/>
+          <w:szCs w:val="20"/>
+        </w:rPr>
+      </w:pPr>
+      <w:r>
+        <w:rPr>
+          <w:rFonts w:ascii="Calibri" w:hAnsi="Calibri" w:cs="Calibri"/>
+          <w:color w:val="000000"/>
+          <w:sz w:val="20"/>
+          <w:szCs w:val="20"/>
+        </w:rPr>
+        <w:t xml:space="preserve">5) Brian has also begun research into pulling data from a database for the text prompts, specifically dialogue as currently they’re using inserted strings within the Unity Engine. </w:t>
+      </w:r>
+    </w:p>
+    <w:p>
+      <w:pPr>
+        <w:pStyle w:val="NormalWeb"/>
+        <w:spacing w:before="0" w:beforeAutospacing="0" w:after="0" w:afterAutospacing="0"/>
+      </w:pPr>
+    </w:p>
+    <w:p>
+      <w:pPr>
+        <w:pStyle w:val="NormalWeb"/>
+        <w:spacing w:before="0" w:beforeAutospacing="0" w:after="0" w:afterAutospacing="0"/>
+      </w:pPr>
+      <w:r>
+        <w:rPr>
+          <w:rFonts w:ascii="Calibri" w:hAnsi="Calibri" w:cs="Calibri"/>
+          <w:b/>
+          <w:bCs/>
+          <w:color w:val="000000"/>
+          <w:sz w:val="20"/>
+          <w:szCs w:val="20"/>
+        </w:rPr>
+        <w:t>B. Problems/Issues</w:t>
+      </w:r>
+      <w:r>
+        <w:rPr>
+          <w:rFonts w:ascii="Calibri" w:hAnsi="Calibri" w:cs="Calibri"/>
+          <w:b/>
+          <w:bCs/>
+          <w:color w:val="000000"/>
+          <w:sz w:val="20"/>
+          <w:szCs w:val="20"/>
+        </w:rPr>
+        <w:br/>
+      </w:r>
+      <w:r>
+        <w:rPr>
+          <w:rFonts w:ascii="Calibri" w:hAnsi="Calibri" w:cs="Calibri"/>
+          <w:color w:val="000000"/>
+          <w:sz w:val="20"/>
+          <w:szCs w:val="20"/>
+        </w:rPr>
+        <w:t>Describe the problem/issue, who is working on it, what the cause is, what has been tried to solve it, expected resolution. Complete sentences, paragraphs, and explanations are required.  Explain how it may affect the project schedule.</w:t>
+      </w:r>
+    </w:p>
+    <w:p>
+      <w:pPr>
+        <w:pStyle w:val="NormalWeb"/>
+        <w:spacing w:before="0" w:beforeAutospacing="0" w:after="0" w:afterAutospacing="0"/>
+        <w:rPr>
+          <w:rFonts w:ascii="Calibri" w:hAnsi="Calibri" w:cs="Calibri"/>
+          <w:b/>
+          <w:bCs/>
+          <w:color w:val="000000"/>
+          <w:sz w:val="20"/>
+          <w:szCs w:val="20"/>
+        </w:rPr>
+      </w:pPr>
+      <w:r>
+        <w:rPr>
+          <w:rFonts w:ascii="Calibri" w:hAnsi="Calibri" w:cs="Calibri"/>
+          <w:b/>
+          <w:bCs/>
+          <w:color w:val="000000"/>
+          <w:sz w:val="20"/>
+          <w:szCs w:val="20"/>
+        </w:rPr>
+        <w:t xml:space="preserve">1) </w:t>
+      </w:r>
+      <w:r>
+        <w:rPr>
+          <w:rFonts w:ascii="Calibri" w:hAnsi="Calibri" w:cs="Calibri"/>
+          <w:color w:val="000000"/>
+          <w:sz w:val="20"/>
+          <w:szCs w:val="20"/>
+        </w:rPr>
+        <w:t>As it stands, an issue arose when Brian made the error of creating a new Canvas for the text prompt feature, which in turn made button clicks unable to work since it wasn’t tied to the Event System. Brian is working on said issue, and understands how to fix it, however, he also stated that given the amount did, it will take some time to properly move everything. It shouldn’t severely affect the time schedule, but it would cause a delay.</w:t>
+      </w:r>
+      <w:r>
+        <w:rPr>
+          <w:rStyle w:val="apple-tab-span"/>
+          <w:rFonts w:ascii="Calibri" w:hAnsi="Calibri" w:cs="Calibri"/>
+          <w:color w:val="000000"/>
+          <w:sz w:val="20"/>
+          <w:szCs w:val="20"/>
+        </w:rPr>
+        <w:tab/>
+      </w:r>
+      <w:r>
+        <w:rPr>
+          <w:rStyle w:val="apple-tab-span"/>
+          <w:rFonts w:ascii="Calibri" w:hAnsi="Calibri" w:cs="Calibri"/>
+          <w:b/>
+          <w:bCs/>
+          <w:color w:val="000000"/>
+          <w:sz w:val="20"/>
+          <w:szCs w:val="20"/>
+        </w:rPr>
+        <w:tab/>
+      </w:r>
+    </w:p>
+    <w:p>
+      <w:pPr>
+        <w:pStyle w:val="NormalWeb"/>
+        <w:spacing w:before="0" w:beforeAutospacing="0" w:after="0" w:afterAutospacing="0"/>
+      </w:pPr>
+    </w:p>
+    <w:p>
+      <w:pPr>
+        <w:pStyle w:val="NormalWeb"/>
+        <w:spacing w:before="0" w:beforeAutospacing="0" w:after="0" w:afterAutospacing="0"/>
+      </w:pPr>
+      <w:r>
+        <w:rPr>
+          <w:rFonts w:ascii="Calibri" w:hAnsi="Calibri" w:cs="Calibri"/>
+          <w:b/>
+          <w:bCs/>
+          <w:color w:val="000000"/>
+          <w:sz w:val="20"/>
+          <w:szCs w:val="20"/>
+        </w:rPr>
+        <w:t>C. Next week’s planned work</w:t>
+      </w:r>
+    </w:p>
+    <w:p>
+      <w:pPr>
+        <w:pStyle w:val="NormalWeb"/>
+        <w:spacing w:before="0" w:beforeAutospacing="0" w:after="0" w:afterAutospacing="0"/>
+      </w:pPr>
+      <w:r>
+        <w:rPr>
+          <w:rFonts w:ascii="Calibri" w:hAnsi="Calibri" w:cs="Calibri"/>
+          <w:color w:val="000000"/>
+          <w:sz w:val="20"/>
+          <w:szCs w:val="20"/>
+        </w:rPr>
+        <w:t>What do you plan to work on next week? Complete sentences, paragraphs, and explanations are required. If you have pending issues from section B, how will they affect next week’s plan?</w:t>
+      </w:r>
+      <w:r>
+        <w:rPr>
+          <w:rFonts w:ascii="Calibri" w:hAnsi="Calibri" w:cs="Calibri"/>
+          <w:color w:val="000000"/>
+          <w:sz w:val="20"/>
+          <w:szCs w:val="20"/>
+        </w:rPr>
+        <w:br/>
+      </w:r>
+      <w:r>
+        <w:rPr>
+          <w:rFonts w:ascii="Calibri" w:hAnsi="Calibri" w:cs="Calibri"/>
+          <w:b/>
+          <w:bCs/>
+          <w:color w:val="000000"/>
+          <w:sz w:val="20"/>
+          <w:szCs w:val="20"/>
+        </w:rPr>
+        <w:t xml:space="preserve">1) </w:t>
+      </w:r>
+      <w:r>
+        <w:rPr>
+          <w:rFonts w:ascii="Calibri" w:hAnsi="Calibri" w:cs="Calibri"/>
+          <w:color w:val="000000"/>
+          <w:sz w:val="20"/>
+          <w:szCs w:val="20"/>
+        </w:rPr>
+        <w:t xml:space="preserve">Brian Plans to finish the text prompt and dialogue templates as when the structure is completed, the insertion </w:t>
+      </w:r>
+      <w:r>
+        <w:rPr>
+          <w:rFonts w:ascii="Calibri" w:hAnsi="Calibri" w:cs="Calibri"/>
+          <w:color w:val="000000"/>
+          <w:sz w:val="20"/>
+          <w:szCs w:val="20"/>
+        </w:rPr>
+        <w:lastRenderedPageBreak/>
+        <w:t>and attachment of text and prompts to objects will be simplified. Similarly they intend to create more objects within the program to house these things.</w:t>
+      </w:r>
+      <w:r>
+        <w:rPr>
+          <w:rFonts w:ascii="Calibri" w:hAnsi="Calibri" w:cs="Calibri"/>
+          <w:color w:val="000000"/>
+          <w:sz w:val="20"/>
+          <w:szCs w:val="20"/>
+        </w:rPr>
+        <w:br/>
+      </w:r>
+      <w:r>
+        <w:rPr>
+          <w:rFonts w:ascii="Calibri" w:hAnsi="Calibri" w:cs="Calibri"/>
+          <w:b/>
+          <w:bCs/>
+          <w:color w:val="000000"/>
+          <w:sz w:val="20"/>
+          <w:szCs w:val="20"/>
+        </w:rPr>
+        <w:t xml:space="preserve">2) </w:t>
+      </w:r>
+      <w:r>
+        <w:rPr>
+          <w:rFonts w:ascii="Calibri" w:hAnsi="Calibri" w:cs="Calibri"/>
+          <w:color w:val="000000"/>
+          <w:sz w:val="20"/>
+          <w:szCs w:val="20"/>
+        </w:rPr>
+        <w:t>Brian also intends to start working on the Journal Entry feature previously mentioned to where the player will be able to store and access information after finding and interacting with such within the program.</w:t>
+      </w:r>
+      <w:r>
+        <w:rPr>
+          <w:rFonts w:ascii="Calibri" w:hAnsi="Calibri" w:cs="Calibri"/>
+          <w:color w:val="000000"/>
+          <w:sz w:val="20"/>
+          <w:szCs w:val="20"/>
+        </w:rPr>
+        <w:br/>
+      </w:r>
+      <w:r>
+        <w:rPr>
+          <w:rFonts w:ascii="Calibri" w:hAnsi="Calibri" w:cs="Calibri"/>
+          <w:b/>
+          <w:bCs/>
+          <w:color w:val="000000"/>
+          <w:sz w:val="20"/>
+          <w:szCs w:val="20"/>
+        </w:rPr>
+        <w:t xml:space="preserve">3) </w:t>
+      </w:r>
+      <w:r>
+        <w:rPr>
+          <w:rFonts w:ascii="Calibri" w:hAnsi="Calibri" w:cs="Calibri"/>
+          <w:color w:val="000000"/>
+          <w:sz w:val="20"/>
+          <w:szCs w:val="20"/>
+        </w:rPr>
+        <w:t>Julian will begin working on the data management for the game by creating a functional build and testing if it’s possible to save and load data regarding currently progressed actions.</w:t>
+      </w:r>
+      <w:r>
+        <w:rPr>
+          <w:rFonts w:ascii="Calibri" w:hAnsi="Calibri" w:cs="Calibri"/>
+          <w:color w:val="000000"/>
+          <w:sz w:val="20"/>
+          <w:szCs w:val="20"/>
+        </w:rPr>
+        <w:br/>
+      </w:r>
+    </w:p>
+    <w:p>
+      <w:pPr>
+        <w:pStyle w:val="NormalWeb"/>
+        <w:spacing w:before="0" w:beforeAutospacing="0" w:after="0" w:afterAutospacing="0"/>
+      </w:pPr>
+      <w:r>
+        <w:rPr>
+          <w:rFonts w:ascii="Calibri" w:hAnsi="Calibri" w:cs="Calibri"/>
+          <w:b/>
+          <w:bCs/>
+          <w:color w:val="000000"/>
+          <w:sz w:val="20"/>
+          <w:szCs w:val="20"/>
+        </w:rPr>
+        <w:t>D. Time log</w:t>
+      </w:r>
+    </w:p>
+    <w:p>
+      <w:pPr>
+        <w:pStyle w:val="NormalWeb"/>
+        <w:spacing w:before="0" w:beforeAutospacing="0" w:after="0" w:afterAutospacing="0"/>
+      </w:pPr>
+      <w:r>
+        <w:rPr>
+          <w:rFonts w:ascii="Calibri" w:hAnsi="Calibri" w:cs="Calibri"/>
+          <w:color w:val="000000"/>
+          <w:sz w:val="20"/>
+          <w:szCs w:val="20"/>
+        </w:rPr>
+        <w:t>Total Number of Hours worked on the project this week per team member. </w:t>
+      </w:r>
+    </w:p>
+    <w:p>
+      <w:pPr>
+        <w:pStyle w:val="NormalWeb"/>
+        <w:spacing w:before="0" w:beforeAutospacing="0" w:after="0" w:afterAutospacing="0"/>
+      </w:pPr>
+      <w:r>
+        <w:rPr>
+          <w:rFonts w:ascii="Calibri" w:hAnsi="Calibri" w:cs="Calibri"/>
+          <w:b/>
+          <w:bCs/>
+          <w:color w:val="000000"/>
+          <w:sz w:val="20"/>
+          <w:szCs w:val="20"/>
+        </w:rPr>
+        <w:t>Urban</w:t>
+      </w:r>
+      <w:r>
+        <w:rPr>
+          <w:rFonts w:ascii="Calibri" w:hAnsi="Calibri" w:cs="Calibri"/>
+          <w:color w:val="000000"/>
+          <w:sz w:val="20"/>
+          <w:szCs w:val="20"/>
+        </w:rPr>
+        <w:t>: (1 hr 45 min),</w:t>
+      </w:r>
+      <w:r>
+        <w:rPr>
+          <w:rFonts w:ascii="Calibri" w:hAnsi="Calibri" w:cs="Calibri"/>
+          <w:b/>
+          <w:bCs/>
+          <w:color w:val="000000"/>
+          <w:sz w:val="20"/>
+          <w:szCs w:val="20"/>
+        </w:rPr>
+        <w:t xml:space="preserve"> Hitchcock</w:t>
+      </w:r>
+      <w:r>
+        <w:rPr>
+          <w:rFonts w:ascii="Calibri" w:hAnsi="Calibri" w:cs="Calibri"/>
+          <w:color w:val="000000"/>
+          <w:sz w:val="20"/>
+          <w:szCs w:val="20"/>
+        </w:rPr>
+        <w:t>: (3 hrs 18 mins) ...</w:t>
+      </w:r>
+    </w:p>
+    <w:p>
+      <w:pPr>
+        <w:pStyle w:val="NormalWeb"/>
+        <w:spacing w:before="0" w:beforeAutospacing="0" w:after="0" w:afterAutospacing="0"/>
+      </w:pPr>
+      <w:r>
+        <w:rPr>
+          <w:rFonts w:ascii="Calibri" w:hAnsi="Calibri" w:cs="Calibri"/>
+          <w:b/>
+          <w:bCs/>
+          <w:color w:val="000000"/>
+          <w:sz w:val="20"/>
+          <w:szCs w:val="20"/>
+        </w:rPr>
+        <w:t>Total Weekly Team effort</w:t>
+      </w:r>
+      <w:r>
+        <w:rPr>
+          <w:rFonts w:ascii="Calibri" w:hAnsi="Calibri" w:cs="Calibri"/>
+          <w:color w:val="000000"/>
+          <w:sz w:val="20"/>
+          <w:szCs w:val="20"/>
+        </w:rPr>
+        <w:t>: 5 hours and 3 minutes</w:t>
+      </w:r>
+    </w:p>
+    <w:p>
+      <w:pPr>
+        <w:rPr>
+          <w:rFonts w:ascii="Calibri" w:eastAsia="Calibri" w:hAnsi="Calibri" w:cs="Calibri"/>
+          <w:color w:val="FF0000"/>
+          <w:sz w:val="20"/>
+          <w:szCs w:val="20"/>
+          <w:lang w:val="en-US"/>
+        </w:rPr>
+      </w:pPr>
+    </w:p>
+    <w:p>
+      <w:pPr>
+        <w:rPr>
+          <w:rFonts w:ascii="Calibri" w:eastAsia="Calibri" w:hAnsi="Calibri" w:cs="Calibri"/>
+          <w:b/>
+          <w:sz w:val="20"/>
+          <w:szCs w:val="20"/>
+        </w:rPr>
+      </w:pPr>
+    </w:p>
+    <w:p>
+      <w:pPr>
+        <w:rPr>
+          <w:rFonts w:ascii="Calibri" w:eastAsia="Calibri" w:hAnsi="Calibri" w:cs="Calibri"/>
+          <w:b/>
+          <w:sz w:val="20"/>
+          <w:szCs w:val="20"/>
+        </w:rPr>
+      </w:pPr>
+    </w:p>
+    <w:p>
+      <w:pPr>
+        <w:rPr>
+          <w:rFonts w:ascii="Calibri" w:eastAsia="Calibri" w:hAnsi="Calibri" w:cs="Calibri"/>
+          <w:b/>
+          <w:sz w:val="20"/>
+          <w:szCs w:val="20"/>
+        </w:rPr>
+      </w:pPr>
+    </w:p>
+    <w:p>
+      <w:pPr>
+        <w:rPr>
+          <w:rFonts w:ascii="Calibri" w:eastAsia="Calibri" w:hAnsi="Calibri" w:cs="Calibri"/>
+          <w:b/>
+          <w:sz w:val="20"/>
+          <w:szCs w:val="20"/>
+        </w:rPr>
+      </w:pPr>
+    </w:p>
+    <w:p>
+      <w:pPr>
+        <w:rPr>
+          <w:rFonts w:ascii="Calibri" w:eastAsia="Calibri" w:hAnsi="Calibri" w:cs="Calibri"/>
+          <w:b/>
+          <w:sz w:val="20"/>
+          <w:szCs w:val="20"/>
+        </w:rPr>
+      </w:pPr>
+    </w:p>
+    <w:p>
+      <w:pPr>
+        <w:rPr>
+          <w:rFonts w:ascii="Calibri" w:eastAsia="Calibri" w:hAnsi="Calibri" w:cs="Calibri"/>
+          <w:b/>
+          <w:sz w:val="20"/>
+          <w:szCs w:val="20"/>
+        </w:rPr>
+      </w:pPr>
+    </w:p>
+    <w:p>
+      <w:pPr>
+        <w:rPr>
+          <w:rFonts w:ascii="Calibri" w:eastAsia="Calibri" w:hAnsi="Calibri" w:cs="Calibri"/>
+          <w:b/>
+          <w:sz w:val="20"/>
+          <w:szCs w:val="20"/>
+        </w:rPr>
+      </w:pPr>
+    </w:p>
+    <w:p>
+      <w:pPr>
+        <w:rPr>
+          <w:rFonts w:ascii="Calibri" w:eastAsia="Calibri" w:hAnsi="Calibri" w:cs="Calibri"/>
+          <w:b/>
+          <w:sz w:val="20"/>
+          <w:szCs w:val="20"/>
+        </w:rPr>
+      </w:pPr>
+    </w:p>
+    <w:p>
+      <w:pPr>
+        <w:rPr>
+          <w:rFonts w:ascii="Calibri" w:eastAsia="Calibri" w:hAnsi="Calibri" w:cs="Calibri"/>
+          <w:b/>
+          <w:sz w:val="20"/>
+          <w:szCs w:val="20"/>
+        </w:rPr>
+      </w:pPr>
+    </w:p>
+    <w:p>
+      <w:pPr>
+        <w:rPr>
+          <w:rFonts w:ascii="Calibri" w:eastAsia="Calibri" w:hAnsi="Calibri" w:cs="Calibri"/>
+          <w:b/>
+          <w:sz w:val="20"/>
+          <w:szCs w:val="20"/>
+        </w:rPr>
+      </w:pPr>
+    </w:p>
+    <w:p>
+      <w:pPr>
+        <w:rPr>
+          <w:rFonts w:ascii="Calibri" w:eastAsia="Calibri" w:hAnsi="Calibri" w:cs="Calibri"/>
+          <w:b/>
+          <w:sz w:val="20"/>
+          <w:szCs w:val="20"/>
+        </w:rPr>
+      </w:pPr>
+    </w:p>
+    <w:p>
+      <w:pPr>
+        <w:rPr>
+          <w:rFonts w:ascii="Calibri" w:eastAsia="Calibri" w:hAnsi="Calibri" w:cs="Calibri"/>
+          <w:b/>
+          <w:sz w:val="20"/>
+          <w:szCs w:val="20"/>
+        </w:rPr>
+      </w:pPr>
+    </w:p>
+    <w:p>
+      <w:pPr>
+        <w:rPr>
+          <w:rFonts w:ascii="Calibri" w:eastAsia="Calibri" w:hAnsi="Calibri" w:cs="Calibri"/>
+          <w:b/>
+          <w:sz w:val="20"/>
+          <w:szCs w:val="20"/>
+        </w:rPr>
+      </w:pPr>
+    </w:p>
+    <w:p>
+      <w:pPr>
+        <w:rPr>
+          <w:rFonts w:ascii="Calibri" w:eastAsia="Calibri" w:hAnsi="Calibri" w:cs="Calibri"/>
+          <w:b/>
+          <w:sz w:val="20"/>
+          <w:szCs w:val="20"/>
+        </w:rPr>
+      </w:pPr>
+      <w:r>
+        <w:rPr>
+          <w:rFonts w:ascii="Calibri" w:eastAsia="Calibri" w:hAnsi="Calibri" w:cs="Calibri"/>
+          <w:b/>
+          <w:sz w:val="20"/>
+          <w:szCs w:val="20"/>
+        </w:rPr>
+        <w:t>WEEK 1 (</w:t>
+      </w:r>
+      <w:r>
+        <w:rPr>
+          <w:rFonts w:ascii="Calibri" w:eastAsia="Calibri" w:hAnsi="Calibri" w:cs="Calibri"/>
+          <w:b/>
+          <w:sz w:val="20"/>
+          <w:szCs w:val="20"/>
+        </w:rPr>
+        <w:t>FEB 13-FEB 20</w:t>
+      </w:r>
+      <w:r>
+        <w:rPr>
+          <w:rFonts w:ascii="Calibri" w:eastAsia="Calibri" w:hAnsi="Calibri" w:cs="Calibri"/>
+          <w:b/>
+          <w:sz w:val="20"/>
+          <w:szCs w:val="20"/>
+        </w:rPr>
+        <w:t>)</w:t>
+      </w:r>
+    </w:p>
+    <w:p>
+      <w:pPr>
+        <w:rPr>
+          <w:rFonts w:ascii="Calibri" w:eastAsia="Calibri" w:hAnsi="Calibri" w:cs="Calibri"/>
+          <w:b/>
+          <w:sz w:val="20"/>
+          <w:szCs w:val="20"/>
+        </w:rPr>
+      </w:pPr>
+      <w:r>
+        <w:rPr>
+          <w:rFonts w:ascii="Calibri" w:eastAsia="Calibri" w:hAnsi="Calibri" w:cs="Calibri"/>
+          <w:b/>
+          <w:sz w:val="20"/>
+          <w:szCs w:val="20"/>
+        </w:rPr>
+        <w:t>A. Weekly Accomplishments</w:t>
+      </w:r>
+    </w:p>
+    <w:p>
+      <w:pPr>
+        <w:spacing w:line="240" w:lineRule="auto"/>
+        <w:rPr>
+          <w:rFonts w:ascii="Calibri" w:eastAsia="Calibri" w:hAnsi="Calibri" w:cs="Calibri"/>
+          <w:b/>
+          <w:sz w:val="20"/>
+          <w:szCs w:val="20"/>
+        </w:rPr>
+      </w:pPr>
+      <w:r>
+        <w:rPr>
+          <w:rFonts w:ascii="Calibri" w:eastAsia="Calibri" w:hAnsi="Calibri" w:cs="Calibri"/>
+          <w:sz w:val="20"/>
+          <w:szCs w:val="20"/>
+        </w:rPr>
+        <w:t>Describe what task was completed and by whom. Complete sentences, paragraphs, and explanations are required. In parenthesis, provide the number of hours the team member worked on the specific task.</w:t>
+      </w:r>
+    </w:p>
+    <w:p>
+      <w:pPr>
+        <w:rPr>
+          <w:rFonts w:ascii="Calibri" w:eastAsia="Calibri" w:hAnsi="Calibri" w:cs="Calibri"/>
+          <w:b/>
+          <w:sz w:val="20"/>
+          <w:szCs w:val="20"/>
+        </w:rPr>
+      </w:pPr>
+      <w:r>
+        <w:rPr>
+          <w:rFonts w:ascii="Calibri" w:eastAsia="Calibri" w:hAnsi="Calibri" w:cs="Calibri"/>
+          <w:b/>
+          <w:sz w:val="20"/>
+          <w:szCs w:val="20"/>
+        </w:rPr>
+        <w:t>1)</w:t>
+      </w:r>
+      <w:r>
+        <w:rPr>
+          <w:rFonts w:ascii="Calibri" w:eastAsia="Calibri" w:hAnsi="Calibri" w:cs="Calibri"/>
+          <w:b/>
+          <w:sz w:val="20"/>
+          <w:szCs w:val="20"/>
+        </w:rPr>
+        <w:t xml:space="preserve"> </w:t>
+      </w:r>
+      <w:r>
+        <w:rPr>
+          <w:rFonts w:ascii="Calibri" w:eastAsia="Calibri" w:hAnsi="Calibri" w:cs="Calibri"/>
+          <w:bCs/>
+          <w:sz w:val="20"/>
+          <w:szCs w:val="20"/>
+        </w:rPr>
+        <w:t>Julian worked on researching how to implement the quiz game. He found a tutorial on how to create a multiple-choice quiz game. We decided to not use a database to store the questions; instead, we will store them in an array. (1 hr 42 min)</w:t>
+      </w:r>
+      <w:r>
+        <w:rPr>
+          <w:rFonts w:ascii="Calibri" w:eastAsia="Calibri" w:hAnsi="Calibri" w:cs="Calibri"/>
+          <w:b/>
+          <w:sz w:val="20"/>
+          <w:szCs w:val="20"/>
+        </w:rPr>
+        <w:tab/>
+      </w:r>
+      <w:r>
+        <w:rPr>
+          <w:rFonts w:ascii="Calibri" w:eastAsia="Calibri" w:hAnsi="Calibri" w:cs="Calibri"/>
+          <w:b/>
+          <w:sz w:val="20"/>
+          <w:szCs w:val="20"/>
+        </w:rPr>
+        <w:tab/>
+      </w:r>
+      <w:r>
+        <w:rPr>
+          <w:rFonts w:ascii="Calibri" w:eastAsia="Calibri" w:hAnsi="Calibri" w:cs="Calibri"/>
+          <w:b/>
+          <w:sz w:val="20"/>
+          <w:szCs w:val="20"/>
+        </w:rPr>
+        <w:tab/>
+      </w:r>
+      <w:r>
+        <w:rPr>
+          <w:rFonts w:ascii="Calibri" w:eastAsia="Calibri" w:hAnsi="Calibri" w:cs="Calibri"/>
+          <w:b/>
+          <w:sz w:val="20"/>
+          <w:szCs w:val="20"/>
+        </w:rPr>
+        <w:tab/>
+      </w:r>
+      <w:r>
+        <w:rPr>
+          <w:rFonts w:ascii="Calibri" w:eastAsia="Calibri" w:hAnsi="Calibri" w:cs="Calibri"/>
+          <w:b/>
+          <w:sz w:val="20"/>
+          <w:szCs w:val="20"/>
+        </w:rPr>
+        <w:tab/>
+      </w:r>
+      <w:r>
+        <w:rPr>
+          <w:rFonts w:ascii="Calibri" w:eastAsia="Calibri" w:hAnsi="Calibri" w:cs="Calibri"/>
+          <w:b/>
+          <w:sz w:val="20"/>
+          <w:szCs w:val="20"/>
+        </w:rPr>
+        <w:br/>
+        <w:t xml:space="preserve">2) </w:t>
+      </w:r>
+      <w:r>
+        <w:rPr>
           <w:rFonts w:ascii="Calibri" w:eastAsia="Calibri" w:hAnsi="Calibri" w:cs="Calibri"/>
           <w:bCs/>
           <w:sz w:val="20"/>
@@ -1250,6 +2241,15 @@
           <w:szCs w:val="20"/>
         </w:rPr>
         <w:br/>
+      </w:r>
+      <w:r>
+        <w:rPr>
+          <w:rFonts w:ascii="Calibri" w:eastAsia="Calibri" w:hAnsi="Calibri" w:cs="Calibri"/>
+          <w:b/>
+          <w:sz w:val="20"/>
+          <w:szCs w:val="20"/>
+        </w:rPr>
+        <w:lastRenderedPageBreak/>
         <w:t xml:space="preserve">2) </w:t>
       </w:r>
       <w:r>
@@ -2286,7 +3286,6 @@
     <w:name w:val="Normal (Web)"/>
     <w:basedOn w:val="Normal"/>
     <w:uiPriority w:val="99"/>
-    <w:semiHidden/>
     <w:unhideWhenUsed/>
     <w:rsid w:val="00842458"/>
     <w:pPr>

</xml_diff>

<commit_message>
Updated weekly progress report and fixed bugs
</commit_message>
<xml_diff>
--- a/Documentation/Cybersecurity Explorers Weekly Progress Report.docx
+++ b/Documentation/Cybersecurity Explorers Weekly Progress Report.docx
@@ -33,6 +33,7 @@
           <w:szCs w:val="20"/>
         </w:rPr>
       </w:pPr>
+      <w:proofErr w:type="spellStart"/>
       <w:r>
         <w:rPr>
           <w:rFonts w:ascii="Calibri" w:eastAsia="Calibri" w:hAnsi="Calibri" w:cs="Calibri"/>
@@ -42,6 +43,7 @@
         </w:rPr>
         <w:t>CyberExplorers</w:t>
       </w:r>
+      <w:proofErr w:type="spellEnd"/>
     </w:p>
     <w:p>
       <w:pPr>
@@ -241,7 +243,27 @@
           <w:sz w:val="20"/>
           <w:szCs w:val="20"/>
         </w:rPr>
-        <w:t>Julian created a confirmation dialog that will appear whenever a question in the quiz game is answered. This dialog box will tell the user if they answered the question correctly or incorrectly and has a button the user can click to go to the next question. (1 hr 12 min)</w:t>
+        <w:t xml:space="preserve">Julian created a confirmation dialog that will appear whenever a question in the quiz game is answered. This dialog box will tell the user if they answered the question correctly or incorrectly and has a button the user can click to go to the next question. (1 </w:t>
+      </w:r>
+      <w:proofErr w:type="spellStart"/>
+      <w:r>
+        <w:rPr>
+          <w:rFonts w:ascii="Calibri" w:hAnsi="Calibri" w:cs="Calibri"/>
+          <w:color w:val="000000"/>
+          <w:sz w:val="20"/>
+          <w:szCs w:val="20"/>
+        </w:rPr>
+        <w:t>hr</w:t>
+      </w:r>
+      <w:proofErr w:type="spellEnd"/>
+      <w:r>
+        <w:rPr>
+          <w:rFonts w:ascii="Calibri" w:hAnsi="Calibri" w:cs="Calibri"/>
+          <w:color w:val="000000"/>
+          <w:sz w:val="20"/>
+          <w:szCs w:val="20"/>
+        </w:rPr>
+        <w:t xml:space="preserve"> 12 min)</w:t>
       </w:r>
       <w:r>
         <w:rPr>
@@ -322,7 +344,27 @@
           <w:sz w:val="20"/>
           <w:szCs w:val="20"/>
         </w:rPr>
-        <w:t>Julian implemented object interactions. When the player gets near an object that is interactable, the user can press the E key to trigger a text box. (1 hr 2 min)</w:t>
+        <w:t xml:space="preserve">Julian implemented object interactions. When the player gets near an object that is interactable, the user can press the E key to trigger a text box. (1 </w:t>
+      </w:r>
+      <w:proofErr w:type="spellStart"/>
+      <w:r>
+        <w:rPr>
+          <w:rFonts w:ascii="Calibri" w:hAnsi="Calibri" w:cs="Calibri"/>
+          <w:color w:val="000000"/>
+          <w:sz w:val="20"/>
+          <w:szCs w:val="20"/>
+        </w:rPr>
+        <w:t>hr</w:t>
+      </w:r>
+      <w:proofErr w:type="spellEnd"/>
+      <w:r>
+        <w:rPr>
+          <w:rFonts w:ascii="Calibri" w:hAnsi="Calibri" w:cs="Calibri"/>
+          <w:color w:val="000000"/>
+          <w:sz w:val="20"/>
+          <w:szCs w:val="20"/>
+        </w:rPr>
+        <w:t xml:space="preserve"> 2 min)</w:t>
       </w:r>
       <w:r>
         <w:rPr>
@@ -343,16 +385,56 @@
           <w:sz w:val="20"/>
           <w:szCs w:val="20"/>
         </w:rPr>
-        <w:t xml:space="preserve">Julian merged Brian’s code with Julian’s code. This process ended up taking longer than expected due to difficulties with Git. A lot of files, such as temporary files and cached assets, were being tracked with Git and should not have been. This was causing a lot of merge conflicts when attempting to merge Brian’s code with Julian’s code. Julian resolved the issue by creating a .gitignore file in all branches and resetting the git indexes to only have the necessary files. </w:t>
-      </w:r>
-      <w:r>
-        <w:rPr>
-          <w:rFonts w:ascii="Calibri" w:hAnsi="Calibri" w:cs="Calibri"/>
-          <w:color w:val="000000"/>
-          <w:sz w:val="20"/>
-          <w:szCs w:val="20"/>
-        </w:rPr>
-        <w:t>(3 hr 36 min)</w:t>
+        <w:t>Julian merged Brian’s code with Julian’s code. This process ended up taking longer than expected due to difficulties with Git. A lot of files, such as temporary files and cached assets, were being tracked with Git and should not have been. This was causing a lot of merge conflicts when attempting to merge Brian’s code with Julian’s code. Julian resolved the issue by creating a .</w:t>
+      </w:r>
+      <w:proofErr w:type="spellStart"/>
+      <w:r>
+        <w:rPr>
+          <w:rFonts w:ascii="Calibri" w:hAnsi="Calibri" w:cs="Calibri"/>
+          <w:color w:val="000000"/>
+          <w:sz w:val="20"/>
+          <w:szCs w:val="20"/>
+        </w:rPr>
+        <w:t>gitignore</w:t>
+      </w:r>
+      <w:proofErr w:type="spellEnd"/>
+      <w:r>
+        <w:rPr>
+          <w:rFonts w:ascii="Calibri" w:hAnsi="Calibri" w:cs="Calibri"/>
+          <w:color w:val="000000"/>
+          <w:sz w:val="20"/>
+          <w:szCs w:val="20"/>
+        </w:rPr>
+        <w:t xml:space="preserve"> file in all branches and resetting the git indexes to only have the necessary files. </w:t>
+      </w:r>
+      <w:r>
+        <w:rPr>
+          <w:rFonts w:ascii="Calibri" w:hAnsi="Calibri" w:cs="Calibri"/>
+          <w:color w:val="000000"/>
+          <w:sz w:val="20"/>
+          <w:szCs w:val="20"/>
+        </w:rPr>
+        <w:t xml:space="preserve">(3 </w:t>
+      </w:r>
+      <w:proofErr w:type="spellStart"/>
+      <w:r>
+        <w:rPr>
+          <w:rFonts w:ascii="Calibri" w:hAnsi="Calibri" w:cs="Calibri"/>
+          <w:color w:val="000000"/>
+          <w:sz w:val="20"/>
+          <w:szCs w:val="20"/>
+        </w:rPr>
+        <w:t>hr</w:t>
+      </w:r>
+      <w:proofErr w:type="spellEnd"/>
+      <w:r>
+        <w:rPr>
+          <w:rFonts w:ascii="Calibri" w:hAnsi="Calibri" w:cs="Calibri"/>
+          <w:color w:val="000000"/>
+          <w:sz w:val="20"/>
+          <w:szCs w:val="20"/>
+        </w:rPr>
+        <w:t xml:space="preserve"> 36 min)</w:t>
       </w:r>
     </w:p>
     <w:p>
@@ -391,6 +473,12 @@
       <w:pPr>
         <w:pStyle w:val="NormalWeb"/>
         <w:spacing w:before="0" w:beforeAutospacing="0" w:after="0" w:afterAutospacing="0"/>
+        <w:rPr>
+          <w:rFonts w:ascii="Calibri" w:hAnsi="Calibri" w:cs="Calibri"/>
+          <w:color w:val="000000"/>
+          <w:sz w:val="20"/>
+          <w:szCs w:val="20"/>
+        </w:rPr>
       </w:pPr>
       <w:r>
         <w:rPr>
@@ -410,7 +498,53 @@
           <w:sz w:val="20"/>
           <w:szCs w:val="20"/>
         </w:rPr>
-        <w:t>Julian created an object that when interacted with by pressing the E key launches the quiz game. (1 hr)</w:t>
+        <w:t xml:space="preserve">Julian created an object that when interacted with by pressing the E key launches the quiz game. (1 </w:t>
+      </w:r>
+      <w:proofErr w:type="spellStart"/>
+      <w:r>
+        <w:rPr>
+          <w:rFonts w:ascii="Calibri" w:hAnsi="Calibri" w:cs="Calibri"/>
+          <w:color w:val="000000"/>
+          <w:sz w:val="20"/>
+          <w:szCs w:val="20"/>
+        </w:rPr>
+        <w:t>hr</w:t>
+      </w:r>
+      <w:proofErr w:type="spellEnd"/>
+      <w:r>
+        <w:rPr>
+          <w:rFonts w:ascii="Calibri" w:hAnsi="Calibri" w:cs="Calibri"/>
+          <w:color w:val="000000"/>
+          <w:sz w:val="20"/>
+          <w:szCs w:val="20"/>
+        </w:rPr>
+        <w:t>)</w:t>
+      </w:r>
+    </w:p>
+    <w:p>
+      <w:pPr>
+        <w:pStyle w:val="NormalWeb"/>
+        <w:spacing w:before="0" w:beforeAutospacing="0" w:after="0" w:afterAutospacing="0"/>
+      </w:pPr>
+      <w:r>
+        <w:rPr>
+          <w:rFonts w:ascii="Calibri" w:hAnsi="Calibri" w:cs="Calibri"/>
+          <w:b/>
+          <w:bCs/>
+          <w:color w:val="000000"/>
+          <w:sz w:val="20"/>
+          <w:szCs w:val="20"/>
+        </w:rPr>
+        <w:t xml:space="preserve">6) </w:t>
+      </w:r>
+      <w:r>
+        <w:rPr>
+          <w:rFonts w:ascii="Calibri" w:hAnsi="Calibri" w:cs="Calibri"/>
+          <w:color w:val="000000"/>
+          <w:sz w:val="20"/>
+          <w:szCs w:val="20"/>
+        </w:rPr>
+        <w:t>Julian created a working Windows build of the game for use in the midterm project presentation (15 min)</w:t>
       </w:r>
       <w:r>
         <w:rPr>
@@ -476,6 +610,15 @@
       <w:pPr>
         <w:pStyle w:val="NormalWeb"/>
         <w:spacing w:before="0" w:beforeAutospacing="0" w:after="0" w:afterAutospacing="0"/>
+        <w:rPr>
+          <w:rStyle w:val="apple-tab-span"/>
+          <w:rFonts w:ascii="Calibri" w:hAnsi="Calibri" w:cs="Calibri"/>
+          <w:b/>
+          <w:bCs/>
+          <w:color w:val="000000"/>
+          <w:sz w:val="20"/>
+          <w:szCs w:val="20"/>
+        </w:rPr>
       </w:pPr>
       <w:r>
         <w:rPr>
@@ -518,6 +661,12 @@
         </w:rPr>
         <w:tab/>
       </w:r>
+    </w:p>
+    <w:p>
+      <w:pPr>
+        <w:pStyle w:val="NormalWeb"/>
+        <w:spacing w:before="0" w:beforeAutospacing="0" w:after="0" w:afterAutospacing="0"/>
+      </w:pPr>
       <w:r>
         <w:rPr>
           <w:rStyle w:val="apple-tab-span"/>
@@ -541,81 +690,6 @@
           <w:szCs w:val="20"/>
         </w:rPr>
         <w:tab/>
-      </w:r>
-      <w:r>
-        <w:rPr>
-          <w:rStyle w:val="apple-tab-span"/>
-          <w:rFonts w:ascii="Calibri" w:hAnsi="Calibri" w:cs="Calibri"/>
-          <w:b/>
-          <w:bCs/>
-          <w:color w:val="000000"/>
-          <w:sz w:val="20"/>
-          <w:szCs w:val="20"/>
-        </w:rPr>
-        <w:tab/>
-      </w:r>
-      <w:r>
-        <w:rPr>
-          <w:rStyle w:val="apple-tab-span"/>
-          <w:rFonts w:ascii="Calibri" w:hAnsi="Calibri" w:cs="Calibri"/>
-          <w:b/>
-          <w:bCs/>
-          <w:color w:val="000000"/>
-          <w:sz w:val="20"/>
-          <w:szCs w:val="20"/>
-        </w:rPr>
-        <w:tab/>
-      </w:r>
-    </w:p>
-    <w:p>
-      <w:pPr>
-        <w:pStyle w:val="NormalWeb"/>
-        <w:spacing w:before="0" w:beforeAutospacing="0" w:after="0" w:afterAutospacing="0"/>
-      </w:pPr>
-      <w:r>
-        <w:rPr>
-          <w:rFonts w:ascii="Calibri" w:hAnsi="Calibri" w:cs="Calibri"/>
-          <w:b/>
-          <w:bCs/>
-          <w:color w:val="000000"/>
-          <w:sz w:val="20"/>
-          <w:szCs w:val="20"/>
-        </w:rPr>
-        <w:t>2) …</w:t>
-      </w:r>
-      <w:r>
-        <w:rPr>
-          <w:rFonts w:ascii="Calibri" w:hAnsi="Calibri" w:cs="Calibri"/>
-          <w:b/>
-          <w:bCs/>
-          <w:color w:val="000000"/>
-          <w:sz w:val="20"/>
-          <w:szCs w:val="20"/>
-        </w:rPr>
-        <w:br/>
-        <w:t>3) ...</w:t>
-      </w:r>
-      <w:r>
-        <w:rPr>
-          <w:rFonts w:ascii="Calibri" w:hAnsi="Calibri" w:cs="Calibri"/>
-          <w:b/>
-          <w:bCs/>
-          <w:color w:val="000000"/>
-          <w:sz w:val="20"/>
-          <w:szCs w:val="20"/>
-        </w:rPr>
-        <w:br/>
-      </w:r>
-      <w:r>
-        <w:rPr>
-          <w:rFonts w:ascii="Calibri" w:hAnsi="Calibri" w:cs="Calibri"/>
-          <w:b/>
-          <w:bCs/>
-          <w:color w:val="000000"/>
-          <w:sz w:val="20"/>
-          <w:szCs w:val="20"/>
-        </w:rPr>
-        <w:br/>
       </w:r>
     </w:p>
     <w:p>
@@ -777,7 +851,45 @@
           <w:sz w:val="20"/>
           <w:szCs w:val="20"/>
         </w:rPr>
-        <w:t>: (x hrs),</w:t>
+        <w:t>: (</w:t>
+      </w:r>
+      <w:r>
+        <w:rPr>
+          <w:rFonts w:ascii="Calibri" w:hAnsi="Calibri" w:cs="Calibri"/>
+          <w:color w:val="000000"/>
+          <w:sz w:val="20"/>
+          <w:szCs w:val="20"/>
+        </w:rPr>
+        <w:t xml:space="preserve">8 </w:t>
+      </w:r>
+      <w:proofErr w:type="spellStart"/>
+      <w:r>
+        <w:rPr>
+          <w:rFonts w:ascii="Calibri" w:hAnsi="Calibri" w:cs="Calibri"/>
+          <w:color w:val="000000"/>
+          <w:sz w:val="20"/>
+          <w:szCs w:val="20"/>
+        </w:rPr>
+        <w:t>hr</w:t>
+      </w:r>
+      <w:proofErr w:type="spellEnd"/>
+      <w:r>
+        <w:rPr>
+          <w:rFonts w:ascii="Calibri" w:hAnsi="Calibri" w:cs="Calibri"/>
+          <w:color w:val="000000"/>
+          <w:sz w:val="20"/>
+          <w:szCs w:val="20"/>
+        </w:rPr>
+        <w:t xml:space="preserve"> 35 min</w:t>
+      </w:r>
+      <w:r>
+        <w:rPr>
+          <w:rFonts w:ascii="Calibri" w:hAnsi="Calibri" w:cs="Calibri"/>
+          <w:color w:val="000000"/>
+          <w:sz w:val="20"/>
+          <w:szCs w:val="20"/>
+        </w:rPr>
+        <w:t>),</w:t>
       </w:r>
       <w:r>
         <w:rPr>
@@ -852,331 +964,109 @@
           <w:sz w:val="20"/>
           <w:szCs w:val="20"/>
         </w:rPr>
-        <w:t>: x hours</w:t>
-      </w:r>
-    </w:p>
-    <w:p>
-      <w:pPr>
-        <w:pStyle w:val="NormalWeb"/>
-        <w:spacing w:before="0" w:beforeAutospacing="0" w:after="0" w:afterAutospacing="0"/>
-        <w:rPr>
-          <w:rFonts w:ascii="Calibri" w:hAnsi="Calibri" w:cs="Calibri"/>
-          <w:b/>
-          <w:bCs/>
-          <w:color w:val="000000"/>
-          <w:sz w:val="20"/>
-          <w:szCs w:val="20"/>
-        </w:rPr>
-      </w:pPr>
-    </w:p>
-    <w:p>
-      <w:pPr>
-        <w:pStyle w:val="NormalWeb"/>
-        <w:spacing w:before="0" w:beforeAutospacing="0" w:after="0" w:afterAutospacing="0"/>
-        <w:rPr>
-          <w:rFonts w:ascii="Calibri" w:hAnsi="Calibri" w:cs="Calibri"/>
-          <w:b/>
-          <w:bCs/>
-          <w:color w:val="000000"/>
-          <w:sz w:val="20"/>
-          <w:szCs w:val="20"/>
-        </w:rPr>
-      </w:pPr>
-    </w:p>
-    <w:p>
-      <w:pPr>
-        <w:pStyle w:val="NormalWeb"/>
-        <w:spacing w:before="0" w:beforeAutospacing="0" w:after="0" w:afterAutospacing="0"/>
-        <w:rPr>
-          <w:rFonts w:ascii="Calibri" w:hAnsi="Calibri" w:cs="Calibri"/>
-          <w:b/>
-          <w:bCs/>
-          <w:color w:val="000000"/>
-          <w:sz w:val="20"/>
-          <w:szCs w:val="20"/>
-        </w:rPr>
-      </w:pPr>
-    </w:p>
-    <w:p>
-      <w:pPr>
-        <w:pStyle w:val="NormalWeb"/>
-        <w:spacing w:before="0" w:beforeAutospacing="0" w:after="0" w:afterAutospacing="0"/>
-        <w:rPr>
-          <w:rFonts w:ascii="Calibri" w:hAnsi="Calibri" w:cs="Calibri"/>
-          <w:b/>
-          <w:bCs/>
-          <w:color w:val="000000"/>
-          <w:sz w:val="20"/>
-          <w:szCs w:val="20"/>
-        </w:rPr>
-      </w:pPr>
-    </w:p>
-    <w:p>
-      <w:pPr>
-        <w:pStyle w:val="NormalWeb"/>
-        <w:spacing w:before="0" w:beforeAutospacing="0" w:after="0" w:afterAutospacing="0"/>
-        <w:rPr>
-          <w:rFonts w:ascii="Calibri" w:hAnsi="Calibri" w:cs="Calibri"/>
-          <w:b/>
-          <w:bCs/>
-          <w:color w:val="000000"/>
-          <w:sz w:val="20"/>
-          <w:szCs w:val="20"/>
-        </w:rPr>
-      </w:pPr>
-    </w:p>
-    <w:p>
-      <w:pPr>
-        <w:pStyle w:val="NormalWeb"/>
-        <w:spacing w:before="0" w:beforeAutospacing="0" w:after="0" w:afterAutospacing="0"/>
-        <w:rPr>
-          <w:rFonts w:ascii="Calibri" w:hAnsi="Calibri" w:cs="Calibri"/>
-          <w:b/>
-          <w:bCs/>
-          <w:color w:val="000000"/>
-          <w:sz w:val="20"/>
-          <w:szCs w:val="20"/>
-        </w:rPr>
-      </w:pPr>
-    </w:p>
-    <w:p>
-      <w:pPr>
-        <w:pStyle w:val="NormalWeb"/>
-        <w:spacing w:before="0" w:beforeAutospacing="0" w:after="0" w:afterAutospacing="0"/>
-        <w:rPr>
-          <w:rFonts w:ascii="Calibri" w:hAnsi="Calibri" w:cs="Calibri"/>
-          <w:b/>
-          <w:bCs/>
-          <w:color w:val="000000"/>
-          <w:sz w:val="20"/>
-          <w:szCs w:val="20"/>
-        </w:rPr>
-      </w:pPr>
-    </w:p>
-    <w:p>
-      <w:pPr>
-        <w:pStyle w:val="NormalWeb"/>
-        <w:spacing w:before="0" w:beforeAutospacing="0" w:after="0" w:afterAutospacing="0"/>
-        <w:rPr>
-          <w:rFonts w:ascii="Calibri" w:hAnsi="Calibri" w:cs="Calibri"/>
-          <w:b/>
-          <w:bCs/>
-          <w:color w:val="000000"/>
-          <w:sz w:val="20"/>
-          <w:szCs w:val="20"/>
-        </w:rPr>
-      </w:pPr>
-    </w:p>
-    <w:p>
-      <w:pPr>
-        <w:pStyle w:val="NormalWeb"/>
-        <w:spacing w:before="0" w:beforeAutospacing="0" w:after="0" w:afterAutospacing="0"/>
-        <w:rPr>
-          <w:rFonts w:ascii="Calibri" w:hAnsi="Calibri" w:cs="Calibri"/>
-          <w:b/>
-          <w:bCs/>
-          <w:color w:val="000000"/>
-          <w:sz w:val="20"/>
-          <w:szCs w:val="20"/>
-        </w:rPr>
-      </w:pPr>
-    </w:p>
-    <w:p>
-      <w:pPr>
-        <w:pStyle w:val="NormalWeb"/>
-        <w:spacing w:before="0" w:beforeAutospacing="0" w:after="0" w:afterAutospacing="0"/>
-        <w:rPr>
-          <w:rFonts w:ascii="Calibri" w:hAnsi="Calibri" w:cs="Calibri"/>
-          <w:b/>
-          <w:bCs/>
-          <w:color w:val="000000"/>
-          <w:sz w:val="20"/>
-          <w:szCs w:val="20"/>
-        </w:rPr>
-      </w:pPr>
-    </w:p>
-    <w:p>
-      <w:pPr>
-        <w:pStyle w:val="NormalWeb"/>
-        <w:spacing w:before="0" w:beforeAutospacing="0" w:after="0" w:afterAutospacing="0"/>
-        <w:rPr>
-          <w:rFonts w:ascii="Calibri" w:hAnsi="Calibri" w:cs="Calibri"/>
-          <w:b/>
-          <w:bCs/>
-          <w:color w:val="000000"/>
-          <w:sz w:val="20"/>
-          <w:szCs w:val="20"/>
-        </w:rPr>
-      </w:pPr>
-    </w:p>
-    <w:p>
-      <w:pPr>
-        <w:pStyle w:val="NormalWeb"/>
-        <w:spacing w:before="0" w:beforeAutospacing="0" w:after="0" w:afterAutospacing="0"/>
-        <w:rPr>
-          <w:rFonts w:ascii="Calibri" w:hAnsi="Calibri" w:cs="Calibri"/>
-          <w:b/>
-          <w:bCs/>
-          <w:color w:val="000000"/>
-          <w:sz w:val="20"/>
-          <w:szCs w:val="20"/>
-        </w:rPr>
-      </w:pPr>
-    </w:p>
-    <w:p>
-      <w:pPr>
-        <w:pStyle w:val="NormalWeb"/>
-        <w:spacing w:before="0" w:beforeAutospacing="0" w:after="0" w:afterAutospacing="0"/>
-        <w:rPr>
-          <w:rFonts w:ascii="Calibri" w:hAnsi="Calibri" w:cs="Calibri"/>
-          <w:b/>
-          <w:bCs/>
-          <w:color w:val="000000"/>
-          <w:sz w:val="20"/>
-          <w:szCs w:val="20"/>
-        </w:rPr>
-      </w:pPr>
-    </w:p>
-    <w:p>
-      <w:pPr>
-        <w:pStyle w:val="NormalWeb"/>
-        <w:spacing w:before="0" w:beforeAutospacing="0" w:after="0" w:afterAutospacing="0"/>
-        <w:rPr>
-          <w:rFonts w:ascii="Calibri" w:hAnsi="Calibri" w:cs="Calibri"/>
-          <w:b/>
-          <w:bCs/>
-          <w:color w:val="000000"/>
-          <w:sz w:val="20"/>
-          <w:szCs w:val="20"/>
-        </w:rPr>
-      </w:pPr>
-    </w:p>
-    <w:p>
-      <w:pPr>
-        <w:pStyle w:val="NormalWeb"/>
-        <w:spacing w:before="0" w:beforeAutospacing="0" w:after="0" w:afterAutospacing="0"/>
-        <w:rPr>
-          <w:rFonts w:ascii="Calibri" w:hAnsi="Calibri" w:cs="Calibri"/>
-          <w:b/>
-          <w:bCs/>
-          <w:color w:val="000000"/>
-          <w:sz w:val="20"/>
-          <w:szCs w:val="20"/>
-        </w:rPr>
-      </w:pPr>
-    </w:p>
-    <w:p>
-      <w:pPr>
-        <w:pStyle w:val="NormalWeb"/>
-        <w:spacing w:before="0" w:beforeAutospacing="0" w:after="0" w:afterAutospacing="0"/>
-        <w:rPr>
-          <w:rFonts w:ascii="Calibri" w:hAnsi="Calibri" w:cs="Calibri"/>
-          <w:b/>
-          <w:bCs/>
-          <w:color w:val="000000"/>
-          <w:sz w:val="20"/>
-          <w:szCs w:val="20"/>
-        </w:rPr>
-      </w:pPr>
-    </w:p>
-    <w:p>
-      <w:pPr>
-        <w:pStyle w:val="NormalWeb"/>
-        <w:spacing w:before="0" w:beforeAutospacing="0" w:after="0" w:afterAutospacing="0"/>
-        <w:rPr>
-          <w:rFonts w:ascii="Calibri" w:hAnsi="Calibri" w:cs="Calibri"/>
-          <w:b/>
-          <w:bCs/>
-          <w:color w:val="000000"/>
-          <w:sz w:val="20"/>
-          <w:szCs w:val="20"/>
-        </w:rPr>
-      </w:pPr>
-    </w:p>
-    <w:p>
-      <w:pPr>
-        <w:pStyle w:val="NormalWeb"/>
-        <w:spacing w:before="0" w:beforeAutospacing="0" w:after="0" w:afterAutospacing="0"/>
-        <w:rPr>
-          <w:rFonts w:ascii="Calibri" w:hAnsi="Calibri" w:cs="Calibri"/>
-          <w:b/>
-          <w:bCs/>
-          <w:color w:val="000000"/>
-          <w:sz w:val="20"/>
-          <w:szCs w:val="20"/>
-        </w:rPr>
-      </w:pPr>
-    </w:p>
-    <w:p>
-      <w:pPr>
-        <w:pStyle w:val="NormalWeb"/>
-        <w:spacing w:before="0" w:beforeAutospacing="0" w:after="0" w:afterAutospacing="0"/>
-        <w:rPr>
-          <w:rFonts w:ascii="Calibri" w:hAnsi="Calibri" w:cs="Calibri"/>
-          <w:b/>
-          <w:bCs/>
-          <w:color w:val="000000"/>
-          <w:sz w:val="20"/>
-          <w:szCs w:val="20"/>
-        </w:rPr>
-      </w:pPr>
-    </w:p>
-    <w:p>
-      <w:pPr>
-        <w:pStyle w:val="NormalWeb"/>
-        <w:spacing w:before="0" w:beforeAutospacing="0" w:after="0" w:afterAutospacing="0"/>
-        <w:rPr>
-          <w:rFonts w:ascii="Calibri" w:hAnsi="Calibri" w:cs="Calibri"/>
-          <w:b/>
-          <w:bCs/>
-          <w:color w:val="000000"/>
-          <w:sz w:val="20"/>
-          <w:szCs w:val="20"/>
-        </w:rPr>
-      </w:pPr>
-    </w:p>
-    <w:p>
-      <w:pPr>
-        <w:pStyle w:val="NormalWeb"/>
-        <w:spacing w:before="0" w:beforeAutospacing="0" w:after="0" w:afterAutospacing="0"/>
-        <w:rPr>
-          <w:rFonts w:ascii="Calibri" w:hAnsi="Calibri" w:cs="Calibri"/>
-          <w:b/>
-          <w:bCs/>
-          <w:color w:val="000000"/>
-          <w:sz w:val="20"/>
-          <w:szCs w:val="20"/>
-        </w:rPr>
-      </w:pPr>
-    </w:p>
-    <w:p>
-      <w:pPr>
-        <w:pStyle w:val="NormalWeb"/>
-        <w:spacing w:before="0" w:beforeAutospacing="0" w:after="0" w:afterAutospacing="0"/>
-        <w:rPr>
-          <w:rFonts w:ascii="Calibri" w:hAnsi="Calibri" w:cs="Calibri"/>
-          <w:b/>
-          <w:bCs/>
-          <w:color w:val="000000"/>
-          <w:sz w:val="20"/>
-          <w:szCs w:val="20"/>
-        </w:rPr>
-      </w:pPr>
-    </w:p>
-    <w:p>
-      <w:pPr>
-        <w:pStyle w:val="NormalWeb"/>
-        <w:spacing w:before="0" w:beforeAutospacing="0" w:after="0" w:afterAutospacing="0"/>
-      </w:pPr>
-      <w:r>
-        <w:rPr>
-          <w:rFonts w:ascii="Calibri" w:hAnsi="Calibri" w:cs="Calibri"/>
-          <w:b/>
-          <w:bCs/>
-          <w:color w:val="000000"/>
-          <w:sz w:val="20"/>
-          <w:szCs w:val="20"/>
-        </w:rPr>
+        <w:t xml:space="preserve">: </w:t>
+      </w:r>
+      <w:r>
+        <w:rPr>
+          <w:rFonts w:ascii="Calibri" w:hAnsi="Calibri" w:cs="Calibri"/>
+          <w:color w:val="000000"/>
+          <w:sz w:val="20"/>
+          <w:szCs w:val="20"/>
+        </w:rPr>
+        <w:t xml:space="preserve">9 </w:t>
+      </w:r>
+      <w:proofErr w:type="spellStart"/>
+      <w:r>
+        <w:rPr>
+          <w:rFonts w:ascii="Calibri" w:hAnsi="Calibri" w:cs="Calibri"/>
+          <w:color w:val="000000"/>
+          <w:sz w:val="20"/>
+          <w:szCs w:val="20"/>
+        </w:rPr>
+        <w:t>hr</w:t>
+      </w:r>
+      <w:proofErr w:type="spellEnd"/>
+      <w:r>
+        <w:rPr>
+          <w:rFonts w:ascii="Calibri" w:hAnsi="Calibri" w:cs="Calibri"/>
+          <w:color w:val="000000"/>
+          <w:sz w:val="20"/>
+          <w:szCs w:val="20"/>
+        </w:rPr>
+        <w:t xml:space="preserve"> 5 min</w:t>
+      </w:r>
+    </w:p>
+    <w:p>
+      <w:pPr>
+        <w:pStyle w:val="NormalWeb"/>
+        <w:spacing w:before="0" w:beforeAutospacing="0" w:after="0" w:afterAutospacing="0"/>
+        <w:rPr>
+          <w:rFonts w:ascii="Calibri" w:hAnsi="Calibri" w:cs="Calibri"/>
+          <w:b/>
+          <w:bCs/>
+          <w:color w:val="000000"/>
+          <w:sz w:val="20"/>
+          <w:szCs w:val="20"/>
+        </w:rPr>
+      </w:pPr>
+    </w:p>
+    <w:p>
+      <w:pPr>
+        <w:pStyle w:val="NormalWeb"/>
+        <w:spacing w:before="0" w:beforeAutospacing="0" w:after="0" w:afterAutospacing="0"/>
+        <w:rPr>
+          <w:rFonts w:ascii="Calibri" w:hAnsi="Calibri" w:cs="Calibri"/>
+          <w:b/>
+          <w:bCs/>
+          <w:color w:val="000000"/>
+          <w:sz w:val="20"/>
+          <w:szCs w:val="20"/>
+        </w:rPr>
+      </w:pPr>
+    </w:p>
+    <w:p>
+      <w:pPr>
+        <w:pStyle w:val="NormalWeb"/>
+        <w:spacing w:before="0" w:beforeAutospacing="0" w:after="0" w:afterAutospacing="0"/>
+        <w:rPr>
+          <w:rFonts w:ascii="Calibri" w:hAnsi="Calibri" w:cs="Calibri"/>
+          <w:b/>
+          <w:bCs/>
+          <w:color w:val="000000"/>
+          <w:sz w:val="20"/>
+          <w:szCs w:val="20"/>
+        </w:rPr>
+      </w:pPr>
+    </w:p>
+    <w:p>
+      <w:pPr>
+        <w:pStyle w:val="NormalWeb"/>
+        <w:spacing w:before="0" w:beforeAutospacing="0" w:after="0" w:afterAutospacing="0"/>
+        <w:rPr>
+          <w:rFonts w:ascii="Calibri" w:hAnsi="Calibri" w:cs="Calibri"/>
+          <w:b/>
+          <w:bCs/>
+          <w:color w:val="000000"/>
+          <w:sz w:val="20"/>
+          <w:szCs w:val="20"/>
+        </w:rPr>
+      </w:pPr>
+    </w:p>
+    <w:p>
+      <w:pPr>
+        <w:pStyle w:val="NormalWeb"/>
+        <w:spacing w:before="0" w:beforeAutospacing="0" w:after="0" w:afterAutospacing="0"/>
+      </w:pPr>
+      <w:r>
+        <w:rPr>
+          <w:rFonts w:ascii="Calibri" w:hAnsi="Calibri" w:cs="Calibri"/>
+          <w:b/>
+          <w:bCs/>
+          <w:color w:val="000000"/>
+          <w:sz w:val="20"/>
+          <w:szCs w:val="20"/>
+        </w:rPr>
+        <w:lastRenderedPageBreak/>
         <w:t>WEEK 3 (FEB 27-MAR 5)</w:t>
       </w:r>
     </w:p>
@@ -1551,347 +1441,328 @@
           <w:sz w:val="20"/>
           <w:szCs w:val="20"/>
         </w:rPr>
-        <w:t xml:space="preserve">Brian Plans to finish the text prompt and dialogue templates as when the structure is completed, the insertion </w:t>
-      </w:r>
-      <w:r>
-        <w:rPr>
-          <w:rFonts w:ascii="Calibri" w:hAnsi="Calibri" w:cs="Calibri"/>
-          <w:color w:val="000000"/>
+        <w:t>Brian Plans to finish the text prompt and dialogue templates as when the structure is completed, the insertion and attachment of text and prompts to objects will be simplified. Similarly they intend to create more objects within the program to house these things.</w:t>
+      </w:r>
+      <w:r>
+        <w:rPr>
+          <w:rFonts w:ascii="Calibri" w:hAnsi="Calibri" w:cs="Calibri"/>
+          <w:color w:val="000000"/>
+          <w:sz w:val="20"/>
+          <w:szCs w:val="20"/>
+        </w:rPr>
+        <w:br/>
+      </w:r>
+      <w:r>
+        <w:rPr>
+          <w:rFonts w:ascii="Calibri" w:hAnsi="Calibri" w:cs="Calibri"/>
+          <w:b/>
+          <w:bCs/>
+          <w:color w:val="000000"/>
+          <w:sz w:val="20"/>
+          <w:szCs w:val="20"/>
+        </w:rPr>
+        <w:t xml:space="preserve">2) </w:t>
+      </w:r>
+      <w:r>
+        <w:rPr>
+          <w:rFonts w:ascii="Calibri" w:hAnsi="Calibri" w:cs="Calibri"/>
+          <w:color w:val="000000"/>
+          <w:sz w:val="20"/>
+          <w:szCs w:val="20"/>
+        </w:rPr>
+        <w:t>Brian also intends to start working on the Journal Entry feature previously mentioned to where the player will be able to store and access information after finding and interacting with such within the program.</w:t>
+      </w:r>
+      <w:r>
+        <w:rPr>
+          <w:rFonts w:ascii="Calibri" w:hAnsi="Calibri" w:cs="Calibri"/>
+          <w:color w:val="000000"/>
+          <w:sz w:val="20"/>
+          <w:szCs w:val="20"/>
+        </w:rPr>
+        <w:br/>
+      </w:r>
+      <w:r>
+        <w:rPr>
+          <w:rFonts w:ascii="Calibri" w:hAnsi="Calibri" w:cs="Calibri"/>
+          <w:b/>
+          <w:bCs/>
+          <w:color w:val="000000"/>
+          <w:sz w:val="20"/>
+          <w:szCs w:val="20"/>
+        </w:rPr>
+        <w:t xml:space="preserve">3) </w:t>
+      </w:r>
+      <w:r>
+        <w:rPr>
+          <w:rFonts w:ascii="Calibri" w:hAnsi="Calibri" w:cs="Calibri"/>
+          <w:color w:val="000000"/>
+          <w:sz w:val="20"/>
+          <w:szCs w:val="20"/>
+        </w:rPr>
+        <w:t>Julian will begin working on the data management for the game by creating a functional build and testing if it’s possible to save and load data regarding currently progressed actions.</w:t>
+      </w:r>
+      <w:r>
+        <w:rPr>
+          <w:rFonts w:ascii="Calibri" w:hAnsi="Calibri" w:cs="Calibri"/>
+          <w:color w:val="000000"/>
+          <w:sz w:val="20"/>
+          <w:szCs w:val="20"/>
+        </w:rPr>
+        <w:br/>
+      </w:r>
+    </w:p>
+    <w:p>
+      <w:pPr>
+        <w:pStyle w:val="NormalWeb"/>
+        <w:spacing w:before="0" w:beforeAutospacing="0" w:after="0" w:afterAutospacing="0"/>
+      </w:pPr>
+      <w:r>
+        <w:rPr>
+          <w:rFonts w:ascii="Calibri" w:hAnsi="Calibri" w:cs="Calibri"/>
+          <w:b/>
+          <w:bCs/>
+          <w:color w:val="000000"/>
+          <w:sz w:val="20"/>
+          <w:szCs w:val="20"/>
+        </w:rPr>
+        <w:t>D. Time log</w:t>
+      </w:r>
+    </w:p>
+    <w:p>
+      <w:pPr>
+        <w:pStyle w:val="NormalWeb"/>
+        <w:spacing w:before="0" w:beforeAutospacing="0" w:after="0" w:afterAutospacing="0"/>
+      </w:pPr>
+      <w:r>
+        <w:rPr>
+          <w:rFonts w:ascii="Calibri" w:hAnsi="Calibri" w:cs="Calibri"/>
+          <w:color w:val="000000"/>
+          <w:sz w:val="20"/>
+          <w:szCs w:val="20"/>
+        </w:rPr>
+        <w:t>Total Number of Hours worked on the project this week per team member. </w:t>
+      </w:r>
+    </w:p>
+    <w:p>
+      <w:pPr>
+        <w:pStyle w:val="NormalWeb"/>
+        <w:spacing w:before="0" w:beforeAutospacing="0" w:after="0" w:afterAutospacing="0"/>
+      </w:pPr>
+      <w:r>
+        <w:rPr>
+          <w:rFonts w:ascii="Calibri" w:hAnsi="Calibri" w:cs="Calibri"/>
+          <w:b/>
+          <w:bCs/>
+          <w:color w:val="000000"/>
+          <w:sz w:val="20"/>
+          <w:szCs w:val="20"/>
+        </w:rPr>
+        <w:t>Urban</w:t>
+      </w:r>
+      <w:r>
+        <w:rPr>
+          <w:rFonts w:ascii="Calibri" w:hAnsi="Calibri" w:cs="Calibri"/>
+          <w:color w:val="000000"/>
+          <w:sz w:val="20"/>
+          <w:szCs w:val="20"/>
+        </w:rPr>
+        <w:t xml:space="preserve">: (1 </w:t>
+      </w:r>
+      <w:proofErr w:type="spellStart"/>
+      <w:r>
+        <w:rPr>
+          <w:rFonts w:ascii="Calibri" w:hAnsi="Calibri" w:cs="Calibri"/>
+          <w:color w:val="000000"/>
+          <w:sz w:val="20"/>
+          <w:szCs w:val="20"/>
+        </w:rPr>
+        <w:t>hr</w:t>
+      </w:r>
+      <w:proofErr w:type="spellEnd"/>
+      <w:r>
+        <w:rPr>
+          <w:rFonts w:ascii="Calibri" w:hAnsi="Calibri" w:cs="Calibri"/>
+          <w:color w:val="000000"/>
+          <w:sz w:val="20"/>
+          <w:szCs w:val="20"/>
+        </w:rPr>
+        <w:t xml:space="preserve"> 45 min),</w:t>
+      </w:r>
+      <w:r>
+        <w:rPr>
+          <w:rFonts w:ascii="Calibri" w:hAnsi="Calibri" w:cs="Calibri"/>
+          <w:b/>
+          <w:bCs/>
+          <w:color w:val="000000"/>
+          <w:sz w:val="20"/>
+          <w:szCs w:val="20"/>
+        </w:rPr>
+        <w:t xml:space="preserve"> Hitchcock</w:t>
+      </w:r>
+      <w:r>
+        <w:rPr>
+          <w:rFonts w:ascii="Calibri" w:hAnsi="Calibri" w:cs="Calibri"/>
+          <w:color w:val="000000"/>
+          <w:sz w:val="20"/>
+          <w:szCs w:val="20"/>
+        </w:rPr>
+        <w:t xml:space="preserve">: (3 </w:t>
+      </w:r>
+      <w:proofErr w:type="spellStart"/>
+      <w:r>
+        <w:rPr>
+          <w:rFonts w:ascii="Calibri" w:hAnsi="Calibri" w:cs="Calibri"/>
+          <w:color w:val="000000"/>
+          <w:sz w:val="20"/>
+          <w:szCs w:val="20"/>
+        </w:rPr>
+        <w:t>hrs</w:t>
+      </w:r>
+      <w:proofErr w:type="spellEnd"/>
+      <w:r>
+        <w:rPr>
+          <w:rFonts w:ascii="Calibri" w:hAnsi="Calibri" w:cs="Calibri"/>
+          <w:color w:val="000000"/>
+          <w:sz w:val="20"/>
+          <w:szCs w:val="20"/>
+        </w:rPr>
+        <w:t xml:space="preserve"> 18 mins) ...</w:t>
+      </w:r>
+    </w:p>
+    <w:p>
+      <w:pPr>
+        <w:pStyle w:val="NormalWeb"/>
+        <w:spacing w:before="0" w:beforeAutospacing="0" w:after="0" w:afterAutospacing="0"/>
+      </w:pPr>
+      <w:r>
+        <w:rPr>
+          <w:rFonts w:ascii="Calibri" w:hAnsi="Calibri" w:cs="Calibri"/>
+          <w:b/>
+          <w:bCs/>
+          <w:color w:val="000000"/>
+          <w:sz w:val="20"/>
+          <w:szCs w:val="20"/>
+        </w:rPr>
+        <w:t>Total Weekly Team effort</w:t>
+      </w:r>
+      <w:r>
+        <w:rPr>
+          <w:rFonts w:ascii="Calibri" w:hAnsi="Calibri" w:cs="Calibri"/>
+          <w:color w:val="000000"/>
+          <w:sz w:val="20"/>
+          <w:szCs w:val="20"/>
+        </w:rPr>
+        <w:t>: 5 hours and 3 minutes</w:t>
+      </w:r>
+    </w:p>
+    <w:p>
+      <w:pPr>
+        <w:rPr>
+          <w:rFonts w:ascii="Calibri" w:eastAsia="Calibri" w:hAnsi="Calibri" w:cs="Calibri"/>
+          <w:color w:val="FF0000"/>
+          <w:sz w:val="20"/>
+          <w:szCs w:val="20"/>
+          <w:lang w:val="en-US"/>
+        </w:rPr>
+      </w:pPr>
+    </w:p>
+    <w:p>
+      <w:pPr>
+        <w:rPr>
+          <w:rFonts w:ascii="Calibri" w:eastAsia="Calibri" w:hAnsi="Calibri" w:cs="Calibri"/>
+          <w:b/>
+          <w:sz w:val="20"/>
+          <w:szCs w:val="20"/>
+        </w:rPr>
+      </w:pPr>
+    </w:p>
+    <w:p>
+      <w:pPr>
+        <w:rPr>
+          <w:rFonts w:ascii="Calibri" w:eastAsia="Calibri" w:hAnsi="Calibri" w:cs="Calibri"/>
+          <w:b/>
+          <w:sz w:val="20"/>
+          <w:szCs w:val="20"/>
+        </w:rPr>
+      </w:pPr>
+    </w:p>
+    <w:p>
+      <w:pPr>
+        <w:rPr>
+          <w:rFonts w:ascii="Calibri" w:eastAsia="Calibri" w:hAnsi="Calibri" w:cs="Calibri"/>
+          <w:b/>
+          <w:sz w:val="20"/>
+          <w:szCs w:val="20"/>
+        </w:rPr>
+      </w:pPr>
+    </w:p>
+    <w:p>
+      <w:pPr>
+        <w:rPr>
+          <w:rFonts w:ascii="Calibri" w:eastAsia="Calibri" w:hAnsi="Calibri" w:cs="Calibri"/>
+          <w:b/>
+          <w:sz w:val="20"/>
+          <w:szCs w:val="20"/>
+        </w:rPr>
+      </w:pPr>
+    </w:p>
+    <w:p>
+      <w:pPr>
+        <w:rPr>
+          <w:rFonts w:ascii="Calibri" w:eastAsia="Calibri" w:hAnsi="Calibri" w:cs="Calibri"/>
+          <w:b/>
+          <w:sz w:val="20"/>
+          <w:szCs w:val="20"/>
+        </w:rPr>
+      </w:pPr>
+    </w:p>
+    <w:p>
+      <w:pPr>
+        <w:rPr>
+          <w:rFonts w:ascii="Calibri" w:eastAsia="Calibri" w:hAnsi="Calibri" w:cs="Calibri"/>
+          <w:b/>
+          <w:sz w:val="20"/>
+          <w:szCs w:val="20"/>
+        </w:rPr>
+      </w:pPr>
+    </w:p>
+    <w:p>
+      <w:pPr>
+        <w:rPr>
+          <w:rFonts w:ascii="Calibri" w:eastAsia="Calibri" w:hAnsi="Calibri" w:cs="Calibri"/>
+          <w:b/>
+          <w:sz w:val="20"/>
+          <w:szCs w:val="20"/>
+        </w:rPr>
+      </w:pPr>
+    </w:p>
+    <w:p>
+      <w:pPr>
+        <w:rPr>
+          <w:rFonts w:ascii="Calibri" w:eastAsia="Calibri" w:hAnsi="Calibri" w:cs="Calibri"/>
+          <w:b/>
+          <w:sz w:val="20"/>
+          <w:szCs w:val="20"/>
+        </w:rPr>
+      </w:pPr>
+    </w:p>
+    <w:p>
+      <w:pPr>
+        <w:rPr>
+          <w:rFonts w:ascii="Calibri" w:eastAsia="Calibri" w:hAnsi="Calibri" w:cs="Calibri"/>
+          <w:b/>
+          <w:sz w:val="20"/>
+          <w:szCs w:val="20"/>
+        </w:rPr>
+      </w:pPr>
+      <w:r>
+        <w:rPr>
+          <w:rFonts w:ascii="Calibri" w:eastAsia="Calibri" w:hAnsi="Calibri" w:cs="Calibri"/>
+          <w:b/>
           <w:sz w:val="20"/>
           <w:szCs w:val="20"/>
         </w:rPr>
         <w:lastRenderedPageBreak/>
-        <w:t>and attachment of text and prompts to objects will be simplified. Similarly they intend to create more objects within the program to house these things.</w:t>
-      </w:r>
-      <w:r>
-        <w:rPr>
-          <w:rFonts w:ascii="Calibri" w:hAnsi="Calibri" w:cs="Calibri"/>
-          <w:color w:val="000000"/>
-          <w:sz w:val="20"/>
-          <w:szCs w:val="20"/>
-        </w:rPr>
-        <w:br/>
-      </w:r>
-      <w:r>
-        <w:rPr>
-          <w:rFonts w:ascii="Calibri" w:hAnsi="Calibri" w:cs="Calibri"/>
-          <w:b/>
-          <w:bCs/>
-          <w:color w:val="000000"/>
-          <w:sz w:val="20"/>
-          <w:szCs w:val="20"/>
-        </w:rPr>
-        <w:t xml:space="preserve">2) </w:t>
-      </w:r>
-      <w:r>
-        <w:rPr>
-          <w:rFonts w:ascii="Calibri" w:hAnsi="Calibri" w:cs="Calibri"/>
-          <w:color w:val="000000"/>
-          <w:sz w:val="20"/>
-          <w:szCs w:val="20"/>
-        </w:rPr>
-        <w:t>Brian also intends to start working on the Journal Entry feature previously mentioned to where the player will be able to store and access information after finding and interacting with such within the program.</w:t>
-      </w:r>
-      <w:r>
-        <w:rPr>
-          <w:rFonts w:ascii="Calibri" w:hAnsi="Calibri" w:cs="Calibri"/>
-          <w:color w:val="000000"/>
-          <w:sz w:val="20"/>
-          <w:szCs w:val="20"/>
-        </w:rPr>
-        <w:br/>
-      </w:r>
-      <w:r>
-        <w:rPr>
-          <w:rFonts w:ascii="Calibri" w:hAnsi="Calibri" w:cs="Calibri"/>
-          <w:b/>
-          <w:bCs/>
-          <w:color w:val="000000"/>
-          <w:sz w:val="20"/>
-          <w:szCs w:val="20"/>
-        </w:rPr>
-        <w:t xml:space="preserve">3) </w:t>
-      </w:r>
-      <w:r>
-        <w:rPr>
-          <w:rFonts w:ascii="Calibri" w:hAnsi="Calibri" w:cs="Calibri"/>
-          <w:color w:val="000000"/>
-          <w:sz w:val="20"/>
-          <w:szCs w:val="20"/>
-        </w:rPr>
-        <w:t>Julian will begin working on the data management for the game by creating a functional build and testing if it’s possible to save and load data regarding currently progressed actions.</w:t>
-      </w:r>
-      <w:r>
-        <w:rPr>
-          <w:rFonts w:ascii="Calibri" w:hAnsi="Calibri" w:cs="Calibri"/>
-          <w:color w:val="000000"/>
-          <w:sz w:val="20"/>
-          <w:szCs w:val="20"/>
-        </w:rPr>
-        <w:br/>
-      </w:r>
-    </w:p>
-    <w:p>
-      <w:pPr>
-        <w:pStyle w:val="NormalWeb"/>
-        <w:spacing w:before="0" w:beforeAutospacing="0" w:after="0" w:afterAutospacing="0"/>
-      </w:pPr>
-      <w:r>
-        <w:rPr>
-          <w:rFonts w:ascii="Calibri" w:hAnsi="Calibri" w:cs="Calibri"/>
-          <w:b/>
-          <w:bCs/>
-          <w:color w:val="000000"/>
-          <w:sz w:val="20"/>
-          <w:szCs w:val="20"/>
-        </w:rPr>
-        <w:t>D. Time log</w:t>
-      </w:r>
-    </w:p>
-    <w:p>
-      <w:pPr>
-        <w:pStyle w:val="NormalWeb"/>
-        <w:spacing w:before="0" w:beforeAutospacing="0" w:after="0" w:afterAutospacing="0"/>
-      </w:pPr>
-      <w:r>
-        <w:rPr>
-          <w:rFonts w:ascii="Calibri" w:hAnsi="Calibri" w:cs="Calibri"/>
-          <w:color w:val="000000"/>
-          <w:sz w:val="20"/>
-          <w:szCs w:val="20"/>
-        </w:rPr>
-        <w:t>Total Number of Hours worked on the project this week per team member. </w:t>
-      </w:r>
-    </w:p>
-    <w:p>
-      <w:pPr>
-        <w:pStyle w:val="NormalWeb"/>
-        <w:spacing w:before="0" w:beforeAutospacing="0" w:after="0" w:afterAutospacing="0"/>
-      </w:pPr>
-      <w:r>
-        <w:rPr>
-          <w:rFonts w:ascii="Calibri" w:hAnsi="Calibri" w:cs="Calibri"/>
-          <w:b/>
-          <w:bCs/>
-          <w:color w:val="000000"/>
-          <w:sz w:val="20"/>
-          <w:szCs w:val="20"/>
-        </w:rPr>
-        <w:t>Urban</w:t>
-      </w:r>
-      <w:r>
-        <w:rPr>
-          <w:rFonts w:ascii="Calibri" w:hAnsi="Calibri" w:cs="Calibri"/>
-          <w:color w:val="000000"/>
-          <w:sz w:val="20"/>
-          <w:szCs w:val="20"/>
-        </w:rPr>
-        <w:t>: (1 hr 45 min),</w:t>
-      </w:r>
-      <w:r>
-        <w:rPr>
-          <w:rFonts w:ascii="Calibri" w:hAnsi="Calibri" w:cs="Calibri"/>
-          <w:b/>
-          <w:bCs/>
-          <w:color w:val="000000"/>
-          <w:sz w:val="20"/>
-          <w:szCs w:val="20"/>
-        </w:rPr>
-        <w:t xml:space="preserve"> Hitchcock</w:t>
-      </w:r>
-      <w:r>
-        <w:rPr>
-          <w:rFonts w:ascii="Calibri" w:hAnsi="Calibri" w:cs="Calibri"/>
-          <w:color w:val="000000"/>
-          <w:sz w:val="20"/>
-          <w:szCs w:val="20"/>
-        </w:rPr>
-        <w:t>: (3 hrs 18 mins) ...</w:t>
-      </w:r>
-    </w:p>
-    <w:p>
-      <w:pPr>
-        <w:pStyle w:val="NormalWeb"/>
-        <w:spacing w:before="0" w:beforeAutospacing="0" w:after="0" w:afterAutospacing="0"/>
-      </w:pPr>
-      <w:r>
-        <w:rPr>
-          <w:rFonts w:ascii="Calibri" w:hAnsi="Calibri" w:cs="Calibri"/>
-          <w:b/>
-          <w:bCs/>
-          <w:color w:val="000000"/>
-          <w:sz w:val="20"/>
-          <w:szCs w:val="20"/>
-        </w:rPr>
-        <w:t>Total Weekly Team effort</w:t>
-      </w:r>
-      <w:r>
-        <w:rPr>
-          <w:rFonts w:ascii="Calibri" w:hAnsi="Calibri" w:cs="Calibri"/>
-          <w:color w:val="000000"/>
-          <w:sz w:val="20"/>
-          <w:szCs w:val="20"/>
-        </w:rPr>
-        <w:t>: 5 hours and 3 minutes</w:t>
-      </w:r>
-    </w:p>
-    <w:p>
-      <w:pPr>
-        <w:rPr>
-          <w:rFonts w:ascii="Calibri" w:eastAsia="Calibri" w:hAnsi="Calibri" w:cs="Calibri"/>
-          <w:color w:val="FF0000"/>
-          <w:sz w:val="20"/>
-          <w:szCs w:val="20"/>
-          <w:lang w:val="en-US"/>
-        </w:rPr>
-      </w:pPr>
-    </w:p>
-    <w:p>
-      <w:pPr>
-        <w:rPr>
-          <w:rFonts w:ascii="Calibri" w:eastAsia="Calibri" w:hAnsi="Calibri" w:cs="Calibri"/>
-          <w:b/>
-          <w:sz w:val="20"/>
-          <w:szCs w:val="20"/>
-        </w:rPr>
-      </w:pPr>
-    </w:p>
-    <w:p>
-      <w:pPr>
-        <w:rPr>
-          <w:rFonts w:ascii="Calibri" w:eastAsia="Calibri" w:hAnsi="Calibri" w:cs="Calibri"/>
-          <w:b/>
-          <w:sz w:val="20"/>
-          <w:szCs w:val="20"/>
-        </w:rPr>
-      </w:pPr>
-    </w:p>
-    <w:p>
-      <w:pPr>
-        <w:rPr>
-          <w:rFonts w:ascii="Calibri" w:eastAsia="Calibri" w:hAnsi="Calibri" w:cs="Calibri"/>
-          <w:b/>
-          <w:sz w:val="20"/>
-          <w:szCs w:val="20"/>
-        </w:rPr>
-      </w:pPr>
-    </w:p>
-    <w:p>
-      <w:pPr>
-        <w:rPr>
-          <w:rFonts w:ascii="Calibri" w:eastAsia="Calibri" w:hAnsi="Calibri" w:cs="Calibri"/>
-          <w:b/>
-          <w:sz w:val="20"/>
-          <w:szCs w:val="20"/>
-        </w:rPr>
-      </w:pPr>
-    </w:p>
-    <w:p>
-      <w:pPr>
-        <w:rPr>
-          <w:rFonts w:ascii="Calibri" w:eastAsia="Calibri" w:hAnsi="Calibri" w:cs="Calibri"/>
-          <w:b/>
-          <w:sz w:val="20"/>
-          <w:szCs w:val="20"/>
-        </w:rPr>
-      </w:pPr>
-    </w:p>
-    <w:p>
-      <w:pPr>
-        <w:rPr>
-          <w:rFonts w:ascii="Calibri" w:eastAsia="Calibri" w:hAnsi="Calibri" w:cs="Calibri"/>
-          <w:b/>
-          <w:sz w:val="20"/>
-          <w:szCs w:val="20"/>
-        </w:rPr>
-      </w:pPr>
-    </w:p>
-    <w:p>
-      <w:pPr>
-        <w:rPr>
-          <w:rFonts w:ascii="Calibri" w:eastAsia="Calibri" w:hAnsi="Calibri" w:cs="Calibri"/>
-          <w:b/>
-          <w:sz w:val="20"/>
-          <w:szCs w:val="20"/>
-        </w:rPr>
-      </w:pPr>
-    </w:p>
-    <w:p>
-      <w:pPr>
-        <w:rPr>
-          <w:rFonts w:ascii="Calibri" w:eastAsia="Calibri" w:hAnsi="Calibri" w:cs="Calibri"/>
-          <w:b/>
-          <w:sz w:val="20"/>
-          <w:szCs w:val="20"/>
-        </w:rPr>
-      </w:pPr>
-    </w:p>
-    <w:p>
-      <w:pPr>
-        <w:rPr>
-          <w:rFonts w:ascii="Calibri" w:eastAsia="Calibri" w:hAnsi="Calibri" w:cs="Calibri"/>
-          <w:b/>
-          <w:sz w:val="20"/>
-          <w:szCs w:val="20"/>
-        </w:rPr>
-      </w:pPr>
-    </w:p>
-    <w:p>
-      <w:pPr>
-        <w:rPr>
-          <w:rFonts w:ascii="Calibri" w:eastAsia="Calibri" w:hAnsi="Calibri" w:cs="Calibri"/>
-          <w:b/>
-          <w:sz w:val="20"/>
-          <w:szCs w:val="20"/>
-        </w:rPr>
-      </w:pPr>
-    </w:p>
-    <w:p>
-      <w:pPr>
-        <w:rPr>
-          <w:rFonts w:ascii="Calibri" w:eastAsia="Calibri" w:hAnsi="Calibri" w:cs="Calibri"/>
-          <w:b/>
-          <w:sz w:val="20"/>
-          <w:szCs w:val="20"/>
-        </w:rPr>
-      </w:pPr>
-    </w:p>
-    <w:p>
-      <w:pPr>
-        <w:rPr>
-          <w:rFonts w:ascii="Calibri" w:eastAsia="Calibri" w:hAnsi="Calibri" w:cs="Calibri"/>
-          <w:b/>
-          <w:sz w:val="20"/>
-          <w:szCs w:val="20"/>
-        </w:rPr>
-      </w:pPr>
-    </w:p>
-    <w:p>
-      <w:pPr>
-        <w:rPr>
-          <w:rFonts w:ascii="Calibri" w:eastAsia="Calibri" w:hAnsi="Calibri" w:cs="Calibri"/>
-          <w:b/>
-          <w:sz w:val="20"/>
-          <w:szCs w:val="20"/>
-        </w:rPr>
-      </w:pPr>
-    </w:p>
-    <w:p>
-      <w:pPr>
-        <w:rPr>
-          <w:rFonts w:ascii="Calibri" w:eastAsia="Calibri" w:hAnsi="Calibri" w:cs="Calibri"/>
-          <w:b/>
-          <w:sz w:val="20"/>
-          <w:szCs w:val="20"/>
-        </w:rPr>
-      </w:pPr>
-      <w:r>
-        <w:rPr>
-          <w:rFonts w:ascii="Calibri" w:eastAsia="Calibri" w:hAnsi="Calibri" w:cs="Calibri"/>
-          <w:b/>
-          <w:sz w:val="20"/>
-          <w:szCs w:val="20"/>
-        </w:rPr>
         <w:t>WEEK 1 (</w:t>
       </w:r>
       <w:r>
@@ -1985,7 +1856,27 @@
           <w:sz w:val="20"/>
           <w:szCs w:val="20"/>
         </w:rPr>
-        <w:t>Julian worked on researching how to implement the quiz game. He found a tutorial on how to create a multiple-choice quiz game. We decided to not use a database to store the questions; instead, we will store them in an array. (1 hr 42 min)</w:t>
+        <w:t xml:space="preserve">Julian worked on researching how to implement the quiz game. He found a tutorial on how to create a multiple-choice quiz game. We decided to not use a database to store the questions; instead, we will store them in an array. (1 </w:t>
+      </w:r>
+      <w:proofErr w:type="spellStart"/>
+      <w:r>
+        <w:rPr>
+          <w:rFonts w:ascii="Calibri" w:eastAsia="Calibri" w:hAnsi="Calibri" w:cs="Calibri"/>
+          <w:bCs/>
+          <w:sz w:val="20"/>
+          <w:szCs w:val="20"/>
+        </w:rPr>
+        <w:t>hr</w:t>
+      </w:r>
+      <w:proofErr w:type="spellEnd"/>
+      <w:r>
+        <w:rPr>
+          <w:rFonts w:ascii="Calibri" w:eastAsia="Calibri" w:hAnsi="Calibri" w:cs="Calibri"/>
+          <w:bCs/>
+          <w:sz w:val="20"/>
+          <w:szCs w:val="20"/>
+        </w:rPr>
+        <w:t xml:space="preserve"> 42 min)</w:t>
       </w:r>
       <w:r>
         <w:rPr>
@@ -2049,7 +1940,27 @@
           <w:sz w:val="20"/>
           <w:szCs w:val="20"/>
         </w:rPr>
-        <w:t>Brian started to create objects within Unity that the player can interact with. Once completed, these objects will open a text prompt on the screen when the player stands next to it and presses a button on the keyboard. (1 hr)</w:t>
+        <w:t xml:space="preserve">Brian started to create objects within Unity that the player can interact with. Once completed, these objects will open a text prompt on the screen when the player stands next to it and presses a button on the keyboard. (1 </w:t>
+      </w:r>
+      <w:proofErr w:type="spellStart"/>
+      <w:r>
+        <w:rPr>
+          <w:rFonts w:ascii="Calibri" w:eastAsia="Calibri" w:hAnsi="Calibri" w:cs="Calibri"/>
+          <w:bCs/>
+          <w:sz w:val="20"/>
+          <w:szCs w:val="20"/>
+        </w:rPr>
+        <w:t>hr</w:t>
+      </w:r>
+      <w:proofErr w:type="spellEnd"/>
+      <w:r>
+        <w:rPr>
+          <w:rFonts w:ascii="Calibri" w:eastAsia="Calibri" w:hAnsi="Calibri" w:cs="Calibri"/>
+          <w:bCs/>
+          <w:sz w:val="20"/>
+          <w:szCs w:val="20"/>
+        </w:rPr>
+        <w:t>)</w:t>
       </w:r>
       <w:r>
         <w:rPr>
@@ -2241,15 +2152,6 @@
           <w:szCs w:val="20"/>
         </w:rPr>
         <w:br/>
-      </w:r>
-      <w:r>
-        <w:rPr>
-          <w:rFonts w:ascii="Calibri" w:eastAsia="Calibri" w:hAnsi="Calibri" w:cs="Calibri"/>
-          <w:b/>
-          <w:sz w:val="20"/>
-          <w:szCs w:val="20"/>
-        </w:rPr>
-        <w:lastRenderedPageBreak/>
         <w:t xml:space="preserve">2) </w:t>
       </w:r>
       <w:r>
@@ -2387,7 +2289,25 @@
           <w:sz w:val="20"/>
           <w:szCs w:val="20"/>
         </w:rPr>
-        <w:t>: (1 hr 42 min),</w:t>
+        <w:t xml:space="preserve">: (1 </w:t>
+      </w:r>
+      <w:proofErr w:type="spellStart"/>
+      <w:r>
+        <w:rPr>
+          <w:rFonts w:ascii="Calibri" w:eastAsia="Calibri" w:hAnsi="Calibri" w:cs="Calibri"/>
+          <w:sz w:val="20"/>
+          <w:szCs w:val="20"/>
+        </w:rPr>
+        <w:t>hr</w:t>
+      </w:r>
+      <w:proofErr w:type="spellEnd"/>
+      <w:r>
+        <w:rPr>
+          <w:rFonts w:ascii="Calibri" w:eastAsia="Calibri" w:hAnsi="Calibri" w:cs="Calibri"/>
+          <w:sz w:val="20"/>
+          <w:szCs w:val="20"/>
+        </w:rPr>
+        <w:t xml:space="preserve"> 42 min),</w:t>
       </w:r>
       <w:r>
         <w:rPr>
@@ -2404,7 +2324,25 @@
           <w:sz w:val="20"/>
           <w:szCs w:val="20"/>
         </w:rPr>
-        <w:t>: (1 hr) ...</w:t>
+        <w:t xml:space="preserve">: (1 </w:t>
+      </w:r>
+      <w:proofErr w:type="spellStart"/>
+      <w:r>
+        <w:rPr>
+          <w:rFonts w:ascii="Calibri" w:eastAsia="Calibri" w:hAnsi="Calibri" w:cs="Calibri"/>
+          <w:sz w:val="20"/>
+          <w:szCs w:val="20"/>
+        </w:rPr>
+        <w:t>hr</w:t>
+      </w:r>
+      <w:proofErr w:type="spellEnd"/>
+      <w:r>
+        <w:rPr>
+          <w:rFonts w:ascii="Calibri" w:eastAsia="Calibri" w:hAnsi="Calibri" w:cs="Calibri"/>
+          <w:sz w:val="20"/>
+          <w:szCs w:val="20"/>
+        </w:rPr>
+        <w:t>) ...</w:t>
       </w:r>
     </w:p>
     <w:p>
@@ -2439,7 +2377,25 @@
           <w:sz w:val="20"/>
           <w:szCs w:val="20"/>
         </w:rPr>
-        <w:t>2 hr 42 min</w:t>
+        <w:t xml:space="preserve">2 </w:t>
+      </w:r>
+      <w:proofErr w:type="spellStart"/>
+      <w:r>
+        <w:rPr>
+          <w:rFonts w:ascii="Calibri" w:eastAsia="Calibri" w:hAnsi="Calibri" w:cs="Calibri"/>
+          <w:sz w:val="20"/>
+          <w:szCs w:val="20"/>
+        </w:rPr>
+        <w:t>hr</w:t>
+      </w:r>
+      <w:proofErr w:type="spellEnd"/>
+      <w:r>
+        <w:rPr>
+          <w:rFonts w:ascii="Calibri" w:eastAsia="Calibri" w:hAnsi="Calibri" w:cs="Calibri"/>
+          <w:sz w:val="20"/>
+          <w:szCs w:val="20"/>
+        </w:rPr>
+        <w:t xml:space="preserve"> 42 min</w:t>
       </w:r>
     </w:p>
     <w:sectPr>

</xml_diff>

<commit_message>
Updated the weekly progress report
</commit_message>
<xml_diff>
--- a/Documentation/Cybersecurity Explorers Weekly Progress Report.docx
+++ b/Documentation/Cybersecurity Explorers Weekly Progress Report.docx
@@ -146,7 +146,7 @@
           <w:sz w:val="20"/>
           <w:szCs w:val="20"/>
         </w:rPr>
-        <w:t>4</w:t>
+        <w:t>5</w:t>
       </w:r>
       <w:r>
         <w:rPr>
@@ -168,7 +168,7 @@
           <w:sz w:val="20"/>
           <w:szCs w:val="20"/>
         </w:rPr>
-        <w:t>MAR 20-MAR 26</w:t>
+        <w:t>MAR 27-APR 2</w:t>
       </w:r>
       <w:r>
         <w:rPr>
@@ -243,7 +243,22 @@
           <w:sz w:val="20"/>
           <w:szCs w:val="20"/>
         </w:rPr>
-        <w:t xml:space="preserve">Julian created a confirmation dialog that will appear whenever a question in the quiz game is answered. This dialog box will tell the user if they answered the question correctly or incorrectly and has a button the user can click to go to the next question. (1 </w:t>
+        <w:t xml:space="preserve">Julian implemented a basic driver program for the SQLite database that will hold the questions for the quiz game. The driver program can create the table, add new items to the table, and print the table to the console. </w:t>
+      </w:r>
+    </w:p>
+    <w:p>
+      <w:pPr>
+        <w:pStyle w:val="NormalWeb"/>
+        <w:spacing w:before="0" w:beforeAutospacing="0" w:after="0" w:afterAutospacing="0"/>
+      </w:pPr>
+      <w:r>
+        <w:rPr>
+          <w:rFonts w:ascii="Calibri" w:hAnsi="Calibri" w:cs="Calibri"/>
+          <w:color w:val="000000"/>
+          <w:sz w:val="20"/>
+          <w:szCs w:val="20"/>
+        </w:rPr>
+        <w:t xml:space="preserve">(1 </w:t>
       </w:r>
       <w:proofErr w:type="spellStart"/>
       <w:r>
@@ -263,7 +278,7 @@
           <w:sz w:val="20"/>
           <w:szCs w:val="20"/>
         </w:rPr>
-        <w:t xml:space="preserve"> 12 min)</w:t>
+        <w:t xml:space="preserve"> 31 min)</w:t>
       </w:r>
       <w:r>
         <w:rPr>
@@ -324,6 +339,202 @@
           <w:szCs w:val="20"/>
         </w:rPr>
         <w:tab/>
+      </w:r>
+      <w:r>
+        <w:rPr>
+          <w:rFonts w:ascii="Calibri" w:hAnsi="Calibri" w:cs="Calibri"/>
+          <w:b/>
+          <w:bCs/>
+          <w:color w:val="000000"/>
+          <w:sz w:val="20"/>
+          <w:szCs w:val="20"/>
+        </w:rPr>
+        <w:br/>
+      </w:r>
+    </w:p>
+    <w:p>
+      <w:pPr>
+        <w:pStyle w:val="NormalWeb"/>
+        <w:spacing w:before="0" w:beforeAutospacing="0" w:after="0" w:afterAutospacing="0"/>
+      </w:pPr>
+    </w:p>
+    <w:p>
+      <w:pPr>
+        <w:pStyle w:val="NormalWeb"/>
+        <w:spacing w:before="0" w:beforeAutospacing="0" w:after="0" w:afterAutospacing="0"/>
+      </w:pPr>
+      <w:r>
+        <w:rPr>
+          <w:rFonts w:ascii="Calibri" w:hAnsi="Calibri" w:cs="Calibri"/>
+          <w:b/>
+          <w:bCs/>
+          <w:color w:val="000000"/>
+          <w:sz w:val="20"/>
+          <w:szCs w:val="20"/>
+        </w:rPr>
+        <w:t>B. Problems/Issues</w:t>
+      </w:r>
+      <w:r>
+        <w:rPr>
+          <w:rFonts w:ascii="Calibri" w:hAnsi="Calibri" w:cs="Calibri"/>
+          <w:b/>
+          <w:bCs/>
+          <w:color w:val="000000"/>
+          <w:sz w:val="20"/>
+          <w:szCs w:val="20"/>
+        </w:rPr>
+        <w:br/>
+      </w:r>
+      <w:r>
+        <w:rPr>
+          <w:rFonts w:ascii="Calibri" w:hAnsi="Calibri" w:cs="Calibri"/>
+          <w:color w:val="000000"/>
+          <w:sz w:val="20"/>
+          <w:szCs w:val="20"/>
+        </w:rPr>
+        <w:t>Describe the problem/issue, who is working on it, what the cause is, what has been tried to solve it, expected resolution. Complete sentences, paragraphs, and explanations are required.  Explain how it may affect the project schedule.</w:t>
+      </w:r>
+    </w:p>
+    <w:p>
+      <w:pPr>
+        <w:pStyle w:val="NormalWeb"/>
+        <w:spacing w:before="0" w:beforeAutospacing="0" w:after="0" w:afterAutospacing="0"/>
+        <w:rPr>
+          <w:rFonts w:ascii="Calibri" w:hAnsi="Calibri" w:cs="Calibri"/>
+          <w:b/>
+          <w:bCs/>
+          <w:color w:val="000000"/>
+          <w:sz w:val="20"/>
+          <w:szCs w:val="20"/>
+        </w:rPr>
+      </w:pPr>
+    </w:p>
+    <w:p>
+      <w:pPr>
+        <w:pStyle w:val="NormalWeb"/>
+        <w:spacing w:before="0" w:beforeAutospacing="0" w:after="0" w:afterAutospacing="0"/>
+        <w:rPr>
+          <w:b/>
+          <w:bCs/>
+        </w:rPr>
+      </w:pPr>
+      <w:r>
+        <w:rPr>
+          <w:rFonts w:ascii="Calibri" w:hAnsi="Calibri" w:cs="Calibri"/>
+          <w:b/>
+          <w:bCs/>
+          <w:color w:val="000000"/>
+          <w:sz w:val="20"/>
+          <w:szCs w:val="20"/>
+        </w:rPr>
+        <w:t xml:space="preserve">No problems to report </w:t>
+      </w:r>
+      <w:proofErr w:type="gramStart"/>
+      <w:r>
+        <w:rPr>
+          <w:rFonts w:ascii="Calibri" w:hAnsi="Calibri" w:cs="Calibri"/>
+          <w:b/>
+          <w:bCs/>
+          <w:color w:val="000000"/>
+          <w:sz w:val="20"/>
+          <w:szCs w:val="20"/>
+        </w:rPr>
+        <w:t>at this time</w:t>
+      </w:r>
+      <w:proofErr w:type="gramEnd"/>
+      <w:r>
+        <w:rPr>
+          <w:rFonts w:ascii="Calibri" w:hAnsi="Calibri" w:cs="Calibri"/>
+          <w:b/>
+          <w:bCs/>
+          <w:color w:val="000000"/>
+          <w:sz w:val="20"/>
+          <w:szCs w:val="20"/>
+        </w:rPr>
+        <w:t>.</w:t>
+      </w:r>
+      <w:r>
+        <w:rPr>
+          <w:rFonts w:ascii="Calibri" w:hAnsi="Calibri" w:cs="Calibri"/>
+          <w:b/>
+          <w:bCs/>
+          <w:color w:val="000000"/>
+          <w:sz w:val="20"/>
+          <w:szCs w:val="20"/>
+        </w:rPr>
+        <w:br/>
+      </w:r>
+      <w:r>
+        <w:rPr>
+          <w:rFonts w:ascii="Calibri" w:hAnsi="Calibri" w:cs="Calibri"/>
+          <w:b/>
+          <w:bCs/>
+          <w:color w:val="000000"/>
+          <w:sz w:val="20"/>
+          <w:szCs w:val="20"/>
+        </w:rPr>
+        <w:br/>
+      </w:r>
+    </w:p>
+    <w:p>
+      <w:pPr>
+        <w:pStyle w:val="NormalWeb"/>
+        <w:spacing w:before="0" w:beforeAutospacing="0" w:after="0" w:afterAutospacing="0"/>
+      </w:pPr>
+      <w:r>
+        <w:rPr>
+          <w:rFonts w:ascii="Calibri" w:hAnsi="Calibri" w:cs="Calibri"/>
+          <w:b/>
+          <w:bCs/>
+          <w:color w:val="000000"/>
+          <w:sz w:val="20"/>
+          <w:szCs w:val="20"/>
+        </w:rPr>
+        <w:t>C. Next week’s planned work</w:t>
+      </w:r>
+    </w:p>
+    <w:p>
+      <w:pPr>
+        <w:pStyle w:val="NormalWeb"/>
+        <w:spacing w:before="0" w:beforeAutospacing="0" w:after="0" w:afterAutospacing="0"/>
+      </w:pPr>
+      <w:r>
+        <w:rPr>
+          <w:rFonts w:ascii="Calibri" w:hAnsi="Calibri" w:cs="Calibri"/>
+          <w:color w:val="000000"/>
+          <w:sz w:val="20"/>
+          <w:szCs w:val="20"/>
+        </w:rPr>
+        <w:t>What do you plan to work on next week? Complete sentences, paragraphs, and explanations are required. If you have pending issues from section B, how will they affect next week’s plan?</w:t>
+      </w:r>
+      <w:r>
+        <w:rPr>
+          <w:rFonts w:ascii="Calibri" w:hAnsi="Calibri" w:cs="Calibri"/>
+          <w:color w:val="000000"/>
+          <w:sz w:val="20"/>
+          <w:szCs w:val="20"/>
+        </w:rPr>
+        <w:br/>
+      </w:r>
+      <w:r>
+        <w:rPr>
+          <w:rFonts w:ascii="Calibri" w:hAnsi="Calibri" w:cs="Calibri"/>
+          <w:b/>
+          <w:bCs/>
+          <w:color w:val="000000"/>
+          <w:sz w:val="20"/>
+          <w:szCs w:val="20"/>
+        </w:rPr>
+        <w:t xml:space="preserve">1) </w:t>
+      </w:r>
+      <w:r>
+        <w:rPr>
+          <w:rFonts w:ascii="Calibri" w:hAnsi="Calibri" w:cs="Calibri"/>
+          <w:color w:val="000000"/>
+          <w:sz w:val="20"/>
+          <w:szCs w:val="20"/>
+        </w:rPr>
+        <w:t xml:space="preserve">Julian will work on reading data into the database from a .csv file. </w:t>
       </w:r>
       <w:r>
         <w:rPr>
@@ -344,6 +555,669 @@
           <w:sz w:val="20"/>
           <w:szCs w:val="20"/>
         </w:rPr>
+        <w:t xml:space="preserve">Brian will start working on the journal entry feature. </w:t>
+      </w:r>
+      <w:r>
+        <w:rPr>
+          <w:rFonts w:ascii="Calibri" w:hAnsi="Calibri" w:cs="Calibri"/>
+          <w:b/>
+          <w:bCs/>
+          <w:color w:val="000000"/>
+          <w:sz w:val="20"/>
+          <w:szCs w:val="20"/>
+        </w:rPr>
+        <w:br/>
+      </w:r>
+      <w:r>
+        <w:rPr>
+          <w:rFonts w:ascii="Calibri" w:hAnsi="Calibri" w:cs="Calibri"/>
+          <w:b/>
+          <w:bCs/>
+          <w:color w:val="000000"/>
+          <w:sz w:val="20"/>
+          <w:szCs w:val="20"/>
+        </w:rPr>
+        <w:br/>
+      </w:r>
+    </w:p>
+    <w:p>
+      <w:pPr>
+        <w:pStyle w:val="NormalWeb"/>
+        <w:spacing w:before="0" w:beforeAutospacing="0" w:after="0" w:afterAutospacing="0"/>
+      </w:pPr>
+      <w:r>
+        <w:rPr>
+          <w:rFonts w:ascii="Calibri" w:hAnsi="Calibri" w:cs="Calibri"/>
+          <w:b/>
+          <w:bCs/>
+          <w:color w:val="000000"/>
+          <w:sz w:val="20"/>
+          <w:szCs w:val="20"/>
+        </w:rPr>
+        <w:t>D. Time log</w:t>
+      </w:r>
+    </w:p>
+    <w:p>
+      <w:pPr>
+        <w:pStyle w:val="NormalWeb"/>
+        <w:spacing w:before="0" w:beforeAutospacing="0" w:after="0" w:afterAutospacing="0"/>
+      </w:pPr>
+      <w:r>
+        <w:rPr>
+          <w:rFonts w:ascii="Calibri" w:hAnsi="Calibri" w:cs="Calibri"/>
+          <w:color w:val="000000"/>
+          <w:sz w:val="20"/>
+          <w:szCs w:val="20"/>
+        </w:rPr>
+        <w:t>Total Number of Hours worked on the project this week per team member. </w:t>
+      </w:r>
+    </w:p>
+    <w:p>
+      <w:pPr>
+        <w:pStyle w:val="NormalWeb"/>
+        <w:spacing w:before="0" w:beforeAutospacing="0" w:after="0" w:afterAutospacing="0"/>
+      </w:pPr>
+      <w:r>
+        <w:rPr>
+          <w:rFonts w:ascii="Calibri" w:hAnsi="Calibri" w:cs="Calibri"/>
+          <w:b/>
+          <w:bCs/>
+          <w:color w:val="000000"/>
+          <w:sz w:val="20"/>
+          <w:szCs w:val="20"/>
+        </w:rPr>
+        <w:t>Urban:</w:t>
+      </w:r>
+      <w:r>
+        <w:rPr>
+          <w:rFonts w:ascii="Calibri" w:hAnsi="Calibri" w:cs="Calibri"/>
+          <w:color w:val="000000"/>
+          <w:sz w:val="20"/>
+          <w:szCs w:val="20"/>
+        </w:rPr>
+        <w:t xml:space="preserve"> (</w:t>
+      </w:r>
+      <w:r>
+        <w:rPr>
+          <w:rFonts w:ascii="Calibri" w:hAnsi="Calibri" w:cs="Calibri"/>
+          <w:color w:val="000000"/>
+          <w:sz w:val="20"/>
+          <w:szCs w:val="20"/>
+        </w:rPr>
+        <w:t xml:space="preserve">2 </w:t>
+      </w:r>
+      <w:proofErr w:type="spellStart"/>
+      <w:r>
+        <w:rPr>
+          <w:rFonts w:ascii="Calibri" w:hAnsi="Calibri" w:cs="Calibri"/>
+          <w:color w:val="000000"/>
+          <w:sz w:val="20"/>
+          <w:szCs w:val="20"/>
+        </w:rPr>
+        <w:t>hr</w:t>
+      </w:r>
+      <w:proofErr w:type="spellEnd"/>
+      <w:r>
+        <w:rPr>
+          <w:rFonts w:ascii="Calibri" w:hAnsi="Calibri" w:cs="Calibri"/>
+          <w:color w:val="000000"/>
+          <w:sz w:val="20"/>
+          <w:szCs w:val="20"/>
+        </w:rPr>
+        <w:t xml:space="preserve"> 7 min</w:t>
+      </w:r>
+      <w:r>
+        <w:rPr>
+          <w:rFonts w:ascii="Calibri" w:hAnsi="Calibri" w:cs="Calibri"/>
+          <w:color w:val="000000"/>
+          <w:sz w:val="20"/>
+          <w:szCs w:val="20"/>
+        </w:rPr>
+        <w:t>),</w:t>
+      </w:r>
+      <w:r>
+        <w:rPr>
+          <w:rFonts w:ascii="Calibri" w:hAnsi="Calibri" w:cs="Calibri"/>
+          <w:b/>
+          <w:bCs/>
+          <w:color w:val="000000"/>
+          <w:sz w:val="20"/>
+          <w:szCs w:val="20"/>
+        </w:rPr>
+        <w:t xml:space="preserve"> </w:t>
+      </w:r>
+      <w:r>
+        <w:rPr>
+          <w:rFonts w:ascii="Calibri" w:hAnsi="Calibri" w:cs="Calibri"/>
+          <w:b/>
+          <w:bCs/>
+          <w:color w:val="000000"/>
+          <w:sz w:val="20"/>
+          <w:szCs w:val="20"/>
+        </w:rPr>
+        <w:t>Hitchcock</w:t>
+      </w:r>
+      <w:r>
+        <w:rPr>
+          <w:rFonts w:ascii="Calibri" w:hAnsi="Calibri" w:cs="Calibri"/>
+          <w:color w:val="000000"/>
+          <w:sz w:val="20"/>
+          <w:szCs w:val="20"/>
+        </w:rPr>
+        <w:t>: (</w:t>
+      </w:r>
+      <w:r>
+        <w:rPr>
+          <w:rFonts w:ascii="Calibri" w:hAnsi="Calibri" w:cs="Calibri"/>
+          <w:color w:val="000000"/>
+          <w:sz w:val="20"/>
+          <w:szCs w:val="20"/>
+        </w:rPr>
+        <w:t>0</w:t>
+      </w:r>
+      <w:r>
+        <w:rPr>
+          <w:rFonts w:ascii="Calibri" w:hAnsi="Calibri" w:cs="Calibri"/>
+          <w:color w:val="000000"/>
+          <w:sz w:val="20"/>
+          <w:szCs w:val="20"/>
+        </w:rPr>
+        <w:t xml:space="preserve"> </w:t>
+      </w:r>
+      <w:proofErr w:type="spellStart"/>
+      <w:r>
+        <w:rPr>
+          <w:rFonts w:ascii="Calibri" w:hAnsi="Calibri" w:cs="Calibri"/>
+          <w:color w:val="000000"/>
+          <w:sz w:val="20"/>
+          <w:szCs w:val="20"/>
+        </w:rPr>
+        <w:t>hrs</w:t>
+      </w:r>
+      <w:proofErr w:type="spellEnd"/>
+      <w:r>
+        <w:rPr>
+          <w:rFonts w:ascii="Calibri" w:hAnsi="Calibri" w:cs="Calibri"/>
+          <w:color w:val="000000"/>
+          <w:sz w:val="20"/>
+          <w:szCs w:val="20"/>
+        </w:rPr>
+        <w:t>) ...</w:t>
+      </w:r>
+    </w:p>
+    <w:p>
+      <w:pPr>
+        <w:pStyle w:val="NormalWeb"/>
+        <w:spacing w:before="0" w:beforeAutospacing="0" w:after="0" w:afterAutospacing="0"/>
+      </w:pPr>
+      <w:r>
+        <w:rPr>
+          <w:rFonts w:ascii="Calibri" w:hAnsi="Calibri" w:cs="Calibri"/>
+          <w:b/>
+          <w:bCs/>
+          <w:color w:val="000000"/>
+          <w:sz w:val="20"/>
+          <w:szCs w:val="20"/>
+        </w:rPr>
+        <w:t>Total Weekly Team effort</w:t>
+      </w:r>
+      <w:r>
+        <w:rPr>
+          <w:rFonts w:ascii="Calibri" w:hAnsi="Calibri" w:cs="Calibri"/>
+          <w:color w:val="000000"/>
+          <w:sz w:val="20"/>
+          <w:szCs w:val="20"/>
+        </w:rPr>
+        <w:t xml:space="preserve">: </w:t>
+      </w:r>
+      <w:r>
+        <w:rPr>
+          <w:rFonts w:ascii="Calibri" w:hAnsi="Calibri" w:cs="Calibri"/>
+          <w:color w:val="000000"/>
+          <w:sz w:val="20"/>
+          <w:szCs w:val="20"/>
+        </w:rPr>
+        <w:t xml:space="preserve">2 </w:t>
+      </w:r>
+      <w:proofErr w:type="spellStart"/>
+      <w:r>
+        <w:rPr>
+          <w:rFonts w:ascii="Calibri" w:hAnsi="Calibri" w:cs="Calibri"/>
+          <w:color w:val="000000"/>
+          <w:sz w:val="20"/>
+          <w:szCs w:val="20"/>
+        </w:rPr>
+        <w:t>hr</w:t>
+      </w:r>
+      <w:proofErr w:type="spellEnd"/>
+      <w:r>
+        <w:rPr>
+          <w:rFonts w:ascii="Calibri" w:hAnsi="Calibri" w:cs="Calibri"/>
+          <w:color w:val="000000"/>
+          <w:sz w:val="20"/>
+          <w:szCs w:val="20"/>
+        </w:rPr>
+        <w:t xml:space="preserve"> 7 min</w:t>
+      </w:r>
+    </w:p>
+    <w:p>
+      <w:pPr>
+        <w:pStyle w:val="NormalWeb"/>
+        <w:spacing w:before="0" w:beforeAutospacing="0" w:after="0" w:afterAutospacing="0"/>
+        <w:rPr>
+          <w:rFonts w:ascii="Calibri" w:hAnsi="Calibri" w:cs="Calibri"/>
+          <w:b/>
+          <w:bCs/>
+          <w:color w:val="000000"/>
+          <w:sz w:val="20"/>
+          <w:szCs w:val="20"/>
+        </w:rPr>
+      </w:pPr>
+    </w:p>
+    <w:p>
+      <w:pPr>
+        <w:pStyle w:val="NormalWeb"/>
+        <w:spacing w:before="0" w:beforeAutospacing="0" w:after="0" w:afterAutospacing="0"/>
+        <w:rPr>
+          <w:rFonts w:ascii="Calibri" w:hAnsi="Calibri" w:cs="Calibri"/>
+          <w:b/>
+          <w:bCs/>
+          <w:color w:val="000000"/>
+          <w:sz w:val="20"/>
+          <w:szCs w:val="20"/>
+        </w:rPr>
+      </w:pPr>
+    </w:p>
+    <w:p>
+      <w:pPr>
+        <w:pStyle w:val="NormalWeb"/>
+        <w:spacing w:before="0" w:beforeAutospacing="0" w:after="0" w:afterAutospacing="0"/>
+        <w:rPr>
+          <w:rFonts w:ascii="Calibri" w:hAnsi="Calibri" w:cs="Calibri"/>
+          <w:b/>
+          <w:bCs/>
+          <w:color w:val="000000"/>
+          <w:sz w:val="20"/>
+          <w:szCs w:val="20"/>
+        </w:rPr>
+      </w:pPr>
+    </w:p>
+    <w:p>
+      <w:pPr>
+        <w:pStyle w:val="NormalWeb"/>
+        <w:spacing w:before="0" w:beforeAutospacing="0" w:after="0" w:afterAutospacing="0"/>
+        <w:rPr>
+          <w:rFonts w:ascii="Calibri" w:hAnsi="Calibri" w:cs="Calibri"/>
+          <w:b/>
+          <w:bCs/>
+          <w:color w:val="000000"/>
+          <w:sz w:val="20"/>
+          <w:szCs w:val="20"/>
+        </w:rPr>
+      </w:pPr>
+    </w:p>
+    <w:p>
+      <w:pPr>
+        <w:pStyle w:val="NormalWeb"/>
+        <w:spacing w:before="0" w:beforeAutospacing="0" w:after="0" w:afterAutospacing="0"/>
+        <w:rPr>
+          <w:rFonts w:ascii="Calibri" w:hAnsi="Calibri" w:cs="Calibri"/>
+          <w:b/>
+          <w:bCs/>
+          <w:color w:val="000000"/>
+          <w:sz w:val="20"/>
+          <w:szCs w:val="20"/>
+        </w:rPr>
+      </w:pPr>
+    </w:p>
+    <w:p>
+      <w:pPr>
+        <w:pStyle w:val="NormalWeb"/>
+        <w:spacing w:before="0" w:beforeAutospacing="0" w:after="0" w:afterAutospacing="0"/>
+        <w:rPr>
+          <w:rFonts w:ascii="Calibri" w:hAnsi="Calibri" w:cs="Calibri"/>
+          <w:b/>
+          <w:bCs/>
+          <w:color w:val="000000"/>
+          <w:sz w:val="20"/>
+          <w:szCs w:val="20"/>
+        </w:rPr>
+      </w:pPr>
+    </w:p>
+    <w:p>
+      <w:pPr>
+        <w:pStyle w:val="NormalWeb"/>
+        <w:spacing w:before="0" w:beforeAutospacing="0" w:after="0" w:afterAutospacing="0"/>
+        <w:rPr>
+          <w:rFonts w:ascii="Calibri" w:hAnsi="Calibri" w:cs="Calibri"/>
+          <w:b/>
+          <w:bCs/>
+          <w:color w:val="000000"/>
+          <w:sz w:val="20"/>
+          <w:szCs w:val="20"/>
+        </w:rPr>
+      </w:pPr>
+    </w:p>
+    <w:p>
+      <w:pPr>
+        <w:pStyle w:val="NormalWeb"/>
+        <w:spacing w:before="0" w:beforeAutospacing="0" w:after="0" w:afterAutospacing="0"/>
+        <w:rPr>
+          <w:rFonts w:ascii="Calibri" w:hAnsi="Calibri" w:cs="Calibri"/>
+          <w:b/>
+          <w:bCs/>
+          <w:color w:val="000000"/>
+          <w:sz w:val="20"/>
+          <w:szCs w:val="20"/>
+        </w:rPr>
+      </w:pPr>
+    </w:p>
+    <w:p>
+      <w:pPr>
+        <w:pStyle w:val="NormalWeb"/>
+        <w:spacing w:before="0" w:beforeAutospacing="0" w:after="0" w:afterAutospacing="0"/>
+        <w:rPr>
+          <w:rFonts w:ascii="Calibri" w:hAnsi="Calibri" w:cs="Calibri"/>
+          <w:b/>
+          <w:bCs/>
+          <w:color w:val="000000"/>
+          <w:sz w:val="20"/>
+          <w:szCs w:val="20"/>
+        </w:rPr>
+      </w:pPr>
+    </w:p>
+    <w:p>
+      <w:pPr>
+        <w:pStyle w:val="NormalWeb"/>
+        <w:spacing w:before="0" w:beforeAutospacing="0" w:after="0" w:afterAutospacing="0"/>
+        <w:rPr>
+          <w:rFonts w:ascii="Calibri" w:hAnsi="Calibri" w:cs="Calibri"/>
+          <w:b/>
+          <w:bCs/>
+          <w:color w:val="000000"/>
+          <w:sz w:val="20"/>
+          <w:szCs w:val="20"/>
+        </w:rPr>
+      </w:pPr>
+    </w:p>
+    <w:p>
+      <w:pPr>
+        <w:pStyle w:val="NormalWeb"/>
+        <w:spacing w:before="0" w:beforeAutospacing="0" w:after="0" w:afterAutospacing="0"/>
+        <w:rPr>
+          <w:rFonts w:ascii="Calibri" w:hAnsi="Calibri" w:cs="Calibri"/>
+          <w:b/>
+          <w:bCs/>
+          <w:color w:val="000000"/>
+          <w:sz w:val="20"/>
+          <w:szCs w:val="20"/>
+        </w:rPr>
+      </w:pPr>
+    </w:p>
+    <w:p>
+      <w:pPr>
+        <w:pStyle w:val="NormalWeb"/>
+        <w:spacing w:before="0" w:beforeAutospacing="0" w:after="0" w:afterAutospacing="0"/>
+        <w:rPr>
+          <w:rFonts w:ascii="Calibri" w:hAnsi="Calibri" w:cs="Calibri"/>
+          <w:b/>
+          <w:bCs/>
+          <w:color w:val="000000"/>
+          <w:sz w:val="20"/>
+          <w:szCs w:val="20"/>
+        </w:rPr>
+      </w:pPr>
+    </w:p>
+    <w:p>
+      <w:pPr>
+        <w:pStyle w:val="NormalWeb"/>
+        <w:spacing w:before="0" w:beforeAutospacing="0" w:after="0" w:afterAutospacing="0"/>
+        <w:rPr>
+          <w:rFonts w:ascii="Calibri" w:hAnsi="Calibri" w:cs="Calibri"/>
+          <w:b/>
+          <w:bCs/>
+          <w:color w:val="000000"/>
+          <w:sz w:val="20"/>
+          <w:szCs w:val="20"/>
+        </w:rPr>
+      </w:pPr>
+    </w:p>
+    <w:p>
+      <w:pPr>
+        <w:pStyle w:val="NormalWeb"/>
+        <w:spacing w:before="0" w:beforeAutospacing="0" w:after="0" w:afterAutospacing="0"/>
+        <w:rPr>
+          <w:rFonts w:ascii="Calibri" w:hAnsi="Calibri" w:cs="Calibri"/>
+          <w:b/>
+          <w:bCs/>
+          <w:color w:val="000000"/>
+          <w:sz w:val="20"/>
+          <w:szCs w:val="20"/>
+        </w:rPr>
+      </w:pPr>
+    </w:p>
+    <w:p>
+      <w:pPr>
+        <w:pStyle w:val="NormalWeb"/>
+        <w:spacing w:before="0" w:beforeAutospacing="0" w:after="0" w:afterAutospacing="0"/>
+        <w:rPr>
+          <w:rFonts w:ascii="Calibri" w:hAnsi="Calibri" w:cs="Calibri"/>
+          <w:b/>
+          <w:bCs/>
+          <w:color w:val="000000"/>
+          <w:sz w:val="20"/>
+          <w:szCs w:val="20"/>
+        </w:rPr>
+      </w:pPr>
+    </w:p>
+    <w:p>
+      <w:pPr>
+        <w:pStyle w:val="NormalWeb"/>
+        <w:spacing w:before="0" w:beforeAutospacing="0" w:after="0" w:afterAutospacing="0"/>
+        <w:rPr>
+          <w:rFonts w:ascii="Calibri" w:hAnsi="Calibri" w:cs="Calibri"/>
+          <w:b/>
+          <w:bCs/>
+          <w:color w:val="000000"/>
+          <w:sz w:val="20"/>
+          <w:szCs w:val="20"/>
+        </w:rPr>
+      </w:pPr>
+    </w:p>
+    <w:p>
+      <w:pPr>
+        <w:pStyle w:val="NormalWeb"/>
+        <w:spacing w:before="0" w:beforeAutospacing="0" w:after="0" w:afterAutospacing="0"/>
+        <w:rPr>
+          <w:rFonts w:ascii="Calibri" w:hAnsi="Calibri" w:cs="Calibri"/>
+          <w:b/>
+          <w:bCs/>
+          <w:color w:val="000000"/>
+          <w:sz w:val="20"/>
+          <w:szCs w:val="20"/>
+        </w:rPr>
+      </w:pPr>
+    </w:p>
+    <w:p>
+      <w:pPr>
+        <w:pStyle w:val="NormalWeb"/>
+        <w:spacing w:before="0" w:beforeAutospacing="0" w:after="0" w:afterAutospacing="0"/>
+      </w:pPr>
+      <w:r>
+        <w:rPr>
+          <w:rFonts w:ascii="Calibri" w:hAnsi="Calibri" w:cs="Calibri"/>
+          <w:b/>
+          <w:bCs/>
+          <w:color w:val="000000"/>
+          <w:sz w:val="20"/>
+          <w:szCs w:val="20"/>
+        </w:rPr>
+        <w:lastRenderedPageBreak/>
+        <w:t>WEEK 4 (MAR 20-MAR 26)</w:t>
+      </w:r>
+    </w:p>
+    <w:p>
+      <w:pPr>
+        <w:pStyle w:val="NormalWeb"/>
+        <w:spacing w:before="0" w:beforeAutospacing="0" w:after="0" w:afterAutospacing="0"/>
+      </w:pPr>
+      <w:r>
+        <w:rPr>
+          <w:rFonts w:ascii="Calibri" w:hAnsi="Calibri" w:cs="Calibri"/>
+          <w:b/>
+          <w:bCs/>
+          <w:color w:val="000000"/>
+          <w:sz w:val="20"/>
+          <w:szCs w:val="20"/>
+        </w:rPr>
+        <w:t>A. Weekly Accomplishments</w:t>
+      </w:r>
+    </w:p>
+    <w:p>
+      <w:pPr>
+        <w:pStyle w:val="NormalWeb"/>
+        <w:spacing w:before="0" w:beforeAutospacing="0" w:after="0" w:afterAutospacing="0"/>
+      </w:pPr>
+      <w:r>
+        <w:rPr>
+          <w:rFonts w:ascii="Calibri" w:hAnsi="Calibri" w:cs="Calibri"/>
+          <w:color w:val="000000"/>
+          <w:sz w:val="20"/>
+          <w:szCs w:val="20"/>
+        </w:rPr>
+        <w:t>Describe what task was completed and by whom. Complete sentences, paragraphs, and explanations are required. In parenthesis, provide the number of hours the team member worked on the specific task.</w:t>
+      </w:r>
+    </w:p>
+    <w:p>
+      <w:pPr>
+        <w:pStyle w:val="NormalWeb"/>
+        <w:spacing w:before="0" w:beforeAutospacing="0" w:after="0" w:afterAutospacing="0"/>
+        <w:rPr>
+          <w:rFonts w:ascii="Calibri" w:hAnsi="Calibri" w:cs="Calibri"/>
+          <w:color w:val="000000"/>
+          <w:sz w:val="20"/>
+          <w:szCs w:val="20"/>
+        </w:rPr>
+      </w:pPr>
+      <w:r>
+        <w:rPr>
+          <w:rFonts w:ascii="Calibri" w:hAnsi="Calibri" w:cs="Calibri"/>
+          <w:b/>
+          <w:bCs/>
+          <w:color w:val="000000"/>
+          <w:sz w:val="20"/>
+          <w:szCs w:val="20"/>
+        </w:rPr>
+        <w:t xml:space="preserve">1) </w:t>
+      </w:r>
+      <w:r>
+        <w:rPr>
+          <w:rFonts w:ascii="Calibri" w:hAnsi="Calibri" w:cs="Calibri"/>
+          <w:color w:val="000000"/>
+          <w:sz w:val="20"/>
+          <w:szCs w:val="20"/>
+        </w:rPr>
+        <w:t xml:space="preserve">Julian created a confirmation dialog that will appear whenever a question in the quiz game is answered. This dialog box will tell the user if they answered the question correctly or incorrectly and has a button the user can click to go to the next question. (1 </w:t>
+      </w:r>
+      <w:proofErr w:type="spellStart"/>
+      <w:r>
+        <w:rPr>
+          <w:rFonts w:ascii="Calibri" w:hAnsi="Calibri" w:cs="Calibri"/>
+          <w:color w:val="000000"/>
+          <w:sz w:val="20"/>
+          <w:szCs w:val="20"/>
+        </w:rPr>
+        <w:t>hr</w:t>
+      </w:r>
+      <w:proofErr w:type="spellEnd"/>
+      <w:r>
+        <w:rPr>
+          <w:rFonts w:ascii="Calibri" w:hAnsi="Calibri" w:cs="Calibri"/>
+          <w:color w:val="000000"/>
+          <w:sz w:val="20"/>
+          <w:szCs w:val="20"/>
+        </w:rPr>
+        <w:t xml:space="preserve"> 12 min)</w:t>
+      </w:r>
+      <w:r>
+        <w:rPr>
+          <w:rStyle w:val="apple-tab-span"/>
+          <w:rFonts w:ascii="Calibri" w:hAnsi="Calibri" w:cs="Calibri"/>
+          <w:b/>
+          <w:bCs/>
+          <w:color w:val="000000"/>
+          <w:sz w:val="20"/>
+          <w:szCs w:val="20"/>
+        </w:rPr>
+        <w:tab/>
+      </w:r>
+      <w:r>
+        <w:rPr>
+          <w:rStyle w:val="apple-tab-span"/>
+          <w:rFonts w:ascii="Calibri" w:hAnsi="Calibri" w:cs="Calibri"/>
+          <w:b/>
+          <w:bCs/>
+          <w:color w:val="000000"/>
+          <w:sz w:val="20"/>
+          <w:szCs w:val="20"/>
+        </w:rPr>
+        <w:tab/>
+      </w:r>
+      <w:r>
+        <w:rPr>
+          <w:rStyle w:val="apple-tab-span"/>
+          <w:rFonts w:ascii="Calibri" w:hAnsi="Calibri" w:cs="Calibri"/>
+          <w:b/>
+          <w:bCs/>
+          <w:color w:val="000000"/>
+          <w:sz w:val="20"/>
+          <w:szCs w:val="20"/>
+        </w:rPr>
+        <w:tab/>
+      </w:r>
+      <w:r>
+        <w:rPr>
+          <w:rStyle w:val="apple-tab-span"/>
+          <w:rFonts w:ascii="Calibri" w:hAnsi="Calibri" w:cs="Calibri"/>
+          <w:b/>
+          <w:bCs/>
+          <w:color w:val="000000"/>
+          <w:sz w:val="20"/>
+          <w:szCs w:val="20"/>
+        </w:rPr>
+        <w:tab/>
+      </w:r>
+      <w:r>
+        <w:rPr>
+          <w:rStyle w:val="apple-tab-span"/>
+          <w:rFonts w:ascii="Calibri" w:hAnsi="Calibri" w:cs="Calibri"/>
+          <w:b/>
+          <w:bCs/>
+          <w:color w:val="000000"/>
+          <w:sz w:val="20"/>
+          <w:szCs w:val="20"/>
+        </w:rPr>
+        <w:tab/>
+      </w:r>
+      <w:r>
+        <w:rPr>
+          <w:rFonts w:ascii="Calibri" w:hAnsi="Calibri" w:cs="Calibri"/>
+          <w:b/>
+          <w:bCs/>
+          <w:color w:val="000000"/>
+          <w:sz w:val="20"/>
+          <w:szCs w:val="20"/>
+        </w:rPr>
+        <w:br/>
+        <w:t xml:space="preserve">2) </w:t>
+      </w:r>
+      <w:r>
+        <w:rPr>
+          <w:rFonts w:ascii="Calibri" w:hAnsi="Calibri" w:cs="Calibri"/>
+          <w:color w:val="000000"/>
+          <w:sz w:val="20"/>
+          <w:szCs w:val="20"/>
+        </w:rPr>
         <w:t xml:space="preserve">Julian implemented object interactions. When the player gets near an object that is interactable, the user can press the E key to trigger a text box. (1 </w:t>
       </w:r>
       <w:proofErr w:type="spellStart"/>
@@ -385,7 +1259,17 @@
           <w:sz w:val="20"/>
           <w:szCs w:val="20"/>
         </w:rPr>
-        <w:t>Julian merged Brian’s code with Julian’s code. This process ended up taking longer than expected due to difficulties with Git. A lot of files, such as temporary files and cached assets, were being tracked with Git and should not have been. This was causing a lot of merge conflicts when attempting to merge Brian’s code with Julian’s code. Julian resolved the issue by creating a .</w:t>
+        <w:t xml:space="preserve">Julian merged Brian’s code with Julian’s code. This process ended up taking longer than expected due to difficulties with Git. A lot of files, such as temporary files and cached assets, were being tracked with Git and should not have been. This was causing a lot of merge conflicts when attempting to merge Brian’s code with Julian’s code. Julian resolved the issue by creating </w:t>
+      </w:r>
+      <w:proofErr w:type="gramStart"/>
+      <w:r>
+        <w:rPr>
+          <w:rFonts w:ascii="Calibri" w:hAnsi="Calibri" w:cs="Calibri"/>
+          <w:color w:val="000000"/>
+          <w:sz w:val="20"/>
+          <w:szCs w:val="20"/>
+        </w:rPr>
+        <w:t>a .</w:t>
       </w:r>
       <w:proofErr w:type="spellStart"/>
       <w:r>
@@ -398,6 +1282,7 @@
         <w:t>gitignore</w:t>
       </w:r>
       <w:proofErr w:type="spellEnd"/>
+      <w:proofErr w:type="gramEnd"/>
       <w:r>
         <w:rPr>
           <w:rFonts w:ascii="Calibri" w:hAnsi="Calibri" w:cs="Calibri"/>
@@ -1056,6 +1941,104 @@
       <w:pPr>
         <w:pStyle w:val="NormalWeb"/>
         <w:spacing w:before="0" w:beforeAutospacing="0" w:after="0" w:afterAutospacing="0"/>
+        <w:rPr>
+          <w:rFonts w:ascii="Calibri" w:hAnsi="Calibri" w:cs="Calibri"/>
+          <w:b/>
+          <w:bCs/>
+          <w:color w:val="000000"/>
+          <w:sz w:val="20"/>
+          <w:szCs w:val="20"/>
+        </w:rPr>
+      </w:pPr>
+    </w:p>
+    <w:p>
+      <w:pPr>
+        <w:pStyle w:val="NormalWeb"/>
+        <w:spacing w:before="0" w:beforeAutospacing="0" w:after="0" w:afterAutospacing="0"/>
+        <w:rPr>
+          <w:rFonts w:ascii="Calibri" w:hAnsi="Calibri" w:cs="Calibri"/>
+          <w:b/>
+          <w:bCs/>
+          <w:color w:val="000000"/>
+          <w:sz w:val="20"/>
+          <w:szCs w:val="20"/>
+        </w:rPr>
+      </w:pPr>
+    </w:p>
+    <w:p>
+      <w:pPr>
+        <w:pStyle w:val="NormalWeb"/>
+        <w:spacing w:before="0" w:beforeAutospacing="0" w:after="0" w:afterAutospacing="0"/>
+        <w:rPr>
+          <w:rFonts w:ascii="Calibri" w:hAnsi="Calibri" w:cs="Calibri"/>
+          <w:b/>
+          <w:bCs/>
+          <w:color w:val="000000"/>
+          <w:sz w:val="20"/>
+          <w:szCs w:val="20"/>
+        </w:rPr>
+      </w:pPr>
+    </w:p>
+    <w:p>
+      <w:pPr>
+        <w:pStyle w:val="NormalWeb"/>
+        <w:spacing w:before="0" w:beforeAutospacing="0" w:after="0" w:afterAutospacing="0"/>
+        <w:rPr>
+          <w:rFonts w:ascii="Calibri" w:hAnsi="Calibri" w:cs="Calibri"/>
+          <w:b/>
+          <w:bCs/>
+          <w:color w:val="000000"/>
+          <w:sz w:val="20"/>
+          <w:szCs w:val="20"/>
+        </w:rPr>
+      </w:pPr>
+    </w:p>
+    <w:p>
+      <w:pPr>
+        <w:pStyle w:val="NormalWeb"/>
+        <w:spacing w:before="0" w:beforeAutospacing="0" w:after="0" w:afterAutospacing="0"/>
+        <w:rPr>
+          <w:rFonts w:ascii="Calibri" w:hAnsi="Calibri" w:cs="Calibri"/>
+          <w:b/>
+          <w:bCs/>
+          <w:color w:val="000000"/>
+          <w:sz w:val="20"/>
+          <w:szCs w:val="20"/>
+        </w:rPr>
+      </w:pPr>
+    </w:p>
+    <w:p>
+      <w:pPr>
+        <w:pStyle w:val="NormalWeb"/>
+        <w:spacing w:before="0" w:beforeAutospacing="0" w:after="0" w:afterAutospacing="0"/>
+        <w:rPr>
+          <w:rFonts w:ascii="Calibri" w:hAnsi="Calibri" w:cs="Calibri"/>
+          <w:b/>
+          <w:bCs/>
+          <w:color w:val="000000"/>
+          <w:sz w:val="20"/>
+          <w:szCs w:val="20"/>
+        </w:rPr>
+      </w:pPr>
+    </w:p>
+    <w:p>
+      <w:pPr>
+        <w:pStyle w:val="NormalWeb"/>
+        <w:spacing w:before="0" w:beforeAutospacing="0" w:after="0" w:afterAutospacing="0"/>
+        <w:rPr>
+          <w:rFonts w:ascii="Calibri" w:hAnsi="Calibri" w:cs="Calibri"/>
+          <w:b/>
+          <w:bCs/>
+          <w:color w:val="000000"/>
+          <w:sz w:val="20"/>
+          <w:szCs w:val="20"/>
+        </w:rPr>
+      </w:pPr>
+    </w:p>
+    <w:p>
+      <w:pPr>
+        <w:pStyle w:val="NormalWeb"/>
+        <w:spacing w:before="0" w:beforeAutospacing="0" w:after="0" w:afterAutospacing="0"/>
       </w:pPr>
       <w:r>
         <w:rPr>
@@ -1254,7 +2237,27 @@
           <w:sz w:val="20"/>
           <w:szCs w:val="20"/>
         </w:rPr>
-        <w:t>4) Brian began to make a flexible template in order to insert text prompts and dialogue into the game. It is currently unfinished at the time of creating this document but so far, there is a way to store the text data, proceed along the text prompts with a click of the space bar, and the ability to select options on the text prompt with a click.</w:t>
+        <w:t xml:space="preserve">4) Brian began to make a flexible template </w:t>
+      </w:r>
+      <w:proofErr w:type="gramStart"/>
+      <w:r>
+        <w:rPr>
+          <w:rFonts w:ascii="Calibri" w:hAnsi="Calibri" w:cs="Calibri"/>
+          <w:color w:val="000000"/>
+          <w:sz w:val="20"/>
+          <w:szCs w:val="20"/>
+        </w:rPr>
+        <w:t>in order to</w:t>
+      </w:r>
+      <w:proofErr w:type="gramEnd"/>
+      <w:r>
+        <w:rPr>
+          <w:rFonts w:ascii="Calibri" w:hAnsi="Calibri" w:cs="Calibri"/>
+          <w:color w:val="000000"/>
+          <w:sz w:val="20"/>
+          <w:szCs w:val="20"/>
+        </w:rPr>
+        <w:t xml:space="preserve"> insert text prompts and dialogue into the game. It is currently unfinished at the time of creating this document but so far, there is a way to store the text data, proceed along the text prompts with a click of the space bar, and the ability to select options on the text prompt with a click.</w:t>
       </w:r>
     </w:p>
     <w:p>

</xml_diff>

<commit_message>
Updated the weekly progress report (2)
</commit_message>
<xml_diff>
--- a/Documentation/Cybersecurity Explorers Weekly Progress Report.docx
+++ b/Documentation/Cybersecurity Explorers Weekly Progress Report.docx
@@ -1599,16 +1599,109 @@
       <w:pPr>
         <w:pStyle w:val="NormalWeb"/>
         <w:spacing w:before="0" w:beforeAutospacing="0" w:after="0" w:afterAutospacing="0"/>
-      </w:pPr>
-      <w:r>
-        <w:rPr>
-          <w:rFonts w:ascii="Calibri" w:hAnsi="Calibri" w:cs="Calibri"/>
-          <w:b/>
-          <w:bCs/>
-          <w:color w:val="000000"/>
-          <w:sz w:val="20"/>
-          <w:szCs w:val="20"/>
-        </w:rPr>
+        <w:rPr>
+          <w:rFonts w:ascii="Calibri" w:hAnsi="Calibri" w:cs="Calibri"/>
+          <w:b/>
+          <w:bCs/>
+          <w:color w:val="000000"/>
+          <w:sz w:val="20"/>
+          <w:szCs w:val="20"/>
+        </w:rPr>
+      </w:pPr>
+    </w:p>
+    <w:p>
+      <w:pPr>
+        <w:pStyle w:val="NormalWeb"/>
+        <w:spacing w:before="0" w:beforeAutospacing="0" w:after="0" w:afterAutospacing="0"/>
+        <w:rPr>
+          <w:rFonts w:ascii="Calibri" w:hAnsi="Calibri" w:cs="Calibri"/>
+          <w:b/>
+          <w:bCs/>
+          <w:color w:val="000000"/>
+          <w:sz w:val="20"/>
+          <w:szCs w:val="20"/>
+        </w:rPr>
+      </w:pPr>
+    </w:p>
+    <w:p>
+      <w:pPr>
+        <w:pStyle w:val="NormalWeb"/>
+        <w:spacing w:before="0" w:beforeAutospacing="0" w:after="0" w:afterAutospacing="0"/>
+        <w:rPr>
+          <w:rFonts w:ascii="Calibri" w:hAnsi="Calibri" w:cs="Calibri"/>
+          <w:b/>
+          <w:bCs/>
+          <w:color w:val="000000"/>
+          <w:sz w:val="20"/>
+          <w:szCs w:val="20"/>
+        </w:rPr>
+      </w:pPr>
+    </w:p>
+    <w:p>
+      <w:pPr>
+        <w:pStyle w:val="NormalWeb"/>
+        <w:spacing w:before="0" w:beforeAutospacing="0" w:after="0" w:afterAutospacing="0"/>
+        <w:rPr>
+          <w:rFonts w:ascii="Calibri" w:hAnsi="Calibri" w:cs="Calibri"/>
+          <w:b/>
+          <w:bCs/>
+          <w:color w:val="000000"/>
+          <w:sz w:val="20"/>
+          <w:szCs w:val="20"/>
+        </w:rPr>
+      </w:pPr>
+    </w:p>
+    <w:p>
+      <w:pPr>
+        <w:pStyle w:val="NormalWeb"/>
+        <w:spacing w:before="0" w:beforeAutospacing="0" w:after="0" w:afterAutospacing="0"/>
+        <w:rPr>
+          <w:rFonts w:ascii="Calibri" w:hAnsi="Calibri" w:cs="Calibri"/>
+          <w:b/>
+          <w:bCs/>
+          <w:color w:val="000000"/>
+          <w:sz w:val="20"/>
+          <w:szCs w:val="20"/>
+        </w:rPr>
+      </w:pPr>
+    </w:p>
+    <w:p>
+      <w:pPr>
+        <w:pStyle w:val="NormalWeb"/>
+        <w:spacing w:before="0" w:beforeAutospacing="0" w:after="0" w:afterAutospacing="0"/>
+        <w:rPr>
+          <w:rFonts w:ascii="Calibri" w:hAnsi="Calibri" w:cs="Calibri"/>
+          <w:b/>
+          <w:bCs/>
+          <w:color w:val="000000"/>
+          <w:sz w:val="20"/>
+          <w:szCs w:val="20"/>
+        </w:rPr>
+      </w:pPr>
+    </w:p>
+    <w:p>
+      <w:pPr>
+        <w:pStyle w:val="NormalWeb"/>
+        <w:spacing w:before="0" w:beforeAutospacing="0" w:after="0" w:afterAutospacing="0"/>
+        <w:rPr>
+          <w:rFonts w:ascii="Calibri" w:hAnsi="Calibri" w:cs="Calibri"/>
+          <w:b/>
+          <w:bCs/>
+          <w:color w:val="000000"/>
+          <w:sz w:val="20"/>
+          <w:szCs w:val="20"/>
+        </w:rPr>
+      </w:pPr>
+      <w:r>
+        <w:rPr>
+          <w:rFonts w:ascii="Calibri" w:hAnsi="Calibri" w:cs="Calibri"/>
+          <w:b/>
+          <w:bCs/>
+          <w:color w:val="000000"/>
+          <w:sz w:val="20"/>
+          <w:szCs w:val="20"/>
+        </w:rPr>
+        <w:lastRenderedPageBreak/>
         <w:t>WEEK 7 (APR 10-APR 16)</w:t>
       </w:r>
     </w:p>
@@ -1675,17 +1768,7 @@
           <w:sz w:val="20"/>
           <w:szCs w:val="20"/>
         </w:rPr>
-        <w:t xml:space="preserve">Julian and Brian worked together on the integration of the database with the quiz game. Brian proceeded to work on this individually and was able to make Unity pull questions from the database and display them within the </w:t>
-      </w:r>
-      <w:r>
-        <w:rPr>
-          <w:rFonts w:ascii="Calibri" w:hAnsi="Calibri" w:cs="Calibri"/>
-          <w:color w:val="000000"/>
-          <w:sz w:val="20"/>
-          <w:szCs w:val="20"/>
-        </w:rPr>
-        <w:lastRenderedPageBreak/>
-        <w:t xml:space="preserve">game UI. (Together: 2hr, Brian individually: 3hr 24 min, total 5 hr 24 min) </w:t>
+        <w:t xml:space="preserve">Julian and Brian worked together on the integration of the database with the quiz game. Brian proceeded to work on this individually and was able to make Unity pull questions from the database and display them within the game UI. (Together: 2hr, Brian individually: 3hr 24 min, total 5 hr 24 min) </w:t>
       </w:r>
       <w:r>
         <w:rPr>
@@ -2411,6 +2494,7 @@
           <w:sz w:val="20"/>
           <w:szCs w:val="20"/>
         </w:rPr>
+        <w:lastRenderedPageBreak/>
         <w:t>WEEK 6 (APR 3-APR 9)</w:t>
       </w:r>
     </w:p>
@@ -2547,17 +2631,6 @@
           <w:szCs w:val="20"/>
         </w:rPr>
         <w:br/>
-      </w:r>
-      <w:r>
-        <w:rPr>
-          <w:rFonts w:ascii="Calibri" w:hAnsi="Calibri" w:cs="Calibri"/>
-          <w:b/>
-          <w:bCs/>
-          <w:color w:val="000000"/>
-          <w:sz w:val="20"/>
-          <w:szCs w:val="20"/>
-        </w:rPr>
-        <w:lastRenderedPageBreak/>
         <w:t xml:space="preserve">2) </w:t>
       </w:r>
       <w:r>
@@ -3270,6 +3343,7 @@
           <w:sz w:val="20"/>
           <w:szCs w:val="20"/>
         </w:rPr>
+        <w:lastRenderedPageBreak/>
         <w:t>WEEK 5 (MAR 27-APR 2)</w:t>
       </w:r>
     </w:p>
@@ -3349,7 +3423,6 @@
           <w:sz w:val="20"/>
           <w:szCs w:val="20"/>
         </w:rPr>
-        <w:lastRenderedPageBreak/>
         <w:t>(1 hr 31 min)</w:t>
       </w:r>
       <w:r>
@@ -4082,6 +4155,7 @@
           <w:sz w:val="20"/>
           <w:szCs w:val="20"/>
         </w:rPr>
+        <w:lastRenderedPageBreak/>
         <w:t>WEEK 4 (MAR 20-MAR 26)</w:t>
       </w:r>
     </w:p>
@@ -4146,17 +4220,7 @@
           <w:sz w:val="20"/>
           <w:szCs w:val="20"/>
         </w:rPr>
-        <w:t xml:space="preserve">Julian created a confirmation dialog that will appear whenever a question in the quiz game is answered. This dialog box will tell the user if they answered the question correctly or incorrectly and has a button the user can </w:t>
-      </w:r>
-      <w:r>
-        <w:rPr>
-          <w:rFonts w:ascii="Calibri" w:hAnsi="Calibri" w:cs="Calibri"/>
-          <w:color w:val="000000"/>
-          <w:sz w:val="20"/>
-          <w:szCs w:val="20"/>
-        </w:rPr>
-        <w:lastRenderedPageBreak/>
-        <w:t>click to go to the next question. (1 hr 12 min)</w:t>
+        <w:t>Julian created a confirmation dialog that will appear whenever a question in the quiz game is answered. This dialog box will tell the user if they answered the question correctly or incorrectly and has a button the user can click to go to the next question. (1 hr 12 min)</w:t>
       </w:r>
       <w:r>
         <w:rPr>
@@ -4937,6 +5001,7 @@
           <w:sz w:val="20"/>
           <w:szCs w:val="20"/>
         </w:rPr>
+        <w:lastRenderedPageBreak/>
         <w:t>WEEK 3 (FEB 27-MAR 5)</w:t>
       </w:r>
     </w:p>
@@ -5073,17 +5138,6 @@
           <w:szCs w:val="20"/>
         </w:rPr>
         <w:br/>
-      </w:r>
-      <w:r>
-        <w:rPr>
-          <w:rFonts w:ascii="Calibri" w:hAnsi="Calibri" w:cs="Calibri"/>
-          <w:b/>
-          <w:bCs/>
-          <w:color w:val="000000"/>
-          <w:sz w:val="20"/>
-          <w:szCs w:val="20"/>
-        </w:rPr>
-        <w:lastRenderedPageBreak/>
         <w:t xml:space="preserve">2) </w:t>
       </w:r>
       <w:r>
@@ -5603,6 +5657,7 @@
           <w:sz w:val="20"/>
           <w:szCs w:val="20"/>
         </w:rPr>
+        <w:lastRenderedPageBreak/>
         <w:t>WEEK 1 (</w:t>
       </w:r>
       <w:r>
@@ -5678,7 +5733,6 @@
           <w:sz w:val="20"/>
           <w:szCs w:val="20"/>
         </w:rPr>
-        <w:lastRenderedPageBreak/>
         <w:t>1)</w:t>
       </w:r>
       <w:r>

</xml_diff>